<commit_message>
updated with Lockheed martin, etc.
</commit_message>
<xml_diff>
--- a/Som_Wakdikar_Resume.docx
+++ b/Som_Wakdikar_Resume.docx
@@ -46,7 +46,7 @@
           <w:rPr>
             <w:rStyle w:val="Hyperlink"/>
           </w:rPr>
-          <w:t>somwakdikar11@gmail.com</w:t>
+          <w:t>somwakdikar@gmail.com</w:t>
         </w:r>
       </w:hyperlink>
       <w:r>
@@ -207,7 +207,19 @@
         <w:rPr>
           <w:b/>
         </w:rPr>
-        <w:t xml:space="preserve">B.S., The University of Texas </w:t>
+        <w:t>B.S., The University of Texa</w:t>
+      </w:r>
+      <w:r>
+        <w:rPr>
+          <w:b/>
+        </w:rPr>
+        <w:t>s</w:t>
+      </w:r>
+      <w:r>
+        <w:rPr>
+          <w:b/>
+        </w:rPr>
+        <w:t xml:space="preserve"> </w:t>
       </w:r>
       <w:r>
         <w:rPr>
@@ -266,19 +278,40 @@
         <w:ind w:left="180" w:hanging="180"/>
       </w:pPr>
       <w:r>
-        <w:t>Electrical &amp; Computer Engineering</w:t>
+        <w:t>GPA: 3.9</w:t>
+      </w:r>
+      <w:r>
+        <w:t>5</w:t>
+      </w:r>
+      <w:r>
+        <w:t>/4</w:t>
+      </w:r>
+      <w:r>
+        <w:t>.00</w:t>
       </w:r>
       <w:r>
         <w:t xml:space="preserve">, </w:t>
       </w:r>
       <w:r>
-        <w:t>Software Engineering and Desig</w:t>
-      </w:r>
-      <w:r>
-        <w:t>n</w:t>
-      </w:r>
-      <w:r>
-        <w:t xml:space="preserve"> </w:t>
+        <w:t xml:space="preserve">graduated early in </w:t>
+      </w:r>
+      <w:r>
+        <w:t>2</w:t>
+      </w:r>
+      <w:r>
+        <w:t xml:space="preserve">½ </w:t>
+      </w:r>
+      <w:r>
+        <w:t>y</w:t>
+      </w:r>
+      <w:r>
+        <w:t>ears</w:t>
+      </w:r>
+      <w:r>
+        <w:t xml:space="preserve"> with </w:t>
+      </w:r>
+      <w:r>
+        <w:t>High Honors</w:t>
       </w:r>
     </w:p>
     <w:p>
@@ -294,27 +327,13 @@
         <w:ind w:left="180" w:hanging="180"/>
       </w:pPr>
       <w:r>
-        <w:t xml:space="preserve">Overall GPA: </w:t>
-      </w:r>
-      <w:r>
-        <w:rPr>
-          <w:b/>
-          <w:bCs/>
-        </w:rPr>
-        <w:t>3.9</w:t>
-      </w:r>
-      <w:r>
-        <w:rPr>
-          <w:b/>
-          <w:bCs/>
-        </w:rPr>
-        <w:t>4</w:t>
-      </w:r>
-      <w:r>
-        <w:t>/4.00</w:t>
-      </w:r>
-      <w:r>
-        <w:t>, 5 semesters, 2.5 years graduation</w:t>
+        <w:t>Software Engineering and Design</w:t>
+      </w:r>
+      <w:r>
+        <w:t xml:space="preserve">, </w:t>
+      </w:r>
+      <w:r>
+        <w:t>Electrical &amp; Computer Engineering</w:t>
       </w:r>
     </w:p>
     <w:p>
@@ -430,23 +449,31 @@
         <w:ind w:left="180" w:hanging="180"/>
       </w:pPr>
       <w:r>
-        <w:t xml:space="preserve">Overall GPA: </w:t>
-      </w:r>
-      <w:r>
-        <w:rPr>
-          <w:b/>
-          <w:bCs/>
-        </w:rPr>
-        <w:t>3.95</w:t>
-      </w:r>
-      <w:r>
-        <w:t>/4.00</w:t>
+        <w:t xml:space="preserve">GPA: </w:t>
+      </w:r>
+      <w:r>
+        <w:t>3.95/4</w:t>
+      </w:r>
+      <w:r>
+        <w:t>.00</w:t>
       </w:r>
       <w:r>
         <w:t xml:space="preserve">, </w:t>
       </w:r>
       <w:r>
-        <w:t>Early college program</w:t>
+        <w:t>early</w:t>
+      </w:r>
+      <w:r>
+        <w:t xml:space="preserve"> colleg</w:t>
+      </w:r>
+      <w:r>
+        <w:t xml:space="preserve">e residential </w:t>
+      </w:r>
+      <w:r>
+        <w:t>progra</w:t>
+      </w:r>
+      <w:r>
+        <w:t>m for high-school students</w:t>
       </w:r>
     </w:p>
     <w:p>
@@ -591,22 +618,128 @@
         <w:ind w:left="0"/>
       </w:pPr>
       <w:r>
-        <w:t>Software Engineering Contractor Intern</w:t>
-      </w:r>
-      <w:r>
-        <w:t>,</w:t>
-      </w:r>
-      <w:r>
-        <w:t xml:space="preserve"> @ </w:t>
-      </w:r>
-      <w:r>
-        <w:t>NASA</w:t>
+        <w:t xml:space="preserve">Software Engineer @ Lockheed </w:t>
+      </w:r>
+      <w:r>
+        <w:t>Martin</w:t>
       </w:r>
       <w:r>
         <w:tab/>
       </w:r>
       <w:r>
-        <w:t>May 2023 – Aug 2023</w:t>
+        <w:t>June</w:t>
+      </w:r>
+      <w:r>
+        <w:t xml:space="preserve"> 202</w:t>
+      </w:r>
+      <w:r>
+        <w:t>4</w:t>
+      </w:r>
+      <w:r>
+        <w:t xml:space="preserve"> – </w:t>
+      </w:r>
+      <w:r>
+        <w:t>Current</w:t>
+      </w:r>
+    </w:p>
+    <w:p>
+      <w:pPr>
+        <w:pStyle w:val="Heading1"/>
+        <w:tabs>
+          <w:tab w:val="right" w:pos="10800"/>
+        </w:tabs>
+        <w:ind w:left="0"/>
+        <w:rPr>
+          <w:b w:val="0"/>
+          <w:bCs w:val="0"/>
+        </w:rPr>
+      </w:pPr>
+      <w:r>
+        <w:t>•</w:t>
+      </w:r>
+      <w:r>
+        <w:rPr>
+          <w:b w:val="0"/>
+          <w:bCs w:val="0"/>
+        </w:rPr>
+        <w:t xml:space="preserve"> </w:t>
+      </w:r>
+      <w:r>
+        <w:rPr>
+          <w:b w:val="0"/>
+          <w:bCs w:val="0"/>
+        </w:rPr>
+        <w:t xml:space="preserve"> </w:t>
+      </w:r>
+      <w:r>
+        <w:rPr>
+          <w:b w:val="0"/>
+          <w:bCs w:val="0"/>
+        </w:rPr>
+        <w:t xml:space="preserve">Expanded </w:t>
+      </w:r>
+      <w:r>
+        <w:rPr>
+          <w:b w:val="0"/>
+          <w:bCs w:val="0"/>
+        </w:rPr>
+        <w:t xml:space="preserve">current </w:t>
+      </w:r>
+      <w:r>
+        <w:rPr>
+          <w:b w:val="0"/>
+          <w:bCs w:val="0"/>
+        </w:rPr>
+        <w:t xml:space="preserve">role to include </w:t>
+      </w:r>
+      <w:r>
+        <w:rPr>
+          <w:b w:val="0"/>
+          <w:bCs w:val="0"/>
+        </w:rPr>
+        <w:t xml:space="preserve">successful implementation of GitLab CI/CD </w:t>
+      </w:r>
+      <w:r>
+        <w:rPr>
+          <w:b w:val="0"/>
+          <w:bCs w:val="0"/>
+        </w:rPr>
+        <w:t xml:space="preserve">project pipelines </w:t>
+      </w:r>
+      <w:r>
+        <w:rPr>
+          <w:b w:val="0"/>
+          <w:bCs w:val="0"/>
+        </w:rPr>
+        <w:t>to</w:t>
+      </w:r>
+      <w:r>
+        <w:rPr>
+          <w:b w:val="0"/>
+          <w:bCs w:val="0"/>
+        </w:rPr>
+        <w:t xml:space="preserve"> automa</w:t>
+      </w:r>
+      <w:r>
+        <w:rPr>
+          <w:b w:val="0"/>
+          <w:bCs w:val="0"/>
+        </w:rPr>
+        <w:t>te</w:t>
+      </w:r>
+      <w:r>
+        <w:rPr>
+          <w:b w:val="0"/>
+          <w:bCs w:val="0"/>
+        </w:rPr>
+        <w:t xml:space="preserve"> </w:t>
+      </w:r>
+      <w:r>
+        <w:rPr>
+          <w:b w:val="0"/>
+          <w:bCs w:val="0"/>
+        </w:rPr>
+        <w:t>builds</w:t>
       </w:r>
     </w:p>
     <w:p>
@@ -620,9 +753,31 @@
           <w:tab w:val="right" w:pos="10800"/>
         </w:tabs>
         <w:ind w:left="180" w:hanging="180"/>
-      </w:pPr>
-      <w:r>
-        <w:t>Cost-free solution to provide the CST ground flight-control team with imagery from Boeing’s Starliner</w:t>
+        <w:rPr>
+          <w:b/>
+          <w:bCs/>
+        </w:rPr>
+      </w:pPr>
+      <w:r>
+        <w:t xml:space="preserve">Demonstrated </w:t>
+      </w:r>
+      <w:r>
+        <w:t>pipeline</w:t>
+      </w:r>
+      <w:r>
+        <w:t xml:space="preserve"> </w:t>
+      </w:r>
+      <w:r>
+        <w:t>to all agile teams</w:t>
+      </w:r>
+      <w:r>
+        <w:t xml:space="preserve"> which resulted in a larger initiative to expand</w:t>
+      </w:r>
+      <w:r>
+        <w:t xml:space="preserve"> it</w:t>
+      </w:r>
+      <w:r>
+        <w:t xml:space="preserve"> to other software domains</w:t>
       </w:r>
     </w:p>
     <w:p>
@@ -638,37 +793,19 @@
         <w:ind w:left="180" w:hanging="180"/>
       </w:pPr>
       <w:r>
-        <w:t>Developed</w:t>
-      </w:r>
-      <w:r>
-        <w:t xml:space="preserve"> a wiki </w:t>
-      </w:r>
-      <w:r>
-        <w:t>extension</w:t>
+        <w:t xml:space="preserve">Development of next-gen F-16 mission software </w:t>
+      </w:r>
+      <w:r>
+        <w:t>using</w:t>
       </w:r>
       <w:r>
         <w:t xml:space="preserve"> </w:t>
       </w:r>
       <w:r>
-        <w:t>to export</w:t>
-      </w:r>
-      <w:r>
-        <w:t xml:space="preserve"> Artemis II</w:t>
-      </w:r>
-      <w:r>
-        <w:t>+</w:t>
-      </w:r>
-      <w:r>
-        <w:t xml:space="preserve"> crew training </w:t>
-      </w:r>
-      <w:r>
-        <w:t>material to</w:t>
-      </w:r>
-      <w:r>
-        <w:t xml:space="preserve"> international </w:t>
-      </w:r>
-      <w:r>
-        <w:t>partners (IP)</w:t>
+        <w:t xml:space="preserve">Agile methodologies </w:t>
+      </w:r>
+      <w:r>
+        <w:t>in C++, Ada</w:t>
       </w:r>
     </w:p>
     <w:p>
@@ -684,69 +821,52 @@
         <w:ind w:left="180" w:hanging="180"/>
       </w:pPr>
       <w:r>
-        <w:t>Pioneered a VR ISS experience, established a web application, added features to flight displays</w:t>
-      </w:r>
-      <w:r>
-        <w:t xml:space="preserve">, wiki projects, </w:t>
-      </w:r>
-      <w:r>
-        <w:t>etc.</w:t>
+        <w:t>Reduce</w:t>
+      </w:r>
+      <w:r>
+        <w:t>d</w:t>
+      </w:r>
+      <w:r>
+        <w:t xml:space="preserve"> </w:t>
+      </w:r>
+      <w:r>
+        <w:t xml:space="preserve">time spent for </w:t>
+      </w:r>
+      <w:r>
+        <w:t>repetitive code conversion</w:t>
+      </w:r>
+      <w:r>
+        <w:t xml:space="preserve"> </w:t>
+      </w:r>
+      <w:r>
+        <w:t>through</w:t>
+      </w:r>
+      <w:r>
+        <w:t xml:space="preserve"> python/bash</w:t>
+      </w:r>
+      <w:r>
+        <w:t xml:space="preserve"> scripting, regex</w:t>
       </w:r>
     </w:p>
     <w:p>
       <w:pPr>
+        <w:pStyle w:val="Heading1"/>
         <w:tabs>
           <w:tab w:val="right" w:pos="10800"/>
         </w:tabs>
-      </w:pPr>
-      <w:r>
-        <w:rPr>
-          <w:b/>
-        </w:rPr>
-        <w:t>Systems/</w:t>
-      </w:r>
-      <w:r>
-        <w:rPr>
-          <w:b/>
-        </w:rPr>
-        <w:t>Software</w:t>
-      </w:r>
-      <w:r>
-        <w:rPr>
-          <w:b/>
-        </w:rPr>
-        <w:t xml:space="preserve"> Engineering Intern</w:t>
-      </w:r>
-      <w:r>
-        <w:rPr>
-          <w:b/>
-        </w:rPr>
-        <w:t>,</w:t>
-      </w:r>
-      <w:r>
-        <w:rPr>
-          <w:b/>
-        </w:rPr>
-        <w:t xml:space="preserve"> </w:t>
-      </w:r>
-      <w:r>
-        <w:rPr>
-          <w:b/>
-        </w:rPr>
-        <w:t xml:space="preserve">@ </w:t>
-      </w:r>
-      <w:r>
-        <w:rPr>
-          <w:b/>
-        </w:rPr>
+        <w:ind w:left="0"/>
+      </w:pPr>
+      <w:r>
+        <w:t xml:space="preserve">Software Engineering Contractor Intern @ </w:t>
+      </w:r>
+      <w:r>
         <w:t>NASA</w:t>
       </w:r>
       <w:r>
-        <w:rPr>
-          <w:b/>
-        </w:rPr>
         <w:tab/>
-        <w:t>Jan 2023 – May 2023</w:t>
+      </w:r>
+      <w:r>
+        <w:t>May 2023 – Aug 2023</w:t>
       </w:r>
     </w:p>
     <w:p>
@@ -762,7 +882,16 @@
         <w:ind w:left="180" w:hanging="180"/>
       </w:pPr>
       <w:r>
-        <w:t>Solved complicated deployment issues regarding discrepancies between crew and ground displays by thoroughly understanding the architecture of software deployment for mission control displays</w:t>
+        <w:t>Devised a unique</w:t>
+      </w:r>
+      <w:r>
+        <w:t xml:space="preserve"> solution to provide the CST</w:t>
+      </w:r>
+      <w:r>
+        <w:t xml:space="preserve">-100 </w:t>
+      </w:r>
+      <w:r>
+        <w:t>ground flight-control team with imagery from Boeing’s Starliner</w:t>
       </w:r>
     </w:p>
     <w:p>
@@ -778,100 +907,37 @@
         <w:ind w:left="180" w:hanging="180"/>
       </w:pPr>
       <w:r>
-        <w:t xml:space="preserve">Solved multiple issues with flight camera displays regarding ISS overlays discrepancy. </w:t>
-      </w:r>
-      <w:r>
-        <w:t>Required t</w:t>
-      </w:r>
-      <w:r>
-        <w:t xml:space="preserve">horough analysis of </w:t>
-      </w:r>
-      <w:r>
-        <w:t xml:space="preserve">python and proprietary code </w:t>
-      </w:r>
-      <w:r>
-        <w:t xml:space="preserve">variables/computations </w:t>
-      </w:r>
-      <w:r>
-        <w:t>in a Linux-based</w:t>
-      </w:r>
-      <w:r>
-        <w:t xml:space="preserve"> environment</w:t>
-      </w:r>
-    </w:p>
-    <w:p>
-      <w:pPr>
-        <w:tabs>
-          <w:tab w:val="right" w:pos="10800"/>
-        </w:tabs>
-        <w:rPr>
-          <w:b/>
-          <w:bCs/>
-        </w:rPr>
-      </w:pPr>
-      <w:r>
-        <w:rPr>
-          <w:b/>
-        </w:rPr>
-        <w:t>Propulsion Team Leader</w:t>
-      </w:r>
-      <w:r>
-        <w:rPr>
-          <w:b/>
-        </w:rPr>
-        <w:t>,</w:t>
-      </w:r>
-      <w:r>
-        <w:rPr>
-          <w:b/>
-        </w:rPr>
+        <w:t>Developed</w:t>
+      </w:r>
+      <w:r>
+        <w:t xml:space="preserve"> a wiki </w:t>
+      </w:r>
+      <w:r>
+        <w:t>extension</w:t>
+      </w:r>
+      <w:r>
         <w:t xml:space="preserve"> </w:t>
       </w:r>
       <w:r>
-        <w:rPr>
-          <w:b/>
-        </w:rPr>
-        <w:t xml:space="preserve">@ </w:t>
-      </w:r>
-      <w:r>
-        <w:rPr>
-          <w:b/>
-        </w:rPr>
-        <w:t>Design</w:t>
-      </w:r>
-      <w:r>
-        <w:rPr>
-          <w:b/>
-        </w:rPr>
-        <w:t xml:space="preserve"> </w:t>
-      </w:r>
-      <w:r>
-        <w:rPr>
-          <w:b/>
-        </w:rPr>
-        <w:t xml:space="preserve">Build Fly </w:t>
-      </w:r>
-      <w:r>
-        <w:rPr>
-          <w:b/>
-        </w:rPr>
-        <w:t xml:space="preserve">(DBF) </w:t>
-      </w:r>
-      <w:r>
-        <w:rPr>
-          <w:b/>
-        </w:rPr>
-        <w:t>@ UT</w:t>
-      </w:r>
-      <w:r>
-        <w:tab/>
-      </w:r>
-      <w:r>
-        <w:rPr>
-          <w:b/>
-          <w:bCs/>
-        </w:rPr>
-        <w:t>Aug 2021 – Jan 2023</w:t>
+        <w:t>to export</w:t>
+      </w:r>
+      <w:r>
+        <w:t xml:space="preserve"> Artemis II</w:t>
+      </w:r>
+      <w:r>
+        <w:t>+</w:t>
+      </w:r>
+      <w:r>
+        <w:t xml:space="preserve"> crew training </w:t>
+      </w:r>
+      <w:r>
+        <w:t>material to</w:t>
+      </w:r>
+      <w:r>
+        <w:t xml:space="preserve"> international </w:t>
+      </w:r>
+      <w:r>
+        <w:t>partners (IP)</w:t>
       </w:r>
     </w:p>
     <w:p>
@@ -887,7 +953,83 @@
         <w:ind w:left="180" w:hanging="180"/>
       </w:pPr>
       <w:r>
-        <w:t>Published a design proposal and report and placed in top 10 in the international DBF competition hosted by AIAA</w:t>
+        <w:t xml:space="preserve">Pioneered a VR ISS </w:t>
+      </w:r>
+      <w:r>
+        <w:t>experience,</w:t>
+      </w:r>
+      <w:r>
+        <w:t xml:space="preserve"> </w:t>
+      </w:r>
+      <w:proofErr w:type="spellStart"/>
+      <w:r>
+        <w:t>Node.js</w:t>
+      </w:r>
+      <w:proofErr w:type="spellEnd"/>
+      <w:r>
+        <w:t xml:space="preserve"> web application, </w:t>
+      </w:r>
+      <w:r>
+        <w:t xml:space="preserve">new </w:t>
+      </w:r>
+      <w:r>
+        <w:t>features to flight displays</w:t>
+      </w:r>
+      <w:r>
+        <w:t xml:space="preserve">, wiki projects, </w:t>
+      </w:r>
+      <w:r>
+        <w:t>etc.</w:t>
+      </w:r>
+    </w:p>
+    <w:p>
+      <w:pPr>
+        <w:tabs>
+          <w:tab w:val="right" w:pos="10800"/>
+        </w:tabs>
+      </w:pPr>
+      <w:r>
+        <w:rPr>
+          <w:b/>
+        </w:rPr>
+        <w:t>Systems/</w:t>
+      </w:r>
+      <w:r>
+        <w:rPr>
+          <w:b/>
+        </w:rPr>
+        <w:t>Software</w:t>
+      </w:r>
+      <w:r>
+        <w:rPr>
+          <w:b/>
+        </w:rPr>
+        <w:t xml:space="preserve"> Engineering Intern</w:t>
+      </w:r>
+      <w:r>
+        <w:rPr>
+          <w:b/>
+        </w:rPr>
+        <w:t xml:space="preserve"> </w:t>
+      </w:r>
+      <w:r>
+        <w:rPr>
+          <w:b/>
+        </w:rPr>
+        <w:t xml:space="preserve">@ </w:t>
+      </w:r>
+      <w:r>
+        <w:rPr>
+          <w:b/>
+        </w:rPr>
+        <w:t>NASA</w:t>
+      </w:r>
+      <w:r>
+        <w:rPr>
+          <w:b/>
+        </w:rPr>
+        <w:tab/>
+        <w:t>Jan 2023 – May 2023</w:t>
       </w:r>
     </w:p>
     <w:p>
@@ -903,7 +1045,10 @@
         <w:ind w:left="180" w:hanging="180"/>
       </w:pPr>
       <w:r>
-        <w:t>Optimized propulsion system selection, testing, power management, wiring, wind tunnel testing, data analysis, prop. balancing, receiver programming</w:t>
+        <w:t>Rectified</w:t>
+      </w:r>
+      <w:r>
+        <w:t xml:space="preserve"> complicated deployment discrepancies between crew and ground displays by thoroughly understanding the architecture of software deployment for mission control displays</w:t>
       </w:r>
     </w:p>
     <w:p>
@@ -918,8 +1063,72 @@
         </w:tabs>
         <w:ind w:left="180" w:hanging="180"/>
       </w:pPr>
-      <w:r>
-        <w:t>Singlehandedly, promptly, fabricated a working parcel deployment system to complete the mission for the remote-controlled aircraft after other plans were unsuccessful</w:t>
+      <w:bookmarkStart w:id="0" w:name="_Int_F4gd1hP8"/>
+      <w:r>
+        <w:t>Identified</w:t>
+      </w:r>
+      <w:bookmarkEnd w:id="0"/>
+      <w:r>
+        <w:t xml:space="preserve"> and corrected</w:t>
+      </w:r>
+      <w:r>
+        <w:t xml:space="preserve"> multiple issues </w:t>
+      </w:r>
+      <w:r>
+        <w:t xml:space="preserve">in </w:t>
+      </w:r>
+      <w:r>
+        <w:t>flight camera display</w:t>
+      </w:r>
+      <w:r>
+        <w:t xml:space="preserve"> overlays</w:t>
+      </w:r>
+      <w:r>
+        <w:t xml:space="preserve"> which </w:t>
+      </w:r>
+      <w:bookmarkStart w:id="1" w:name="_Int_dNwmgPJO"/>
+      <w:r>
+        <w:t>required</w:t>
+      </w:r>
+      <w:bookmarkEnd w:id="1"/>
+      <w:r>
+        <w:t xml:space="preserve"> </w:t>
+      </w:r>
+      <w:r>
+        <w:t>t</w:t>
+      </w:r>
+      <w:r>
+        <w:t>horough analysis of</w:t>
+      </w:r>
+      <w:r>
+        <w:t xml:space="preserve"> python code, </w:t>
+      </w:r>
+      <w:r>
+        <w:t xml:space="preserve">Linux-based </w:t>
+      </w:r>
+      <w:r>
+        <w:t xml:space="preserve">deployment </w:t>
+      </w:r>
+      <w:r>
+        <w:t>architectur</w:t>
+      </w:r>
+      <w:r>
+        <w:t>e,</w:t>
+      </w:r>
+      <w:r>
+        <w:t xml:space="preserve"> </w:t>
+      </w:r>
+      <w:r>
+        <w:t>and</w:t>
+      </w:r>
+      <w:r>
+        <w:t xml:space="preserve"> other</w:t>
+      </w:r>
+      <w:r>
+        <w:t xml:space="preserve"> proprietary cod</w:t>
+      </w:r>
+      <w:r>
+        <w:t>e</w:t>
       </w:r>
     </w:p>
     <w:p>
@@ -936,10 +1145,7 @@
         <w:rPr>
           <w:b/>
         </w:rPr>
-        <w:t>Engineering Research @ TAMS</w:t>
-      </w:r>
-      <w:r>
-        <w:t xml:space="preserve"> (Scholarship for Summer Research)</w:t>
+        <w:t>Quantum Transport Software Developer</w:t>
       </w:r>
       <w:r>
         <w:tab/>
@@ -949,7 +1155,42 @@
           <w:b/>
           <w:bCs/>
         </w:rPr>
-        <w:t>Dec 2020 – Aug 2021</w:t>
+        <w:t>August</w:t>
+      </w:r>
+      <w:r>
+        <w:rPr>
+          <w:b/>
+          <w:bCs/>
+        </w:rPr>
+        <w:t xml:space="preserve"> 202</w:t>
+      </w:r>
+      <w:r>
+        <w:rPr>
+          <w:b/>
+          <w:bCs/>
+        </w:rPr>
+        <w:t>3</w:t>
+      </w:r>
+      <w:r>
+        <w:rPr>
+          <w:b/>
+          <w:bCs/>
+        </w:rPr>
+        <w:t xml:space="preserve"> </w:t>
+      </w:r>
+      <w:r>
+        <w:rPr>
+          <w:b/>
+          <w:bCs/>
+        </w:rPr>
+        <w:t xml:space="preserve">– </w:t>
+      </w:r>
+      <w:r>
+        <w:rPr>
+          <w:b/>
+          <w:bCs/>
+        </w:rPr>
+        <w:t>Current</w:t>
       </w:r>
     </w:p>
     <w:p>
@@ -965,7 +1206,19 @@
         <w:ind w:left="180" w:hanging="180"/>
       </w:pPr>
       <w:r>
-        <w:t>Stress/strain analysis, created and tested cold-formed steel structures, modeled a 155-unit apartment building</w:t>
+        <w:t xml:space="preserve">Extension of </w:t>
+      </w:r>
+      <w:r>
+        <w:t xml:space="preserve">Honors Senior Design Project written </w:t>
+      </w:r>
+      <w:r>
+        <w:t>in</w:t>
+      </w:r>
+      <w:r>
+        <w:t xml:space="preserve"> Julia</w:t>
+      </w:r>
+      <w:r>
+        <w:t xml:space="preserve"> to model nano-electronic devices</w:t>
       </w:r>
     </w:p>
     <w:p>
@@ -980,22 +1233,288 @@
         </w:tabs>
         <w:ind w:left="180" w:hanging="180"/>
       </w:pPr>
+      <w:r>
+        <w:t xml:space="preserve">Implemented </w:t>
+      </w:r>
+      <w:r>
+        <w:t>and optimized a</w:t>
+      </w:r>
+      <w:r>
+        <w:t xml:space="preserve"> matrix inversion algorithm </w:t>
+      </w:r>
+      <w:r>
+        <w:t>to run exponentially faster</w:t>
+      </w:r>
+    </w:p>
+    <w:p>
+      <w:pPr>
+        <w:pStyle w:val="ListParagraph"/>
+        <w:numPr>
+          <w:ilvl w:val="0"/>
+          <w:numId w:val="3"/>
+        </w:numPr>
+        <w:tabs>
+          <w:tab w:val="right" w:pos="10800"/>
+        </w:tabs>
+        <w:ind w:left="180" w:hanging="180"/>
+      </w:pPr>
+      <w:r>
+        <w:t xml:space="preserve">Refactored codebase with modularization, CI/CD, </w:t>
+      </w:r>
+      <w:r>
+        <w:t xml:space="preserve">new interface and features, </w:t>
+      </w:r>
+      <w:r>
+        <w:t>documentation</w:t>
+      </w:r>
+      <w:r>
+        <w:t>, etc.</w:t>
+      </w:r>
+    </w:p>
+    <w:p>
+      <w:pPr>
+        <w:tabs>
+          <w:tab w:val="right" w:pos="10800"/>
+        </w:tabs>
+        <w:rPr>
+          <w:b/>
+          <w:bCs/>
+        </w:rPr>
+      </w:pPr>
+      <w:r>
+        <w:rPr>
+          <w:b/>
+        </w:rPr>
+        <w:t xml:space="preserve">Propulsion Team Leader </w:t>
+      </w:r>
+      <w:r>
+        <w:rPr>
+          <w:b/>
+        </w:rPr>
+        <w:t xml:space="preserve">@ </w:t>
+      </w:r>
+      <w:r>
+        <w:rPr>
+          <w:b/>
+        </w:rPr>
+        <w:t>Design</w:t>
+      </w:r>
+      <w:r>
+        <w:rPr>
+          <w:b/>
+        </w:rPr>
+        <w:t xml:space="preserve"> </w:t>
+      </w:r>
+      <w:r>
+        <w:rPr>
+          <w:b/>
+        </w:rPr>
+        <w:t xml:space="preserve">Build Fly </w:t>
+      </w:r>
+      <w:r>
+        <w:rPr>
+          <w:b/>
+        </w:rPr>
+        <w:t xml:space="preserve">(DBF) </w:t>
+      </w:r>
+      <w:r>
+        <w:rPr>
+          <w:b/>
+        </w:rPr>
+        <w:t>@ U</w:t>
+      </w:r>
+      <w:r>
+        <w:rPr>
+          <w:b/>
+        </w:rPr>
+        <w:t>T</w:t>
+      </w:r>
+      <w:r>
+        <w:tab/>
+      </w:r>
+      <w:r>
+        <w:rPr>
+          <w:b/>
+          <w:bCs/>
+        </w:rPr>
+        <w:t>Aug 2021 – Jan 2023</w:t>
+      </w:r>
+    </w:p>
+    <w:p>
+      <w:pPr>
+        <w:pStyle w:val="ListParagraph"/>
+        <w:numPr>
+          <w:ilvl w:val="0"/>
+          <w:numId w:val="3"/>
+        </w:numPr>
+        <w:tabs>
+          <w:tab w:val="right" w:pos="10800"/>
+        </w:tabs>
+        <w:ind w:left="180" w:hanging="180"/>
+      </w:pPr>
+      <w:r>
+        <w:t>Led a</w:t>
+      </w:r>
+      <w:r>
+        <w:t xml:space="preserve"> team to </w:t>
+      </w:r>
+      <w:bookmarkStart w:id="2" w:name="_Int_enVSOjYB"/>
+      <w:r>
+        <w:t>optimize</w:t>
+      </w:r>
+      <w:bookmarkEnd w:id="2"/>
+      <w:r>
+        <w:t xml:space="preserve"> propulsion system selection</w:t>
+      </w:r>
+      <w:r>
+        <w:t>,</w:t>
+      </w:r>
+      <w:r>
+        <w:t xml:space="preserve"> power management, wiring, wind tunnel testing, data analysis, </w:t>
+      </w:r>
+      <w:r>
+        <w:t xml:space="preserve">propeller </w:t>
+      </w:r>
+      <w:r>
+        <w:t>balancing, receiver programming</w:t>
+      </w:r>
+    </w:p>
+    <w:p>
+      <w:pPr>
+        <w:pStyle w:val="ListParagraph"/>
+        <w:numPr>
+          <w:ilvl w:val="0"/>
+          <w:numId w:val="3"/>
+        </w:numPr>
+        <w:tabs>
+          <w:tab w:val="right" w:pos="10800"/>
+        </w:tabs>
+        <w:ind w:left="180" w:hanging="180"/>
+      </w:pPr>
+      <w:r>
+        <w:t>Singlehandedly e</w:t>
+      </w:r>
+      <w:r>
+        <w:t xml:space="preserve">ngineered an urgent solution </w:t>
+      </w:r>
+      <w:r>
+        <w:t xml:space="preserve">to a parcel deployment system to complete the mission for our remote-controlled </w:t>
+      </w:r>
+      <w:bookmarkStart w:id="3" w:name="_Int_Gp1aj2z3"/>
+      <w:r>
+        <w:t>aircraft</w:t>
+      </w:r>
+      <w:bookmarkEnd w:id="3"/>
+      <w:r>
+        <w:t xml:space="preserve"> after other</w:t>
+      </w:r>
+      <w:r>
+        <w:t xml:space="preserve"> designs and </w:t>
+      </w:r>
+      <w:r>
+        <w:t>plans</w:t>
+      </w:r>
+      <w:r>
+        <w:t xml:space="preserve"> had failed</w:t>
+      </w:r>
+      <w:r>
+        <w:t xml:space="preserve"> for the Systems Team</w:t>
+      </w:r>
+    </w:p>
+    <w:p>
+      <w:pPr>
+        <w:pStyle w:val="ListParagraph"/>
+        <w:numPr>
+          <w:ilvl w:val="0"/>
+          <w:numId w:val="3"/>
+        </w:numPr>
+        <w:tabs>
+          <w:tab w:val="right" w:pos="10800"/>
+        </w:tabs>
+        <w:ind w:left="180" w:hanging="180"/>
+      </w:pPr>
+      <w:r>
+        <w:t>Published a design proposal and report, placed top 10</w:t>
+      </w:r>
+      <w:r>
+        <w:rPr>
+          <w:vertAlign w:val="superscript"/>
+        </w:rPr>
+        <w:t>th</w:t>
+      </w:r>
+      <w:r>
+        <w:t xml:space="preserve"> in the international DBF competition hosted by AIAA</w:t>
+      </w:r>
+    </w:p>
+    <w:p>
+      <w:pPr>
+        <w:tabs>
+          <w:tab w:val="right" w:pos="10800"/>
+        </w:tabs>
+        <w:rPr>
+          <w:b/>
+          <w:bCs/>
+        </w:rPr>
+      </w:pPr>
+      <w:r>
+        <w:rPr>
+          <w:b/>
+        </w:rPr>
+        <w:t xml:space="preserve">Engineering </w:t>
+      </w:r>
       <w:hyperlink r:id="rId9" w:history="1">
         <w:r>
           <w:rPr>
             <w:rStyle w:val="Hyperlink"/>
+            <w:b/>
           </w:rPr>
-          <w:t>honors.unt.edu/scholars-day/</w:t>
+          <w:t>Research</w:t>
         </w:r>
-        <w:proofErr w:type="spellStart"/>
-        <w:r>
-          <w:rPr>
-            <w:rStyle w:val="Hyperlink"/>
-          </w:rPr>
-          <w:t>som-wakdikar</w:t>
-        </w:r>
-        <w:proofErr w:type="spellEnd"/>
       </w:hyperlink>
+      <w:r>
+        <w:rPr>
+          <w:b/>
+        </w:rPr>
+        <w:t xml:space="preserve"> @ TAMS</w:t>
+      </w:r>
+      <w:r>
+        <w:tab/>
+      </w:r>
+      <w:r>
+        <w:rPr>
+          <w:b/>
+          <w:bCs/>
+        </w:rPr>
+        <w:t>Dec 2020 – Aug 2021</w:t>
+      </w:r>
+    </w:p>
+    <w:p>
+      <w:pPr>
+        <w:pStyle w:val="ListParagraph"/>
+        <w:numPr>
+          <w:ilvl w:val="0"/>
+          <w:numId w:val="3"/>
+        </w:numPr>
+        <w:tabs>
+          <w:tab w:val="right" w:pos="10800"/>
+        </w:tabs>
+        <w:ind w:left="180" w:hanging="180"/>
+      </w:pPr>
+      <w:r>
+        <w:t>Stress/strain analysis</w:t>
+      </w:r>
+      <w:r>
+        <w:t xml:space="preserve"> of she</w:t>
+      </w:r>
+      <w:r>
+        <w:t>ar walls</w:t>
+      </w:r>
+      <w:r>
+        <w:t xml:space="preserve">, created and tested cold-formed steel structures, modeled a 155-unit </w:t>
+      </w:r>
+      <w:r>
+        <w:t>apartment</w:t>
+      </w:r>
       <w:r>
         <w:tab/>
       </w:r>
@@ -1130,43 +1649,84 @@
         <w:ind w:left="180" w:hanging="180"/>
       </w:pPr>
       <w:r>
-        <w:t xml:space="preserve">Python, Java, </w:t>
-      </w:r>
-      <w:r>
-        <w:t>C, C++,</w:t>
+        <w:t xml:space="preserve">Proficient in </w:t>
+      </w:r>
+      <w:r>
+        <w:t xml:space="preserve">Python, </w:t>
+      </w:r>
+      <w:r>
+        <w:t xml:space="preserve">Linux, </w:t>
+      </w:r>
+      <w:r>
+        <w:t>Java</w:t>
+      </w:r>
+      <w:r>
+        <w:t xml:space="preserve">, CI/CD </w:t>
+      </w:r>
+      <w:r>
+        <w:t xml:space="preserve">DevOps </w:t>
+      </w:r>
+      <w:r>
+        <w:t>using GitHub/GitLab</w:t>
+      </w:r>
+      <w:r>
+        <w:t xml:space="preserve">, </w:t>
+      </w:r>
+      <w:r>
+        <w:t>JavaScript</w:t>
+      </w:r>
+      <w:r>
+        <w:t>,</w:t>
       </w:r>
       <w:r>
         <w:t xml:space="preserve"> </w:t>
       </w:r>
       <w:r>
-        <w:t>JavaScript</w:t>
-      </w:r>
-      <w:r>
-        <w:t>,</w:t>
-      </w:r>
-      <w:r>
-        <w:t xml:space="preserve"> </w:t>
-      </w:r>
-      <w:r>
-        <w:t xml:space="preserve">Julia, Linux, </w:t>
-      </w:r>
-      <w:r>
-        <w:t xml:space="preserve">Agile, </w:t>
-      </w:r>
-      <w:r>
-        <w:t>GitLab/GitHub, Bash, Unity (VR),</w:t>
-      </w:r>
-      <w:r>
-        <w:t xml:space="preserve"> </w:t>
-      </w:r>
-      <w:r>
-        <w:t>CI/CD integration</w:t>
-      </w:r>
-      <w:r>
-        <w:t>, React</w:t>
-      </w:r>
-      <w:r>
-        <w:t>.js</w:t>
+        <w:t xml:space="preserve">Julia, </w:t>
+      </w:r>
+      <w:r>
+        <w:t>C, C++</w:t>
+      </w:r>
+      <w:r>
+        <w:t xml:space="preserve">, </w:t>
+      </w:r>
+      <w:proofErr w:type="spellStart"/>
+      <w:r>
+        <w:t>React.js</w:t>
+      </w:r>
+      <w:proofErr w:type="spellEnd"/>
+      <w:r>
+        <w:t xml:space="preserve">, </w:t>
+      </w:r>
+      <w:r>
+        <w:t xml:space="preserve">OOD/OOP, </w:t>
+      </w:r>
+      <w:r>
+        <w:t>Full-stack</w:t>
+      </w:r>
+      <w:r>
+        <w:t>/</w:t>
+      </w:r>
+      <w:r>
+        <w:t>back</w:t>
+      </w:r>
+      <w:r>
+        <w:t>end/frontend</w:t>
+      </w:r>
+      <w:r>
+        <w:t xml:space="preserve"> development</w:t>
+      </w:r>
+      <w:r>
+        <w:t xml:space="preserve">, </w:t>
+      </w:r>
+      <w:r>
+        <w:t>Bash</w:t>
+      </w:r>
+      <w:r>
+        <w:t xml:space="preserve">, </w:t>
+      </w:r>
+      <w:r>
+        <w:t>debugging</w:t>
       </w:r>
     </w:p>
     <w:p>
@@ -1182,134 +1742,81 @@
         <w:ind w:left="180" w:hanging="180"/>
       </w:pPr>
       <w:r>
-        <w:t>Excellent</w:t>
-      </w:r>
-      <w:r>
-        <w:t xml:space="preserve"> at anticipating, identifying, and correcting potential problems and risks in a complicated system</w:t>
-      </w:r>
-    </w:p>
-    <w:p>
-      <w:pPr>
-        <w:pStyle w:val="ListParagraph"/>
-        <w:numPr>
-          <w:ilvl w:val="0"/>
-          <w:numId w:val="3"/>
-        </w:numPr>
-        <w:tabs>
-          <w:tab w:val="right" w:pos="10800"/>
-        </w:tabs>
-        <w:ind w:left="180" w:hanging="180"/>
-      </w:pPr>
-      <w:r>
-        <w:t xml:space="preserve">Design and </w:t>
-      </w:r>
-      <w:r>
-        <w:rPr>
-          <w:b/>
-          <w:bCs/>
-        </w:rPr>
-        <w:t>detail-oriented</w:t>
-      </w:r>
-      <w:r>
-        <w:t xml:space="preserve">, adaptive learner, </w:t>
-      </w:r>
-      <w:r>
-        <w:rPr>
-          <w:b/>
-          <w:bCs/>
-        </w:rPr>
-        <w:t>problem-solver</w:t>
-      </w:r>
+        <w:t>Exposure to</w:t>
+      </w:r>
+      <w:r>
+        <w:t xml:space="preserve"> </w:t>
+      </w:r>
+      <w:r>
+        <w:t>Docker,</w:t>
+      </w:r>
+      <w:r>
+        <w:t xml:space="preserve"> </w:t>
+      </w:r>
+      <w:r>
+        <w:t xml:space="preserve">Perl, Unity (VR), </w:t>
+      </w:r>
+      <w:proofErr w:type="spellStart"/>
+      <w:r>
+        <w:t>Jira</w:t>
+      </w:r>
+      <w:proofErr w:type="spellEnd"/>
       <w:r>
         <w:t xml:space="preserve">, </w:t>
       </w:r>
       <w:r>
-        <w:t xml:space="preserve">teamwork, eager </w:t>
-      </w:r>
-      <w:r>
-        <w:t>to</w:t>
-      </w:r>
-      <w:r>
-        <w:t xml:space="preserve"> learn</w:t>
-      </w:r>
-    </w:p>
-    <w:p>
-      <w:pPr>
-        <w:pStyle w:val="ListParagraph"/>
-        <w:numPr>
-          <w:ilvl w:val="0"/>
-          <w:numId w:val="3"/>
-        </w:numPr>
-        <w:tabs>
-          <w:tab w:val="right" w:pos="10800"/>
-        </w:tabs>
-        <w:ind w:left="180" w:hanging="180"/>
-      </w:pPr>
-      <w:r>
-        <w:rPr>
-          <w:b/>
-          <w:bCs/>
-        </w:rPr>
-        <w:t>Engineering Courses</w:t>
-      </w:r>
-      <w:r>
-        <w:rPr>
-          <w:b/>
-          <w:bCs/>
-        </w:rPr>
-        <w:t>:</w:t>
-      </w:r>
-      <w:r>
-        <w:t xml:space="preserve"> Software Implementation/Design I &amp; II, </w:t>
-      </w:r>
-      <w:r>
-        <w:t xml:space="preserve">Software Lab, </w:t>
-      </w:r>
-      <w:r>
-        <w:t>Algorithms, Data Science Lab, Software Architectures, Senior Design I &amp; II, Embedded Systems I &amp; II, Circuit Theory, Digital Logic Design, Signals &amp; Systems, Intro to Electrical Engineering, Intro to Computing, Discrete Mathematics, Engineering Communications, Computer Vision, Intro to Machine Learning</w:t>
-      </w:r>
-      <w:r>
-        <w:t>, Information Security and Privacy</w:t>
-      </w:r>
-    </w:p>
-    <w:p>
-      <w:pPr>
-        <w:pStyle w:val="ListParagraph"/>
-        <w:numPr>
-          <w:ilvl w:val="0"/>
-          <w:numId w:val="3"/>
-        </w:numPr>
-        <w:tabs>
-          <w:tab w:val="right" w:pos="10800"/>
-        </w:tabs>
-        <w:ind w:left="180" w:hanging="180"/>
-      </w:pPr>
-      <w:r>
-        <w:t>ARM Assembly, MATLAB, Verilog, PCB designing, Autodesk Eagle, Autodesk Revit, Abaqus FEA, Adobe Photoshop</w:t>
-      </w:r>
-      <w:r>
-        <w:t>, Adobe</w:t>
-      </w:r>
-      <w:r>
-        <w:t xml:space="preserve"> After Effects, 2D/3D </w:t>
-      </w:r>
-      <w:r>
-        <w:t>ar</w:t>
-      </w:r>
-      <w:r>
-        <w:t>t, Machine workshop</w:t>
-      </w:r>
-      <w:r>
-        <w:t xml:space="preserve"> certified, </w:t>
-      </w:r>
-      <w:r>
-        <w:t xml:space="preserve">OSHA certified, wiring, </w:t>
-      </w:r>
-      <w:r>
-        <w:t xml:space="preserve">soldering, </w:t>
-      </w:r>
-      <w:r>
-        <w:t>micro-soldering, woodwork, metalwork</w:t>
+        <w:t xml:space="preserve">Agile </w:t>
+      </w:r>
+      <w:r>
+        <w:t xml:space="preserve">methodologies: </w:t>
+      </w:r>
+      <w:r>
+        <w:t>Scrum</w:t>
+      </w:r>
+      <w:r>
+        <w:t>/</w:t>
+      </w:r>
+      <w:proofErr w:type="spellStart"/>
+      <w:r>
+        <w:t>Kanban</w:t>
+      </w:r>
+      <w:proofErr w:type="spellEnd"/>
+      <w:r>
+        <w:t xml:space="preserve">, </w:t>
+      </w:r>
+      <w:r>
+        <w:t xml:space="preserve">Ada, </w:t>
+      </w:r>
+      <w:r>
+        <w:t xml:space="preserve">ARM Assembly, </w:t>
+      </w:r>
+      <w:r>
+        <w:t>SQL,</w:t>
+      </w:r>
+      <w:r>
+        <w:t xml:space="preserve"> </w:t>
+      </w:r>
+      <w:r>
+        <w:t xml:space="preserve">MongoDB, </w:t>
+      </w:r>
+      <w:r>
+        <w:t xml:space="preserve">MATLAB, PCB designing, Autodesk Eagle, Autodesk </w:t>
+      </w:r>
+      <w:proofErr w:type="spellStart"/>
+      <w:r>
+        <w:t>Revit</w:t>
+      </w:r>
+      <w:proofErr w:type="spellEnd"/>
+      <w:r>
+        <w:t xml:space="preserve">, </w:t>
+      </w:r>
+      <w:proofErr w:type="spellStart"/>
+      <w:r>
+        <w:t>Abaqus</w:t>
+      </w:r>
+      <w:proofErr w:type="spellEnd"/>
+      <w:r>
+        <w:t xml:space="preserve"> FEA</w:t>
       </w:r>
     </w:p>
     <w:p>
@@ -1441,17 +1948,37 @@
         </w:tabs>
         <w:ind w:left="180" w:hanging="180"/>
       </w:pPr>
-      <w:r>
-        <w:t>HW Checkout</w:t>
-      </w:r>
-      <w:r>
-        <w:t xml:space="preserve">: </w:t>
-      </w:r>
-      <w:r>
-        <w:t>Leveraged</w:t>
-      </w:r>
-      <w:r>
-        <w:t xml:space="preserve"> MongoDB, Heroku, Flask, and JavaScript to create and deploy a full stack web application</w:t>
+      <w:hyperlink r:id="rId10" w:history="1">
+        <w:r>
+          <w:rPr>
+            <w:rStyle w:val="Hyperlink"/>
+          </w:rPr>
+          <w:t>Fine</w:t>
+        </w:r>
+        <w:r>
+          <w:rPr>
+            <w:rStyle w:val="Hyperlink"/>
+          </w:rPr>
+          <w:t>-tuning</w:t>
+        </w:r>
+      </w:hyperlink>
+      <w:r>
+        <w:t xml:space="preserve"> an LLM: </w:t>
+      </w:r>
+      <w:r>
+        <w:t xml:space="preserve">Successfully </w:t>
+      </w:r>
+      <w:r>
+        <w:t>achieved a higher accuracy</w:t>
+      </w:r>
+      <w:r>
+        <w:t xml:space="preserve"> than GPT 3.5</w:t>
+      </w:r>
+      <w:r>
+        <w:t xml:space="preserve"> Turbo</w:t>
+      </w:r>
+      <w:r>
+        <w:t xml:space="preserve"> on logical reasoning datasets</w:t>
       </w:r>
     </w:p>
     <w:p>
@@ -1467,34 +1994,22 @@
         <w:ind w:left="180" w:hanging="180"/>
       </w:pPr>
       <w:r>
-        <w:t xml:space="preserve">Kaggle Competition: </w:t>
-      </w:r>
-      <w:r>
-        <w:t xml:space="preserve">Placed </w:t>
-      </w:r>
-      <w:r>
-        <w:rPr>
-          <w:b/>
-          <w:bCs/>
-        </w:rPr>
-        <w:t>2</w:t>
-      </w:r>
-      <w:r>
-        <w:rPr>
-          <w:b/>
-          <w:bCs/>
-          <w:vertAlign w:val="superscript"/>
-        </w:rPr>
-        <w:t>nd</w:t>
-      </w:r>
-      <w:r>
-        <w:t xml:space="preserve"> in Data Science Lab class</w:t>
-      </w:r>
-      <w:r>
-        <w:t xml:space="preserve"> competition for </w:t>
-      </w:r>
-      <w:r>
-        <w:t xml:space="preserve">binary classification </w:t>
+        <w:t>H</w:t>
+      </w:r>
+      <w:r>
+        <w:t>ardware</w:t>
+      </w:r>
+      <w:r>
+        <w:t xml:space="preserve"> Checkout</w:t>
+      </w:r>
+      <w:r>
+        <w:t xml:space="preserve">: </w:t>
+      </w:r>
+      <w:r>
+        <w:t>Leveraged</w:t>
+      </w:r>
+      <w:r>
+        <w:t xml:space="preserve"> MongoDB, Heroku, Flask, and JavaScript to create and deploy a full stack web app</w:t>
       </w:r>
     </w:p>
     <w:p>
@@ -1509,26 +2024,46 @@
         </w:tabs>
         <w:ind w:left="180" w:hanging="180"/>
       </w:pPr>
-      <w:r>
-        <w:t>Weather Application</w:t>
-      </w:r>
-      <w:r>
-        <w:t>:</w:t>
-      </w:r>
-      <w:r>
-        <w:t xml:space="preserve"> Java, Android Studio, Google APIs, W</w:t>
-      </w:r>
-      <w:r>
-        <w:t>eka</w:t>
-      </w:r>
-      <w:r>
-        <w:t xml:space="preserve"> and tested on a</w:t>
-      </w:r>
-      <w:r>
-        <w:t>n android</w:t>
-      </w:r>
-      <w:r>
-        <w:t xml:space="preserve"> smartphone</w:t>
+      <w:proofErr w:type="spellStart"/>
+      <w:r>
+        <w:t>Kaggle</w:t>
+      </w:r>
+      <w:proofErr w:type="spellEnd"/>
+      <w:r>
+        <w:t xml:space="preserve"> Competition: </w:t>
+      </w:r>
+      <w:r>
+        <w:t xml:space="preserve">Placed </w:t>
+      </w:r>
+      <w:r>
+        <w:t>2</w:t>
+      </w:r>
+      <w:r>
+        <w:rPr>
+          <w:vertAlign w:val="superscript"/>
+        </w:rPr>
+        <w:t>nd</w:t>
+      </w:r>
+      <w:r>
+        <w:rPr>
+          <w:vertAlign w:val="superscript"/>
+        </w:rPr>
+        <w:t xml:space="preserve"> </w:t>
+      </w:r>
+      <w:r>
+        <w:t xml:space="preserve">in </w:t>
+      </w:r>
+      <w:r>
+        <w:t xml:space="preserve">Data Science Lab </w:t>
+      </w:r>
+      <w:r>
+        <w:t xml:space="preserve">course </w:t>
+      </w:r>
+      <w:r>
+        <w:t xml:space="preserve">competition for </w:t>
+      </w:r>
+      <w:r>
+        <w:t xml:space="preserve">binary classification </w:t>
       </w:r>
     </w:p>
     <w:p>
@@ -1544,55 +2079,25 @@
         <w:ind w:left="180" w:hanging="180"/>
       </w:pPr>
       <w:r>
-        <w:t>Quantum Transport</w:t>
+        <w:t>Weather Application</w:t>
       </w:r>
       <w:r>
         <w:t>:</w:t>
       </w:r>
       <w:r>
-        <w:t xml:space="preserve"> </w:t>
-      </w:r>
-      <w:r>
-        <w:t>Honors Senior Design Project written</w:t>
-      </w:r>
-      <w:r>
-        <w:t xml:space="preserve"> </w:t>
-      </w:r>
-      <w:r>
-        <w:t>using</w:t>
-      </w:r>
-      <w:r>
-        <w:t xml:space="preserve"> </w:t>
-      </w:r>
-      <w:r>
-        <w:t>Julia</w:t>
-      </w:r>
-      <w:r>
-        <w:t>. R</w:t>
-      </w:r>
-      <w:r>
-        <w:t>efa</w:t>
-      </w:r>
-      <w:r>
-        <w:t>ctor</w:t>
-      </w:r>
-      <w:r>
-        <w:t>ed</w:t>
-      </w:r>
-      <w:r>
-        <w:t xml:space="preserve"> codebase with modularization, CI/CD, FOSS</w:t>
-      </w:r>
-      <w:r>
-        <w:t xml:space="preserve"> practices</w:t>
-      </w:r>
-      <w:r>
-        <w:t xml:space="preserve">, </w:t>
-      </w:r>
-      <w:r>
-        <w:t xml:space="preserve">documentation, </w:t>
-      </w:r>
-      <w:r>
-        <w:t>and implemented a faster matrix inversion algorithm</w:t>
+        <w:t xml:space="preserve"> Java, Android Studio, Google APIs, W</w:t>
+      </w:r>
+      <w:r>
+        <w:t>eka</w:t>
+      </w:r>
+      <w:r>
+        <w:t xml:space="preserve"> and tested on a</w:t>
+      </w:r>
+      <w:r>
+        <w:t>n android</w:t>
+      </w:r>
+      <w:r>
+        <w:t xml:space="preserve"> smartphone</w:t>
       </w:r>
     </w:p>
     <w:p>
@@ -1669,12 +2174,6 @@
         <w:ind w:left="180" w:hanging="180"/>
       </w:pPr>
       <w:r>
-        <w:t xml:space="preserve">2 </w:t>
-      </w:r>
-      <w:r>
-        <w:t xml:space="preserve">Projects, </w:t>
-      </w:r>
-      <w:r>
         <w:t xml:space="preserve">Embedded </w:t>
       </w:r>
       <w:r>
@@ -1684,10 +2183,43 @@
         <w:t>ystems</w:t>
       </w:r>
       <w:r>
+        <w:t xml:space="preserve"> (</w:t>
+      </w:r>
+      <w:r>
+        <w:t>x2</w:t>
+      </w:r>
+      <w:r>
+        <w:t>)</w:t>
+      </w:r>
+      <w:r>
         <w:t xml:space="preserve">: </w:t>
       </w:r>
       <w:r>
-        <w:t xml:space="preserve">communicate between two devices using RF technology; replicate a popular game </w:t>
+        <w:t>C</w:t>
+      </w:r>
+      <w:r>
+        <w:t>ommunicat</w:t>
+      </w:r>
+      <w:r>
+        <w:t xml:space="preserve">ion </w:t>
+      </w:r>
+      <w:r>
+        <w:t xml:space="preserve">between two devices using RF technology; </w:t>
+      </w:r>
+      <w:r>
+        <w:t>engineered</w:t>
+      </w:r>
+      <w:r>
+        <w:t xml:space="preserve"> a </w:t>
+      </w:r>
+      <w:r>
+        <w:t>video</w:t>
+      </w:r>
+      <w:r>
+        <w:t xml:space="preserve"> game</w:t>
+      </w:r>
+      <w:r>
+        <w:t xml:space="preserve"> </w:t>
       </w:r>
     </w:p>
     <w:p>
@@ -1723,20 +2255,493 @@
     </w:p>
     <w:sectPr>
       <w:pgSz w:w="12240" w:h="15840"/>
-      <w:pgMar w:top="360" w:right="720" w:bottom="720" w:left="720" w:header="720" w:footer="720" w:gutter="0"/>
+      <w:pgMar w:top="360" w:right="720" w:bottom="360" w:left="720" w:header="720" w:footer="720" w:gutter="0"/>
       <w:pgNumType w:start="1"/>
       <w:cols w:space="720"/>
+      <w:docGrid w:linePitch="299"/>
     </w:sectPr>
   </w:body>
 </w:document>
 </file>
 
+<file path=word/intelligence2.xml><?xml version="1.0" encoding="utf-8"?>
+<int2:intelligence xmlns:int2="http://schemas.microsoft.com/office/intelligence/2020/intelligence" xmlns:oel="http://schemas.microsoft.com/office/2019/extlst">
+  <int2:observations>
+    <int2:bookmark int2:bookmarkName="_Int_F4gd1hP8" int2:invalidationBookmarkName="" int2:hashCode="29uLfWH/lQ2hc2" int2:id="JSZRF8bv">
+      <int2:state int2:value="Rejected" int2:type="AugLoop_Text_Critique"/>
+    </int2:bookmark>
+    <int2:bookmark int2:bookmarkName="_Int_Gp1aj2z3" int2:invalidationBookmarkName="" int2:hashCode="/nEQ+iyC7k+XOs" int2:id="ediIqfrY">
+      <int2:state int2:value="Rejected" int2:type="AugLoop_Text_Critique"/>
+    </int2:bookmark>
+    <int2:bookmark int2:bookmarkName="_Int_dNwmgPJO" int2:invalidationBookmarkName="" int2:hashCode="GnfUFiJMu+d6Q5" int2:id="1WWf19c0">
+      <int2:state int2:value="Rejected" int2:type="AugLoop_Text_Critique"/>
+    </int2:bookmark>
+    <int2:bookmark int2:bookmarkName="_Int_enVSOjYB" int2:invalidationBookmarkName="" int2:hashCode="uPsXLfYWhFmPt4" int2:id="bYQwwXr5">
+      <int2:state int2:value="Rejected" int2:type="AugLoop_Text_Critique"/>
+    </int2:bookmark>
+  </int2:observations>
+  <int2:intelligenceSettings/>
+  <int2:onDemandWorkflows/>
+</int2:intelligence>
+</file>
+
 <file path=word/numbering.xml><?xml version="1.0" encoding="utf-8"?>
 <w:numbering xmlns:wpc="http://schemas.microsoft.com/office/word/2010/wordprocessingCanvas" xmlns:cx="http://schemas.microsoft.com/office/drawing/2014/chartex" xmlns:cx1="http://schemas.microsoft.com/office/drawing/2015/9/8/chartex" xmlns:cx2="http://schemas.microsoft.com/office/drawing/2015/10/21/chartex" xmlns:cx3="http://schemas.microsoft.com/office/drawing/2016/5/9/chartex" xmlns:cx4="http://schemas.microsoft.com/office/drawing/2016/5/10/chartex" xmlns:cx5="http://schemas.microsoft.com/office/drawing/2016/5/11/chartex" xmlns:cx6="http://schemas.microsoft.com/office/drawing/2016/5/12/chartex" xmlns:cx7="http://schemas.microsoft.com/office/drawing/2016/5/13/chartex" xmlns:cx8="http://schemas.microsoft.com/office/drawing/2016/5/14/chartex" xmlns:mc="http://schemas.openxmlformats.org/markup-compatibility/2006" xmlns:aink="http://schemas.microsoft.com/office/drawing/2016/ink" xmlns:am3d="http://schemas.microsoft.com/office/drawing/2017/model3d" xmlns:o="urn:schemas-microsoft-com:office:office" xmlns:oel="http://schemas.microsoft.com/office/2019/extlst" xmlns:r="http://schemas.openxmlformats.org/officeDocument/2006/relationships" xmlns:m="http://schemas.openxmlformats.org/officeDocument/2006/math" xmlns:v="urn:schemas-microsoft-com:vml" xmlns:wp14="http://schemas.microsoft.com/office/word/2010/wordprocessingDrawing" xmlns:wp="http://schemas.openxmlformats.org/drawingml/2006/wordprocessingDrawing" xmlns:w10="urn:schemas-microsoft-com:office:word" xmlns:w="http://schemas.openxmlformats.org/wordprocessingml/2006/main" xmlns:w14="http://schemas.microsoft.com/office/word/2010/wordml" xmlns:w15="http://schemas.microsoft.com/office/word/2012/wordml" xmlns:w16cex="http://schemas.microsoft.com/office/word/2018/wordml/cex" xmlns:w16cid="http://schemas.microsoft.com/office/word/2016/wordml/cid" xmlns:w16="http://schemas.microsoft.com/office/word/2018/wordml" xmlns:w16du="http://schemas.microsoft.com/office/word/2023/wordml/word16du" xmlns:w16sdtdh="http://schemas.microsoft.com/office/word/2020/wordml/sdtdatahash" xmlns:w16se="http://schemas.microsoft.com/office/word/2015/wordml/symex" xmlns:wpg="http://schemas.microsoft.com/office/word/2010/wordprocessingGroup" xmlns:wpi="http://schemas.microsoft.com/office/word/2010/wordprocessingInk" xmlns:wne="http://schemas.microsoft.com/office/word/2006/wordml" xmlns:wps="http://schemas.microsoft.com/office/word/2010/wordprocessingShape" mc:Ignorable="w14 w15 w16se w16cid w16 w16cex w16sdtdh w16du wp14">
   <w:abstractNum w:abstractNumId="0" w15:restartNumberingAfterBreak="0">
+    <w:nsid w:val="04154680"/>
+    <w:multiLevelType w:val="hybridMultilevel"/>
+    <w:tmpl w:val="E320EC68"/>
+    <w:lvl w:ilvl="0" w:tplc="FFFFFFFF">
+      <w:numFmt w:val="bullet"/>
+      <w:lvlText w:val="-"/>
+      <w:lvlJc w:val="left"/>
+      <w:pPr>
+        <w:ind w:left="720" w:hanging="360"/>
+      </w:pPr>
+      <w:rPr>
+        <w:rFonts w:ascii="Calibri" w:eastAsia="Calibri" w:hAnsi="Calibri" w:cs="Calibri" w:hint="default"/>
+      </w:rPr>
+    </w:lvl>
+    <w:lvl w:ilvl="1" w:tplc="04090003" w:tentative="1">
+      <w:start w:val="1"/>
+      <w:numFmt w:val="bullet"/>
+      <w:lvlText w:val="o"/>
+      <w:lvlJc w:val="left"/>
+      <w:pPr>
+        <w:ind w:left="1440" w:hanging="360"/>
+      </w:pPr>
+      <w:rPr>
+        <w:rFonts w:ascii="Courier New" w:hAnsi="Courier New" w:cs="Courier New" w:hint="default"/>
+      </w:rPr>
+    </w:lvl>
+    <w:lvl w:ilvl="2" w:tplc="04090005" w:tentative="1">
+      <w:start w:val="1"/>
+      <w:numFmt w:val="bullet"/>
+      <w:lvlText w:val=""/>
+      <w:lvlJc w:val="left"/>
+      <w:pPr>
+        <w:ind w:left="2160" w:hanging="360"/>
+      </w:pPr>
+      <w:rPr>
+        <w:rFonts w:ascii="Wingdings" w:hAnsi="Wingdings" w:hint="default"/>
+      </w:rPr>
+    </w:lvl>
+    <w:lvl w:ilvl="3" w:tplc="04090001" w:tentative="1">
+      <w:start w:val="1"/>
+      <w:numFmt w:val="bullet"/>
+      <w:lvlText w:val=""/>
+      <w:lvlJc w:val="left"/>
+      <w:pPr>
+        <w:ind w:left="2880" w:hanging="360"/>
+      </w:pPr>
+      <w:rPr>
+        <w:rFonts w:ascii="Symbol" w:hAnsi="Symbol" w:hint="default"/>
+      </w:rPr>
+    </w:lvl>
+    <w:lvl w:ilvl="4" w:tplc="04090003" w:tentative="1">
+      <w:start w:val="1"/>
+      <w:numFmt w:val="bullet"/>
+      <w:lvlText w:val="o"/>
+      <w:lvlJc w:val="left"/>
+      <w:pPr>
+        <w:ind w:left="3600" w:hanging="360"/>
+      </w:pPr>
+      <w:rPr>
+        <w:rFonts w:ascii="Courier New" w:hAnsi="Courier New" w:cs="Courier New" w:hint="default"/>
+      </w:rPr>
+    </w:lvl>
+    <w:lvl w:ilvl="5" w:tplc="04090005" w:tentative="1">
+      <w:start w:val="1"/>
+      <w:numFmt w:val="bullet"/>
+      <w:lvlText w:val=""/>
+      <w:lvlJc w:val="left"/>
+      <w:pPr>
+        <w:ind w:left="4320" w:hanging="360"/>
+      </w:pPr>
+      <w:rPr>
+        <w:rFonts w:ascii="Wingdings" w:hAnsi="Wingdings" w:hint="default"/>
+      </w:rPr>
+    </w:lvl>
+    <w:lvl w:ilvl="6" w:tplc="04090001" w:tentative="1">
+      <w:start w:val="1"/>
+      <w:numFmt w:val="bullet"/>
+      <w:lvlText w:val=""/>
+      <w:lvlJc w:val="left"/>
+      <w:pPr>
+        <w:ind w:left="5040" w:hanging="360"/>
+      </w:pPr>
+      <w:rPr>
+        <w:rFonts w:ascii="Symbol" w:hAnsi="Symbol" w:hint="default"/>
+      </w:rPr>
+    </w:lvl>
+    <w:lvl w:ilvl="7" w:tplc="04090003" w:tentative="1">
+      <w:start w:val="1"/>
+      <w:numFmt w:val="bullet"/>
+      <w:lvlText w:val="o"/>
+      <w:lvlJc w:val="left"/>
+      <w:pPr>
+        <w:ind w:left="5760" w:hanging="360"/>
+      </w:pPr>
+      <w:rPr>
+        <w:rFonts w:ascii="Courier New" w:hAnsi="Courier New" w:cs="Courier New" w:hint="default"/>
+      </w:rPr>
+    </w:lvl>
+    <w:lvl w:ilvl="8" w:tplc="04090005" w:tentative="1">
+      <w:start w:val="1"/>
+      <w:numFmt w:val="bullet"/>
+      <w:lvlText w:val=""/>
+      <w:lvlJc w:val="left"/>
+      <w:pPr>
+        <w:ind w:left="6480" w:hanging="360"/>
+      </w:pPr>
+      <w:rPr>
+        <w:rFonts w:ascii="Wingdings" w:hAnsi="Wingdings" w:hint="default"/>
+      </w:rPr>
+    </w:lvl>
+  </w:abstractNum>
+  <w:abstractNum w:abstractNumId="1" w15:restartNumberingAfterBreak="0">
+    <w:nsid w:val="04C40DBB"/>
+    <w:multiLevelType w:val="hybridMultilevel"/>
+    <w:tmpl w:val="CFCEBE2E"/>
+    <w:lvl w:ilvl="0" w:tplc="04090001">
+      <w:start w:val="1"/>
+      <w:numFmt w:val="bullet"/>
+      <w:lvlText w:val=""/>
+      <w:lvlJc w:val="left"/>
+      <w:pPr>
+        <w:ind w:left="720" w:hanging="360"/>
+      </w:pPr>
+      <w:rPr>
+        <w:rFonts w:ascii="Symbol" w:hAnsi="Symbol" w:hint="default"/>
+      </w:rPr>
+    </w:lvl>
+    <w:lvl w:ilvl="1" w:tplc="04090003" w:tentative="1">
+      <w:start w:val="1"/>
+      <w:numFmt w:val="bullet"/>
+      <w:lvlText w:val="o"/>
+      <w:lvlJc w:val="left"/>
+      <w:pPr>
+        <w:ind w:left="1440" w:hanging="360"/>
+      </w:pPr>
+      <w:rPr>
+        <w:rFonts w:ascii="Courier New" w:hAnsi="Courier New" w:cs="Courier New" w:hint="default"/>
+      </w:rPr>
+    </w:lvl>
+    <w:lvl w:ilvl="2" w:tplc="04090005" w:tentative="1">
+      <w:start w:val="1"/>
+      <w:numFmt w:val="bullet"/>
+      <w:lvlText w:val=""/>
+      <w:lvlJc w:val="left"/>
+      <w:pPr>
+        <w:ind w:left="2160" w:hanging="360"/>
+      </w:pPr>
+      <w:rPr>
+        <w:rFonts w:ascii="Wingdings" w:hAnsi="Wingdings" w:hint="default"/>
+      </w:rPr>
+    </w:lvl>
+    <w:lvl w:ilvl="3" w:tplc="04090001" w:tentative="1">
+      <w:start w:val="1"/>
+      <w:numFmt w:val="bullet"/>
+      <w:lvlText w:val=""/>
+      <w:lvlJc w:val="left"/>
+      <w:pPr>
+        <w:ind w:left="2880" w:hanging="360"/>
+      </w:pPr>
+      <w:rPr>
+        <w:rFonts w:ascii="Symbol" w:hAnsi="Symbol" w:hint="default"/>
+      </w:rPr>
+    </w:lvl>
+    <w:lvl w:ilvl="4" w:tplc="04090003" w:tentative="1">
+      <w:start w:val="1"/>
+      <w:numFmt w:val="bullet"/>
+      <w:lvlText w:val="o"/>
+      <w:lvlJc w:val="left"/>
+      <w:pPr>
+        <w:ind w:left="3600" w:hanging="360"/>
+      </w:pPr>
+      <w:rPr>
+        <w:rFonts w:ascii="Courier New" w:hAnsi="Courier New" w:cs="Courier New" w:hint="default"/>
+      </w:rPr>
+    </w:lvl>
+    <w:lvl w:ilvl="5" w:tplc="04090005" w:tentative="1">
+      <w:start w:val="1"/>
+      <w:numFmt w:val="bullet"/>
+      <w:lvlText w:val=""/>
+      <w:lvlJc w:val="left"/>
+      <w:pPr>
+        <w:ind w:left="4320" w:hanging="360"/>
+      </w:pPr>
+      <w:rPr>
+        <w:rFonts w:ascii="Wingdings" w:hAnsi="Wingdings" w:hint="default"/>
+      </w:rPr>
+    </w:lvl>
+    <w:lvl w:ilvl="6" w:tplc="04090001" w:tentative="1">
+      <w:start w:val="1"/>
+      <w:numFmt w:val="bullet"/>
+      <w:lvlText w:val=""/>
+      <w:lvlJc w:val="left"/>
+      <w:pPr>
+        <w:ind w:left="5040" w:hanging="360"/>
+      </w:pPr>
+      <w:rPr>
+        <w:rFonts w:ascii="Symbol" w:hAnsi="Symbol" w:hint="default"/>
+      </w:rPr>
+    </w:lvl>
+    <w:lvl w:ilvl="7" w:tplc="04090003" w:tentative="1">
+      <w:start w:val="1"/>
+      <w:numFmt w:val="bullet"/>
+      <w:lvlText w:val="o"/>
+      <w:lvlJc w:val="left"/>
+      <w:pPr>
+        <w:ind w:left="5760" w:hanging="360"/>
+      </w:pPr>
+      <w:rPr>
+        <w:rFonts w:ascii="Courier New" w:hAnsi="Courier New" w:cs="Courier New" w:hint="default"/>
+      </w:rPr>
+    </w:lvl>
+    <w:lvl w:ilvl="8" w:tplc="04090005" w:tentative="1">
+      <w:start w:val="1"/>
+      <w:numFmt w:val="bullet"/>
+      <w:lvlText w:val=""/>
+      <w:lvlJc w:val="left"/>
+      <w:pPr>
+        <w:ind w:left="6480" w:hanging="360"/>
+      </w:pPr>
+      <w:rPr>
+        <w:rFonts w:ascii="Wingdings" w:hAnsi="Wingdings" w:hint="default"/>
+      </w:rPr>
+    </w:lvl>
+  </w:abstractNum>
+  <w:abstractNum w:abstractNumId="2" w15:restartNumberingAfterBreak="0">
+    <w:nsid w:val="15C12FCD"/>
+    <w:multiLevelType w:val="hybridMultilevel"/>
+    <w:tmpl w:val="F9361328"/>
+    <w:lvl w:ilvl="0" w:tplc="04090001">
+      <w:start w:val="1"/>
+      <w:numFmt w:val="bullet"/>
+      <w:lvlText w:val=""/>
+      <w:lvlJc w:val="left"/>
+      <w:pPr>
+        <w:ind w:left="720" w:hanging="360"/>
+      </w:pPr>
+      <w:rPr>
+        <w:rFonts w:ascii="Symbol" w:hAnsi="Symbol" w:hint="default"/>
+      </w:rPr>
+    </w:lvl>
+    <w:lvl w:ilvl="1" w:tplc="04090003" w:tentative="1">
+      <w:start w:val="1"/>
+      <w:numFmt w:val="bullet"/>
+      <w:lvlText w:val="o"/>
+      <w:lvlJc w:val="left"/>
+      <w:pPr>
+        <w:ind w:left="1440" w:hanging="360"/>
+      </w:pPr>
+      <w:rPr>
+        <w:rFonts w:ascii="Courier New" w:hAnsi="Courier New" w:cs="Courier New" w:hint="default"/>
+      </w:rPr>
+    </w:lvl>
+    <w:lvl w:ilvl="2" w:tplc="04090005" w:tentative="1">
+      <w:start w:val="1"/>
+      <w:numFmt w:val="bullet"/>
+      <w:lvlText w:val=""/>
+      <w:lvlJc w:val="left"/>
+      <w:pPr>
+        <w:ind w:left="2160" w:hanging="360"/>
+      </w:pPr>
+      <w:rPr>
+        <w:rFonts w:ascii="Wingdings" w:hAnsi="Wingdings" w:hint="default"/>
+      </w:rPr>
+    </w:lvl>
+    <w:lvl w:ilvl="3" w:tplc="04090001" w:tentative="1">
+      <w:start w:val="1"/>
+      <w:numFmt w:val="bullet"/>
+      <w:lvlText w:val=""/>
+      <w:lvlJc w:val="left"/>
+      <w:pPr>
+        <w:ind w:left="2880" w:hanging="360"/>
+      </w:pPr>
+      <w:rPr>
+        <w:rFonts w:ascii="Symbol" w:hAnsi="Symbol" w:hint="default"/>
+      </w:rPr>
+    </w:lvl>
+    <w:lvl w:ilvl="4" w:tplc="04090003" w:tentative="1">
+      <w:start w:val="1"/>
+      <w:numFmt w:val="bullet"/>
+      <w:lvlText w:val="o"/>
+      <w:lvlJc w:val="left"/>
+      <w:pPr>
+        <w:ind w:left="3600" w:hanging="360"/>
+      </w:pPr>
+      <w:rPr>
+        <w:rFonts w:ascii="Courier New" w:hAnsi="Courier New" w:cs="Courier New" w:hint="default"/>
+      </w:rPr>
+    </w:lvl>
+    <w:lvl w:ilvl="5" w:tplc="04090005" w:tentative="1">
+      <w:start w:val="1"/>
+      <w:numFmt w:val="bullet"/>
+      <w:lvlText w:val=""/>
+      <w:lvlJc w:val="left"/>
+      <w:pPr>
+        <w:ind w:left="4320" w:hanging="360"/>
+      </w:pPr>
+      <w:rPr>
+        <w:rFonts w:ascii="Wingdings" w:hAnsi="Wingdings" w:hint="default"/>
+      </w:rPr>
+    </w:lvl>
+    <w:lvl w:ilvl="6" w:tplc="04090001" w:tentative="1">
+      <w:start w:val="1"/>
+      <w:numFmt w:val="bullet"/>
+      <w:lvlText w:val=""/>
+      <w:lvlJc w:val="left"/>
+      <w:pPr>
+        <w:ind w:left="5040" w:hanging="360"/>
+      </w:pPr>
+      <w:rPr>
+        <w:rFonts w:ascii="Symbol" w:hAnsi="Symbol" w:hint="default"/>
+      </w:rPr>
+    </w:lvl>
+    <w:lvl w:ilvl="7" w:tplc="04090003" w:tentative="1">
+      <w:start w:val="1"/>
+      <w:numFmt w:val="bullet"/>
+      <w:lvlText w:val="o"/>
+      <w:lvlJc w:val="left"/>
+      <w:pPr>
+        <w:ind w:left="5760" w:hanging="360"/>
+      </w:pPr>
+      <w:rPr>
+        <w:rFonts w:ascii="Courier New" w:hAnsi="Courier New" w:cs="Courier New" w:hint="default"/>
+      </w:rPr>
+    </w:lvl>
+    <w:lvl w:ilvl="8" w:tplc="04090005" w:tentative="1">
+      <w:start w:val="1"/>
+      <w:numFmt w:val="bullet"/>
+      <w:lvlText w:val=""/>
+      <w:lvlJc w:val="left"/>
+      <w:pPr>
+        <w:ind w:left="6480" w:hanging="360"/>
+      </w:pPr>
+      <w:rPr>
+        <w:rFonts w:ascii="Wingdings" w:hAnsi="Wingdings" w:hint="default"/>
+      </w:rPr>
+    </w:lvl>
+  </w:abstractNum>
+  <w:abstractNum w:abstractNumId="3" w15:restartNumberingAfterBreak="0">
+    <w:nsid w:val="16EC06EE"/>
+    <w:multiLevelType w:val="hybridMultilevel"/>
+    <w:tmpl w:val="243EE6DC"/>
+    <w:lvl w:ilvl="0" w:tplc="04090001">
+      <w:start w:val="1"/>
+      <w:numFmt w:val="bullet"/>
+      <w:lvlText w:val=""/>
+      <w:lvlJc w:val="left"/>
+      <w:pPr>
+        <w:ind w:left="720" w:hanging="360"/>
+      </w:pPr>
+      <w:rPr>
+        <w:rFonts w:ascii="Symbol" w:hAnsi="Symbol" w:hint="default"/>
+      </w:rPr>
+    </w:lvl>
+    <w:lvl w:ilvl="1" w:tplc="04090003" w:tentative="1">
+      <w:start w:val="1"/>
+      <w:numFmt w:val="bullet"/>
+      <w:lvlText w:val="o"/>
+      <w:lvlJc w:val="left"/>
+      <w:pPr>
+        <w:ind w:left="1440" w:hanging="360"/>
+      </w:pPr>
+      <w:rPr>
+        <w:rFonts w:ascii="Courier New" w:hAnsi="Courier New" w:cs="Courier New" w:hint="default"/>
+      </w:rPr>
+    </w:lvl>
+    <w:lvl w:ilvl="2" w:tplc="04090005" w:tentative="1">
+      <w:start w:val="1"/>
+      <w:numFmt w:val="bullet"/>
+      <w:lvlText w:val=""/>
+      <w:lvlJc w:val="left"/>
+      <w:pPr>
+        <w:ind w:left="2160" w:hanging="360"/>
+      </w:pPr>
+      <w:rPr>
+        <w:rFonts w:ascii="Wingdings" w:hAnsi="Wingdings" w:hint="default"/>
+      </w:rPr>
+    </w:lvl>
+    <w:lvl w:ilvl="3" w:tplc="04090001" w:tentative="1">
+      <w:start w:val="1"/>
+      <w:numFmt w:val="bullet"/>
+      <w:lvlText w:val=""/>
+      <w:lvlJc w:val="left"/>
+      <w:pPr>
+        <w:ind w:left="2880" w:hanging="360"/>
+      </w:pPr>
+      <w:rPr>
+        <w:rFonts w:ascii="Symbol" w:hAnsi="Symbol" w:hint="default"/>
+      </w:rPr>
+    </w:lvl>
+    <w:lvl w:ilvl="4" w:tplc="04090003" w:tentative="1">
+      <w:start w:val="1"/>
+      <w:numFmt w:val="bullet"/>
+      <w:lvlText w:val="o"/>
+      <w:lvlJc w:val="left"/>
+      <w:pPr>
+        <w:ind w:left="3600" w:hanging="360"/>
+      </w:pPr>
+      <w:rPr>
+        <w:rFonts w:ascii="Courier New" w:hAnsi="Courier New" w:cs="Courier New" w:hint="default"/>
+      </w:rPr>
+    </w:lvl>
+    <w:lvl w:ilvl="5" w:tplc="04090005" w:tentative="1">
+      <w:start w:val="1"/>
+      <w:numFmt w:val="bullet"/>
+      <w:lvlText w:val=""/>
+      <w:lvlJc w:val="left"/>
+      <w:pPr>
+        <w:ind w:left="4320" w:hanging="360"/>
+      </w:pPr>
+      <w:rPr>
+        <w:rFonts w:ascii="Wingdings" w:hAnsi="Wingdings" w:hint="default"/>
+      </w:rPr>
+    </w:lvl>
+    <w:lvl w:ilvl="6" w:tplc="04090001" w:tentative="1">
+      <w:start w:val="1"/>
+      <w:numFmt w:val="bullet"/>
+      <w:lvlText w:val=""/>
+      <w:lvlJc w:val="left"/>
+      <w:pPr>
+        <w:ind w:left="5040" w:hanging="360"/>
+      </w:pPr>
+      <w:rPr>
+        <w:rFonts w:ascii="Symbol" w:hAnsi="Symbol" w:hint="default"/>
+      </w:rPr>
+    </w:lvl>
+    <w:lvl w:ilvl="7" w:tplc="04090003" w:tentative="1">
+      <w:start w:val="1"/>
+      <w:numFmt w:val="bullet"/>
+      <w:lvlText w:val="o"/>
+      <w:lvlJc w:val="left"/>
+      <w:pPr>
+        <w:ind w:left="5760" w:hanging="360"/>
+      </w:pPr>
+      <w:rPr>
+        <w:rFonts w:ascii="Courier New" w:hAnsi="Courier New" w:cs="Courier New" w:hint="default"/>
+      </w:rPr>
+    </w:lvl>
+    <w:lvl w:ilvl="8" w:tplc="04090005" w:tentative="1">
+      <w:start w:val="1"/>
+      <w:numFmt w:val="bullet"/>
+      <w:lvlText w:val=""/>
+      <w:lvlJc w:val="left"/>
+      <w:pPr>
+        <w:ind w:left="6480" w:hanging="360"/>
+      </w:pPr>
+      <w:rPr>
+        <w:rFonts w:ascii="Wingdings" w:hAnsi="Wingdings" w:hint="default"/>
+      </w:rPr>
+    </w:lvl>
+  </w:abstractNum>
+  <w:abstractNum w:abstractNumId="4" w15:restartNumberingAfterBreak="0">
     <w:nsid w:val="2FB204B5"/>
     <w:multiLevelType w:val="hybridMultilevel"/>
-    <w:tmpl w:val="FAD0BA62"/>
+    <w:tmpl w:val="ABA424E0"/>
     <w:lvl w:ilvl="0" w:tplc="04090001">
       <w:start w:val="1"/>
       <w:numFmt w:val="bullet"/>
@@ -1847,7 +2852,7 @@
       </w:rPr>
     </w:lvl>
   </w:abstractNum>
-  <w:abstractNum w:abstractNumId="1" w15:restartNumberingAfterBreak="0">
+  <w:abstractNum w:abstractNumId="5" w15:restartNumberingAfterBreak="0">
     <w:nsid w:val="36BF7E2B"/>
     <w:multiLevelType w:val="hybridMultilevel"/>
     <w:tmpl w:val="D7E621AC"/>
@@ -1960,7 +2965,346 @@
       </w:rPr>
     </w:lvl>
   </w:abstractNum>
-  <w:abstractNum w:abstractNumId="2" w15:restartNumberingAfterBreak="0">
+  <w:abstractNum w:abstractNumId="6" w15:restartNumberingAfterBreak="0">
+    <w:nsid w:val="57B03097"/>
+    <w:multiLevelType w:val="hybridMultilevel"/>
+    <w:tmpl w:val="C15689A6"/>
+    <w:lvl w:ilvl="0" w:tplc="04090001">
+      <w:start w:val="1"/>
+      <w:numFmt w:val="bullet"/>
+      <w:lvlText w:val=""/>
+      <w:lvlJc w:val="left"/>
+      <w:pPr>
+        <w:ind w:left="720" w:hanging="360"/>
+      </w:pPr>
+      <w:rPr>
+        <w:rFonts w:ascii="Symbol" w:hAnsi="Symbol" w:hint="default"/>
+      </w:rPr>
+    </w:lvl>
+    <w:lvl w:ilvl="1" w:tplc="04090003" w:tentative="1">
+      <w:start w:val="1"/>
+      <w:numFmt w:val="bullet"/>
+      <w:lvlText w:val="o"/>
+      <w:lvlJc w:val="left"/>
+      <w:pPr>
+        <w:ind w:left="1440" w:hanging="360"/>
+      </w:pPr>
+      <w:rPr>
+        <w:rFonts w:ascii="Courier New" w:hAnsi="Courier New" w:cs="Courier New" w:hint="default"/>
+      </w:rPr>
+    </w:lvl>
+    <w:lvl w:ilvl="2" w:tplc="04090005" w:tentative="1">
+      <w:start w:val="1"/>
+      <w:numFmt w:val="bullet"/>
+      <w:lvlText w:val=""/>
+      <w:lvlJc w:val="left"/>
+      <w:pPr>
+        <w:ind w:left="2160" w:hanging="360"/>
+      </w:pPr>
+      <w:rPr>
+        <w:rFonts w:ascii="Wingdings" w:hAnsi="Wingdings" w:hint="default"/>
+      </w:rPr>
+    </w:lvl>
+    <w:lvl w:ilvl="3" w:tplc="04090001" w:tentative="1">
+      <w:start w:val="1"/>
+      <w:numFmt w:val="bullet"/>
+      <w:lvlText w:val=""/>
+      <w:lvlJc w:val="left"/>
+      <w:pPr>
+        <w:ind w:left="2880" w:hanging="360"/>
+      </w:pPr>
+      <w:rPr>
+        <w:rFonts w:ascii="Symbol" w:hAnsi="Symbol" w:hint="default"/>
+      </w:rPr>
+    </w:lvl>
+    <w:lvl w:ilvl="4" w:tplc="04090003" w:tentative="1">
+      <w:start w:val="1"/>
+      <w:numFmt w:val="bullet"/>
+      <w:lvlText w:val="o"/>
+      <w:lvlJc w:val="left"/>
+      <w:pPr>
+        <w:ind w:left="3600" w:hanging="360"/>
+      </w:pPr>
+      <w:rPr>
+        <w:rFonts w:ascii="Courier New" w:hAnsi="Courier New" w:cs="Courier New" w:hint="default"/>
+      </w:rPr>
+    </w:lvl>
+    <w:lvl w:ilvl="5" w:tplc="04090005" w:tentative="1">
+      <w:start w:val="1"/>
+      <w:numFmt w:val="bullet"/>
+      <w:lvlText w:val=""/>
+      <w:lvlJc w:val="left"/>
+      <w:pPr>
+        <w:ind w:left="4320" w:hanging="360"/>
+      </w:pPr>
+      <w:rPr>
+        <w:rFonts w:ascii="Wingdings" w:hAnsi="Wingdings" w:hint="default"/>
+      </w:rPr>
+    </w:lvl>
+    <w:lvl w:ilvl="6" w:tplc="04090001" w:tentative="1">
+      <w:start w:val="1"/>
+      <w:numFmt w:val="bullet"/>
+      <w:lvlText w:val=""/>
+      <w:lvlJc w:val="left"/>
+      <w:pPr>
+        <w:ind w:left="5040" w:hanging="360"/>
+      </w:pPr>
+      <w:rPr>
+        <w:rFonts w:ascii="Symbol" w:hAnsi="Symbol" w:hint="default"/>
+      </w:rPr>
+    </w:lvl>
+    <w:lvl w:ilvl="7" w:tplc="04090003" w:tentative="1">
+      <w:start w:val="1"/>
+      <w:numFmt w:val="bullet"/>
+      <w:lvlText w:val="o"/>
+      <w:lvlJc w:val="left"/>
+      <w:pPr>
+        <w:ind w:left="5760" w:hanging="360"/>
+      </w:pPr>
+      <w:rPr>
+        <w:rFonts w:ascii="Courier New" w:hAnsi="Courier New" w:cs="Courier New" w:hint="default"/>
+      </w:rPr>
+    </w:lvl>
+    <w:lvl w:ilvl="8" w:tplc="04090005" w:tentative="1">
+      <w:start w:val="1"/>
+      <w:numFmt w:val="bullet"/>
+      <w:lvlText w:val=""/>
+      <w:lvlJc w:val="left"/>
+      <w:pPr>
+        <w:ind w:left="6480" w:hanging="360"/>
+      </w:pPr>
+      <w:rPr>
+        <w:rFonts w:ascii="Wingdings" w:hAnsi="Wingdings" w:hint="default"/>
+      </w:rPr>
+    </w:lvl>
+  </w:abstractNum>
+  <w:abstractNum w:abstractNumId="7" w15:restartNumberingAfterBreak="0">
+    <w:nsid w:val="6AF32CB7"/>
+    <w:multiLevelType w:val="hybridMultilevel"/>
+    <w:tmpl w:val="41F4B34E"/>
+    <w:lvl w:ilvl="0" w:tplc="04090001">
+      <w:start w:val="1"/>
+      <w:numFmt w:val="bullet"/>
+      <w:lvlText w:val=""/>
+      <w:lvlJc w:val="left"/>
+      <w:pPr>
+        <w:ind w:left="720" w:hanging="360"/>
+      </w:pPr>
+      <w:rPr>
+        <w:rFonts w:ascii="Symbol" w:hAnsi="Symbol" w:hint="default"/>
+      </w:rPr>
+    </w:lvl>
+    <w:lvl w:ilvl="1" w:tplc="04090003" w:tentative="1">
+      <w:start w:val="1"/>
+      <w:numFmt w:val="bullet"/>
+      <w:lvlText w:val="o"/>
+      <w:lvlJc w:val="left"/>
+      <w:pPr>
+        <w:ind w:left="1440" w:hanging="360"/>
+      </w:pPr>
+      <w:rPr>
+        <w:rFonts w:ascii="Courier New" w:hAnsi="Courier New" w:cs="Courier New" w:hint="default"/>
+      </w:rPr>
+    </w:lvl>
+    <w:lvl w:ilvl="2" w:tplc="04090005" w:tentative="1">
+      <w:start w:val="1"/>
+      <w:numFmt w:val="bullet"/>
+      <w:lvlText w:val=""/>
+      <w:lvlJc w:val="left"/>
+      <w:pPr>
+        <w:ind w:left="2160" w:hanging="360"/>
+      </w:pPr>
+      <w:rPr>
+        <w:rFonts w:ascii="Wingdings" w:hAnsi="Wingdings" w:hint="default"/>
+      </w:rPr>
+    </w:lvl>
+    <w:lvl w:ilvl="3" w:tplc="04090001" w:tentative="1">
+      <w:start w:val="1"/>
+      <w:numFmt w:val="bullet"/>
+      <w:lvlText w:val=""/>
+      <w:lvlJc w:val="left"/>
+      <w:pPr>
+        <w:ind w:left="2880" w:hanging="360"/>
+      </w:pPr>
+      <w:rPr>
+        <w:rFonts w:ascii="Symbol" w:hAnsi="Symbol" w:hint="default"/>
+      </w:rPr>
+    </w:lvl>
+    <w:lvl w:ilvl="4" w:tplc="04090003" w:tentative="1">
+      <w:start w:val="1"/>
+      <w:numFmt w:val="bullet"/>
+      <w:lvlText w:val="o"/>
+      <w:lvlJc w:val="left"/>
+      <w:pPr>
+        <w:ind w:left="3600" w:hanging="360"/>
+      </w:pPr>
+      <w:rPr>
+        <w:rFonts w:ascii="Courier New" w:hAnsi="Courier New" w:cs="Courier New" w:hint="default"/>
+      </w:rPr>
+    </w:lvl>
+    <w:lvl w:ilvl="5" w:tplc="04090005" w:tentative="1">
+      <w:start w:val="1"/>
+      <w:numFmt w:val="bullet"/>
+      <w:lvlText w:val=""/>
+      <w:lvlJc w:val="left"/>
+      <w:pPr>
+        <w:ind w:left="4320" w:hanging="360"/>
+      </w:pPr>
+      <w:rPr>
+        <w:rFonts w:ascii="Wingdings" w:hAnsi="Wingdings" w:hint="default"/>
+      </w:rPr>
+    </w:lvl>
+    <w:lvl w:ilvl="6" w:tplc="04090001" w:tentative="1">
+      <w:start w:val="1"/>
+      <w:numFmt w:val="bullet"/>
+      <w:lvlText w:val=""/>
+      <w:lvlJc w:val="left"/>
+      <w:pPr>
+        <w:ind w:left="5040" w:hanging="360"/>
+      </w:pPr>
+      <w:rPr>
+        <w:rFonts w:ascii="Symbol" w:hAnsi="Symbol" w:hint="default"/>
+      </w:rPr>
+    </w:lvl>
+    <w:lvl w:ilvl="7" w:tplc="04090003" w:tentative="1">
+      <w:start w:val="1"/>
+      <w:numFmt w:val="bullet"/>
+      <w:lvlText w:val="o"/>
+      <w:lvlJc w:val="left"/>
+      <w:pPr>
+        <w:ind w:left="5760" w:hanging="360"/>
+      </w:pPr>
+      <w:rPr>
+        <w:rFonts w:ascii="Courier New" w:hAnsi="Courier New" w:cs="Courier New" w:hint="default"/>
+      </w:rPr>
+    </w:lvl>
+    <w:lvl w:ilvl="8" w:tplc="04090005" w:tentative="1">
+      <w:start w:val="1"/>
+      <w:numFmt w:val="bullet"/>
+      <w:lvlText w:val=""/>
+      <w:lvlJc w:val="left"/>
+      <w:pPr>
+        <w:ind w:left="6480" w:hanging="360"/>
+      </w:pPr>
+      <w:rPr>
+        <w:rFonts w:ascii="Wingdings" w:hAnsi="Wingdings" w:hint="default"/>
+      </w:rPr>
+    </w:lvl>
+  </w:abstractNum>
+  <w:abstractNum w:abstractNumId="8" w15:restartNumberingAfterBreak="0">
+    <w:nsid w:val="6C5301F2"/>
+    <w:multiLevelType w:val="hybridMultilevel"/>
+    <w:tmpl w:val="963ADB34"/>
+    <w:lvl w:ilvl="0" w:tplc="04090001">
+      <w:start w:val="1"/>
+      <w:numFmt w:val="bullet"/>
+      <w:lvlText w:val=""/>
+      <w:lvlJc w:val="left"/>
+      <w:pPr>
+        <w:ind w:left="720" w:hanging="360"/>
+      </w:pPr>
+      <w:rPr>
+        <w:rFonts w:ascii="Symbol" w:hAnsi="Symbol" w:hint="default"/>
+      </w:rPr>
+    </w:lvl>
+    <w:lvl w:ilvl="1" w:tplc="04090003" w:tentative="1">
+      <w:start w:val="1"/>
+      <w:numFmt w:val="bullet"/>
+      <w:lvlText w:val="o"/>
+      <w:lvlJc w:val="left"/>
+      <w:pPr>
+        <w:ind w:left="1440" w:hanging="360"/>
+      </w:pPr>
+      <w:rPr>
+        <w:rFonts w:ascii="Courier New" w:hAnsi="Courier New" w:cs="Courier New" w:hint="default"/>
+      </w:rPr>
+    </w:lvl>
+    <w:lvl w:ilvl="2" w:tplc="04090005" w:tentative="1">
+      <w:start w:val="1"/>
+      <w:numFmt w:val="bullet"/>
+      <w:lvlText w:val=""/>
+      <w:lvlJc w:val="left"/>
+      <w:pPr>
+        <w:ind w:left="2160" w:hanging="360"/>
+      </w:pPr>
+      <w:rPr>
+        <w:rFonts w:ascii="Wingdings" w:hAnsi="Wingdings" w:hint="default"/>
+      </w:rPr>
+    </w:lvl>
+    <w:lvl w:ilvl="3" w:tplc="04090001" w:tentative="1">
+      <w:start w:val="1"/>
+      <w:numFmt w:val="bullet"/>
+      <w:lvlText w:val=""/>
+      <w:lvlJc w:val="left"/>
+      <w:pPr>
+        <w:ind w:left="2880" w:hanging="360"/>
+      </w:pPr>
+      <w:rPr>
+        <w:rFonts w:ascii="Symbol" w:hAnsi="Symbol" w:hint="default"/>
+      </w:rPr>
+    </w:lvl>
+    <w:lvl w:ilvl="4" w:tplc="04090003" w:tentative="1">
+      <w:start w:val="1"/>
+      <w:numFmt w:val="bullet"/>
+      <w:lvlText w:val="o"/>
+      <w:lvlJc w:val="left"/>
+      <w:pPr>
+        <w:ind w:left="3600" w:hanging="360"/>
+      </w:pPr>
+      <w:rPr>
+        <w:rFonts w:ascii="Courier New" w:hAnsi="Courier New" w:cs="Courier New" w:hint="default"/>
+      </w:rPr>
+    </w:lvl>
+    <w:lvl w:ilvl="5" w:tplc="04090005" w:tentative="1">
+      <w:start w:val="1"/>
+      <w:numFmt w:val="bullet"/>
+      <w:lvlText w:val=""/>
+      <w:lvlJc w:val="left"/>
+      <w:pPr>
+        <w:ind w:left="4320" w:hanging="360"/>
+      </w:pPr>
+      <w:rPr>
+        <w:rFonts w:ascii="Wingdings" w:hAnsi="Wingdings" w:hint="default"/>
+      </w:rPr>
+    </w:lvl>
+    <w:lvl w:ilvl="6" w:tplc="04090001" w:tentative="1">
+      <w:start w:val="1"/>
+      <w:numFmt w:val="bullet"/>
+      <w:lvlText w:val=""/>
+      <w:lvlJc w:val="left"/>
+      <w:pPr>
+        <w:ind w:left="5040" w:hanging="360"/>
+      </w:pPr>
+      <w:rPr>
+        <w:rFonts w:ascii="Symbol" w:hAnsi="Symbol" w:hint="default"/>
+      </w:rPr>
+    </w:lvl>
+    <w:lvl w:ilvl="7" w:tplc="04090003" w:tentative="1">
+      <w:start w:val="1"/>
+      <w:numFmt w:val="bullet"/>
+      <w:lvlText w:val="o"/>
+      <w:lvlJc w:val="left"/>
+      <w:pPr>
+        <w:ind w:left="5760" w:hanging="360"/>
+      </w:pPr>
+      <w:rPr>
+        <w:rFonts w:ascii="Courier New" w:hAnsi="Courier New" w:cs="Courier New" w:hint="default"/>
+      </w:rPr>
+    </w:lvl>
+    <w:lvl w:ilvl="8" w:tplc="04090005" w:tentative="1">
+      <w:start w:val="1"/>
+      <w:numFmt w:val="bullet"/>
+      <w:lvlText w:val=""/>
+      <w:lvlJc w:val="left"/>
+      <w:pPr>
+        <w:ind w:left="6480" w:hanging="360"/>
+      </w:pPr>
+      <w:rPr>
+        <w:rFonts w:ascii="Wingdings" w:hAnsi="Wingdings" w:hint="default"/>
+      </w:rPr>
+    </w:lvl>
+  </w:abstractNum>
+  <w:abstractNum w:abstractNumId="9" w15:restartNumberingAfterBreak="0">
     <w:nsid w:val="73B41FB9"/>
     <w:multiLevelType w:val="hybridMultilevel"/>
     <w:tmpl w:val="82FC688C"/>
@@ -2073,14 +3417,266 @@
       </w:rPr>
     </w:lvl>
   </w:abstractNum>
+  <w:abstractNum w:abstractNumId="10" w15:restartNumberingAfterBreak="0">
+    <w:nsid w:val="782F7F06"/>
+    <w:multiLevelType w:val="hybridMultilevel"/>
+    <w:tmpl w:val="6A0E1B4A"/>
+    <w:lvl w:ilvl="0" w:tplc="FFFFFFFF">
+      <w:numFmt w:val="bullet"/>
+      <w:lvlText w:val="-"/>
+      <w:lvlJc w:val="left"/>
+      <w:pPr>
+        <w:ind w:left="740" w:hanging="360"/>
+      </w:pPr>
+      <w:rPr>
+        <w:rFonts w:ascii="Calibri" w:eastAsia="Calibri" w:hAnsi="Calibri" w:cs="Calibri" w:hint="default"/>
+      </w:rPr>
+    </w:lvl>
+    <w:lvl w:ilvl="1" w:tplc="04090003" w:tentative="1">
+      <w:start w:val="1"/>
+      <w:numFmt w:val="bullet"/>
+      <w:lvlText w:val="o"/>
+      <w:lvlJc w:val="left"/>
+      <w:pPr>
+        <w:ind w:left="1460" w:hanging="360"/>
+      </w:pPr>
+      <w:rPr>
+        <w:rFonts w:ascii="Courier New" w:hAnsi="Courier New" w:cs="Courier New" w:hint="default"/>
+      </w:rPr>
+    </w:lvl>
+    <w:lvl w:ilvl="2" w:tplc="04090005" w:tentative="1">
+      <w:start w:val="1"/>
+      <w:numFmt w:val="bullet"/>
+      <w:lvlText w:val=""/>
+      <w:lvlJc w:val="left"/>
+      <w:pPr>
+        <w:ind w:left="2180" w:hanging="360"/>
+      </w:pPr>
+      <w:rPr>
+        <w:rFonts w:ascii="Wingdings" w:hAnsi="Wingdings" w:hint="default"/>
+      </w:rPr>
+    </w:lvl>
+    <w:lvl w:ilvl="3" w:tplc="04090001" w:tentative="1">
+      <w:start w:val="1"/>
+      <w:numFmt w:val="bullet"/>
+      <w:lvlText w:val=""/>
+      <w:lvlJc w:val="left"/>
+      <w:pPr>
+        <w:ind w:left="2900" w:hanging="360"/>
+      </w:pPr>
+      <w:rPr>
+        <w:rFonts w:ascii="Symbol" w:hAnsi="Symbol" w:hint="default"/>
+      </w:rPr>
+    </w:lvl>
+    <w:lvl w:ilvl="4" w:tplc="04090003" w:tentative="1">
+      <w:start w:val="1"/>
+      <w:numFmt w:val="bullet"/>
+      <w:lvlText w:val="o"/>
+      <w:lvlJc w:val="left"/>
+      <w:pPr>
+        <w:ind w:left="3620" w:hanging="360"/>
+      </w:pPr>
+      <w:rPr>
+        <w:rFonts w:ascii="Courier New" w:hAnsi="Courier New" w:cs="Courier New" w:hint="default"/>
+      </w:rPr>
+    </w:lvl>
+    <w:lvl w:ilvl="5" w:tplc="04090005" w:tentative="1">
+      <w:start w:val="1"/>
+      <w:numFmt w:val="bullet"/>
+      <w:lvlText w:val=""/>
+      <w:lvlJc w:val="left"/>
+      <w:pPr>
+        <w:ind w:left="4340" w:hanging="360"/>
+      </w:pPr>
+      <w:rPr>
+        <w:rFonts w:ascii="Wingdings" w:hAnsi="Wingdings" w:hint="default"/>
+      </w:rPr>
+    </w:lvl>
+    <w:lvl w:ilvl="6" w:tplc="04090001" w:tentative="1">
+      <w:start w:val="1"/>
+      <w:numFmt w:val="bullet"/>
+      <w:lvlText w:val=""/>
+      <w:lvlJc w:val="left"/>
+      <w:pPr>
+        <w:ind w:left="5060" w:hanging="360"/>
+      </w:pPr>
+      <w:rPr>
+        <w:rFonts w:ascii="Symbol" w:hAnsi="Symbol" w:hint="default"/>
+      </w:rPr>
+    </w:lvl>
+    <w:lvl w:ilvl="7" w:tplc="04090003" w:tentative="1">
+      <w:start w:val="1"/>
+      <w:numFmt w:val="bullet"/>
+      <w:lvlText w:val="o"/>
+      <w:lvlJc w:val="left"/>
+      <w:pPr>
+        <w:ind w:left="5780" w:hanging="360"/>
+      </w:pPr>
+      <w:rPr>
+        <w:rFonts w:ascii="Courier New" w:hAnsi="Courier New" w:cs="Courier New" w:hint="default"/>
+      </w:rPr>
+    </w:lvl>
+    <w:lvl w:ilvl="8" w:tplc="04090005" w:tentative="1">
+      <w:start w:val="1"/>
+      <w:numFmt w:val="bullet"/>
+      <w:lvlText w:val=""/>
+      <w:lvlJc w:val="left"/>
+      <w:pPr>
+        <w:ind w:left="6500" w:hanging="360"/>
+      </w:pPr>
+      <w:rPr>
+        <w:rFonts w:ascii="Wingdings" w:hAnsi="Wingdings" w:hint="default"/>
+      </w:rPr>
+    </w:lvl>
+  </w:abstractNum>
+  <w:abstractNum w:abstractNumId="11" w15:restartNumberingAfterBreak="0">
+    <w:nsid w:val="7A433C5C"/>
+    <w:multiLevelType w:val="hybridMultilevel"/>
+    <w:tmpl w:val="999EC840"/>
+    <w:lvl w:ilvl="0" w:tplc="04090001">
+      <w:start w:val="1"/>
+      <w:numFmt w:val="bullet"/>
+      <w:lvlText w:val=""/>
+      <w:lvlJc w:val="left"/>
+      <w:pPr>
+        <w:ind w:left="720" w:hanging="360"/>
+      </w:pPr>
+      <w:rPr>
+        <w:rFonts w:ascii="Symbol" w:hAnsi="Symbol" w:hint="default"/>
+      </w:rPr>
+    </w:lvl>
+    <w:lvl w:ilvl="1" w:tplc="04090003" w:tentative="1">
+      <w:start w:val="1"/>
+      <w:numFmt w:val="bullet"/>
+      <w:lvlText w:val="o"/>
+      <w:lvlJc w:val="left"/>
+      <w:pPr>
+        <w:ind w:left="1440" w:hanging="360"/>
+      </w:pPr>
+      <w:rPr>
+        <w:rFonts w:ascii="Courier New" w:hAnsi="Courier New" w:cs="Courier New" w:hint="default"/>
+      </w:rPr>
+    </w:lvl>
+    <w:lvl w:ilvl="2" w:tplc="04090005" w:tentative="1">
+      <w:start w:val="1"/>
+      <w:numFmt w:val="bullet"/>
+      <w:lvlText w:val=""/>
+      <w:lvlJc w:val="left"/>
+      <w:pPr>
+        <w:ind w:left="2160" w:hanging="360"/>
+      </w:pPr>
+      <w:rPr>
+        <w:rFonts w:ascii="Wingdings" w:hAnsi="Wingdings" w:hint="default"/>
+      </w:rPr>
+    </w:lvl>
+    <w:lvl w:ilvl="3" w:tplc="04090001" w:tentative="1">
+      <w:start w:val="1"/>
+      <w:numFmt w:val="bullet"/>
+      <w:lvlText w:val=""/>
+      <w:lvlJc w:val="left"/>
+      <w:pPr>
+        <w:ind w:left="2880" w:hanging="360"/>
+      </w:pPr>
+      <w:rPr>
+        <w:rFonts w:ascii="Symbol" w:hAnsi="Symbol" w:hint="default"/>
+      </w:rPr>
+    </w:lvl>
+    <w:lvl w:ilvl="4" w:tplc="04090003" w:tentative="1">
+      <w:start w:val="1"/>
+      <w:numFmt w:val="bullet"/>
+      <w:lvlText w:val="o"/>
+      <w:lvlJc w:val="left"/>
+      <w:pPr>
+        <w:ind w:left="3600" w:hanging="360"/>
+      </w:pPr>
+      <w:rPr>
+        <w:rFonts w:ascii="Courier New" w:hAnsi="Courier New" w:cs="Courier New" w:hint="default"/>
+      </w:rPr>
+    </w:lvl>
+    <w:lvl w:ilvl="5" w:tplc="04090005" w:tentative="1">
+      <w:start w:val="1"/>
+      <w:numFmt w:val="bullet"/>
+      <w:lvlText w:val=""/>
+      <w:lvlJc w:val="left"/>
+      <w:pPr>
+        <w:ind w:left="4320" w:hanging="360"/>
+      </w:pPr>
+      <w:rPr>
+        <w:rFonts w:ascii="Wingdings" w:hAnsi="Wingdings" w:hint="default"/>
+      </w:rPr>
+    </w:lvl>
+    <w:lvl w:ilvl="6" w:tplc="04090001" w:tentative="1">
+      <w:start w:val="1"/>
+      <w:numFmt w:val="bullet"/>
+      <w:lvlText w:val=""/>
+      <w:lvlJc w:val="left"/>
+      <w:pPr>
+        <w:ind w:left="5040" w:hanging="360"/>
+      </w:pPr>
+      <w:rPr>
+        <w:rFonts w:ascii="Symbol" w:hAnsi="Symbol" w:hint="default"/>
+      </w:rPr>
+    </w:lvl>
+    <w:lvl w:ilvl="7" w:tplc="04090003" w:tentative="1">
+      <w:start w:val="1"/>
+      <w:numFmt w:val="bullet"/>
+      <w:lvlText w:val="o"/>
+      <w:lvlJc w:val="left"/>
+      <w:pPr>
+        <w:ind w:left="5760" w:hanging="360"/>
+      </w:pPr>
+      <w:rPr>
+        <w:rFonts w:ascii="Courier New" w:hAnsi="Courier New" w:cs="Courier New" w:hint="default"/>
+      </w:rPr>
+    </w:lvl>
+    <w:lvl w:ilvl="8" w:tplc="04090005" w:tentative="1">
+      <w:start w:val="1"/>
+      <w:numFmt w:val="bullet"/>
+      <w:lvlText w:val=""/>
+      <w:lvlJc w:val="left"/>
+      <w:pPr>
+        <w:ind w:left="6480" w:hanging="360"/>
+      </w:pPr>
+      <w:rPr>
+        <w:rFonts w:ascii="Wingdings" w:hAnsi="Wingdings" w:hint="default"/>
+      </w:rPr>
+    </w:lvl>
+  </w:abstractNum>
   <w:num w:numId="1" w16cid:durableId="1009060810">
-    <w:abstractNumId w:val="2"/>
+    <w:abstractNumId w:val="9"/>
   </w:num>
   <w:num w:numId="2" w16cid:durableId="122240339">
+    <w:abstractNumId w:val="5"/>
+  </w:num>
+  <w:num w:numId="3" w16cid:durableId="1082292101">
+    <w:abstractNumId w:val="4"/>
+  </w:num>
+  <w:num w:numId="4" w16cid:durableId="1619600237">
+    <w:abstractNumId w:val="6"/>
+  </w:num>
+  <w:num w:numId="5" w16cid:durableId="1783962495">
     <w:abstractNumId w:val="1"/>
   </w:num>
-  <w:num w:numId="3" w16cid:durableId="1082292101">
+  <w:num w:numId="6" w16cid:durableId="2139370241">
+    <w:abstractNumId w:val="8"/>
+  </w:num>
+  <w:num w:numId="7" w16cid:durableId="1960722549">
+    <w:abstractNumId w:val="3"/>
+  </w:num>
+  <w:num w:numId="8" w16cid:durableId="1674650837">
+    <w:abstractNumId w:val="10"/>
+  </w:num>
+  <w:num w:numId="9" w16cid:durableId="1731734696">
     <w:abstractNumId w:val="0"/>
+  </w:num>
+  <w:num w:numId="10" w16cid:durableId="569578382">
+    <w:abstractNumId w:val="7"/>
+  </w:num>
+  <w:num w:numId="11" w16cid:durableId="415632120">
+    <w:abstractNumId w:val="11"/>
+  </w:num>
+  <w:num w:numId="12" w16cid:durableId="691608891">
+    <w:abstractNumId w:val="2"/>
   </w:num>
 </w:numbering>
 </file>
@@ -3026,28 +4622,29 @@
 </file>
 
 <file path=customXml/item1.xml><?xml version="1.0" encoding="utf-8"?>
+<b:Sources xmlns:b="http://schemas.openxmlformats.org/officeDocument/2006/bibliography" xmlns="http://schemas.openxmlformats.org/officeDocument/2006/bibliography" SelectedStyle="\APASixthEditionOfficeOnline.xsl" StyleName="APA" Version="6"/>
+</file>
+
+<file path=customXml/item2.xml><?xml version="1.0" encoding="utf-8"?>
 <go:gDocsCustomXmlDataStorage xmlns:go="http://customooxmlschemas.google.com/" xmlns:r="http://schemas.openxmlformats.org/officeDocument/2006/relationships" uri="GoogleDocsCustomDataVersion2">
   <go:docsCustomData xmlns:go="http://customooxmlschemas.google.com/" roundtripDataSignature="AMtx7mhWNkB0rBBW6YZC6UIGbtpsE9TFjQ==">CgMxLjA4AHIhMXhhNE1hR01iMVdKSERpQWdSLWdDVER3OUFRd3ZJUGd2</go:docsCustomData>
 </go:gDocsCustomXmlDataStorage>
 </file>
 
-<file path=customXml/item2.xml><?xml version="1.0" encoding="utf-8"?>
-<b:Sources xmlns:b="http://schemas.openxmlformats.org/officeDocument/2006/bibliography" xmlns="http://schemas.openxmlformats.org/officeDocument/2006/bibliography" SelectedStyle="\APASixthEditionOfficeOnline.xsl" StyleName="APA" Version="6"/>
-</file>
-
 <file path=customXml/itemProps1.xml><?xml version="1.0" encoding="utf-8"?>
-<ds:datastoreItem xmlns:ds="http://schemas.openxmlformats.org/officeDocument/2006/customXml" ds:itemID="{11111111-1234-1234-1234-123412341234}">
+<ds:datastoreItem xmlns:ds="http://schemas.openxmlformats.org/officeDocument/2006/customXml" ds:itemID="{179D22FD-E76B-4A08-AC5B-6F902178E2E6}">
   <ds:schemaRefs>
-    <ds:schemaRef ds:uri="http://customooxmlschemas.google.com/"/>
-    <ds:schemaRef ds:uri="http://schemas.openxmlformats.org/officeDocument/2006/relationships"/>
+    <ds:schemaRef ds:uri="http://schemas.openxmlformats.org/officeDocument/2006/bibliography"/>
+    <ds:schemaRef ds:uri="http://www.w3.org/2000/xmlns/"/>
   </ds:schemaRefs>
 </ds:datastoreItem>
 </file>
 
 <file path=customXml/itemProps2.xml><?xml version="1.0" encoding="utf-8"?>
-<ds:datastoreItem xmlns:ds="http://schemas.openxmlformats.org/officeDocument/2006/customXml" ds:itemID="{179D22FD-E76B-4A08-AC5B-6F902178E2E6}">
+<ds:datastoreItem xmlns:ds="http://schemas.openxmlformats.org/officeDocument/2006/customXml" ds:itemID="{11111111-1234-1234-1234-123412341234}">
   <ds:schemaRefs>
-    <ds:schemaRef ds:uri="http://schemas.openxmlformats.org/officeDocument/2006/bibliography"/>
+    <ds:schemaRef ds:uri="http://customooxmlschemas.google.com/"/>
+    <ds:schemaRef ds:uri="http://www.w3.org/2000/xmlns/"/>
   </ds:schemaRefs>
 </ds:datastoreItem>
 </file>
</xml_diff>

<commit_message>
Update job titles and remove phone number
</commit_message>
<xml_diff>
--- a/Som_Wakdikar_Resume.docx
+++ b/Som_Wakdikar_Resume.docx
@@ -50,32 +50,16 @@
         </w:r>
       </w:hyperlink>
       <w:r>
-        <w:rPr>
-          <w:color w:val="000000"/>
-        </w:rPr>
-        <w:t xml:space="preserve"> </w:t>
-      </w:r>
-      <w:r>
-        <w:t xml:space="preserve">| </w:t>
-      </w:r>
-      <w:r>
-        <w:t>+1 (</w:t>
-      </w:r>
-      <w:r>
-        <w:t>682</w:t>
-      </w:r>
-      <w:r>
-        <w:t xml:space="preserve">) </w:t>
-      </w:r>
-      <w:r>
-        <w:t>706</w:t>
-      </w:r>
-      <w:r>
-        <w:t>-</w:t>
-      </w:r>
-      <w:r>
-        <w:t>0939</w:t>
-      </w:r>
+        <w:t xml:space="preserve"> | </w:t>
+      </w:r>
+      <w:hyperlink r:id="rId9" w:history="1">
+        <w:r>
+          <w:rPr>
+            <w:rStyle w:val="Hyperlink"/>
+          </w:rPr>
+          <w:t>somwakdikar.github.io</w:t>
+        </w:r>
+      </w:hyperlink>
     </w:p>
     <w:p>
       <w:pPr>
@@ -618,6 +602,9 @@
         <w:ind w:left="0"/>
       </w:pPr>
       <w:r>
+        <w:t xml:space="preserve">Embedded </w:t>
+      </w:r>
+      <w:r>
         <w:t xml:space="preserve">Software Engineer @ Lockheed </w:t>
       </w:r>
       <w:r>
@@ -640,106 +627,6 @@
       </w:r>
       <w:r>
         <w:t>Current</w:t>
-      </w:r>
-    </w:p>
-    <w:p>
-      <w:pPr>
-        <w:pStyle w:val="Heading1"/>
-        <w:tabs>
-          <w:tab w:val="right" w:pos="10800"/>
-        </w:tabs>
-        <w:ind w:left="0"/>
-        <w:rPr>
-          <w:b w:val="0"/>
-          <w:bCs w:val="0"/>
-        </w:rPr>
-      </w:pPr>
-      <w:r>
-        <w:t>•</w:t>
-      </w:r>
-      <w:r>
-        <w:rPr>
-          <w:b w:val="0"/>
-          <w:bCs w:val="0"/>
-        </w:rPr>
-        <w:t xml:space="preserve"> </w:t>
-      </w:r>
-      <w:r>
-        <w:rPr>
-          <w:b w:val="0"/>
-          <w:bCs w:val="0"/>
-        </w:rPr>
-        <w:t xml:space="preserve"> </w:t>
-      </w:r>
-      <w:r>
-        <w:rPr>
-          <w:b w:val="0"/>
-          <w:bCs w:val="0"/>
-        </w:rPr>
-        <w:t xml:space="preserve">Expanded </w:t>
-      </w:r>
-      <w:r>
-        <w:rPr>
-          <w:b w:val="0"/>
-          <w:bCs w:val="0"/>
-        </w:rPr>
-        <w:t xml:space="preserve">current </w:t>
-      </w:r>
-      <w:r>
-        <w:rPr>
-          <w:b w:val="0"/>
-          <w:bCs w:val="0"/>
-        </w:rPr>
-        <w:t xml:space="preserve">role to include </w:t>
-      </w:r>
-      <w:r>
-        <w:rPr>
-          <w:b w:val="0"/>
-          <w:bCs w:val="0"/>
-        </w:rPr>
-        <w:t xml:space="preserve">successful implementation of GitLab CI/CD </w:t>
-      </w:r>
-      <w:r>
-        <w:rPr>
-          <w:b w:val="0"/>
-          <w:bCs w:val="0"/>
-        </w:rPr>
-        <w:t xml:space="preserve">project pipelines </w:t>
-      </w:r>
-      <w:r>
-        <w:rPr>
-          <w:b w:val="0"/>
-          <w:bCs w:val="0"/>
-        </w:rPr>
-        <w:t>to</w:t>
-      </w:r>
-      <w:r>
-        <w:rPr>
-          <w:b w:val="0"/>
-          <w:bCs w:val="0"/>
-        </w:rPr>
-        <w:t xml:space="preserve"> automa</w:t>
-      </w:r>
-      <w:r>
-        <w:rPr>
-          <w:b w:val="0"/>
-          <w:bCs w:val="0"/>
-        </w:rPr>
-        <w:t>te</w:t>
-      </w:r>
-      <w:r>
-        <w:rPr>
-          <w:b w:val="0"/>
-          <w:bCs w:val="0"/>
-        </w:rPr>
-        <w:t xml:space="preserve"> </w:t>
-      </w:r>
-      <w:r>
-        <w:rPr>
-          <w:b w:val="0"/>
-          <w:bCs w:val="0"/>
-        </w:rPr>
-        <w:t>builds</w:t>
       </w:r>
     </w:p>
     <w:p>
@@ -753,31 +640,124 @@
           <w:tab w:val="right" w:pos="10800"/>
         </w:tabs>
         <w:ind w:left="180" w:hanging="180"/>
-        <w:rPr>
-          <w:b/>
-          <w:bCs/>
-        </w:rPr>
-      </w:pPr>
-      <w:r>
-        <w:t xml:space="preserve">Demonstrated </w:t>
-      </w:r>
-      <w:r>
-        <w:t>pipeline</w:t>
-      </w:r>
-      <w:r>
+      </w:pPr>
+      <w:r>
+        <w:t>Develop</w:t>
+      </w:r>
+      <w:r>
+        <w:t>ed</w:t>
+      </w:r>
+      <w:r>
+        <w:t xml:space="preserve"> next-gen</w:t>
+      </w:r>
+      <w:r>
+        <w:t>eration</w:t>
+      </w:r>
+      <w:r>
+        <w:t xml:space="preserve"> F-16 mission software using Agile methodologies in C++</w:t>
+      </w:r>
+      <w:r>
+        <w:t xml:space="preserve"> using Object Oriented principles</w:t>
+      </w:r>
+    </w:p>
+    <w:p>
+      <w:pPr>
+        <w:pStyle w:val="Heading1"/>
+        <w:tabs>
+          <w:tab w:val="right" w:pos="10800"/>
+        </w:tabs>
+        <w:ind w:left="0"/>
+        <w:rPr>
+          <w:b w:val="0"/>
+          <w:bCs w:val="0"/>
+        </w:rPr>
+      </w:pPr>
+      <w:r>
+        <w:t>•</w:t>
+      </w:r>
+      <w:r>
+        <w:rPr>
+          <w:b w:val="0"/>
+          <w:bCs w:val="0"/>
+        </w:rPr>
         <w:t xml:space="preserve"> </w:t>
       </w:r>
       <w:r>
-        <w:t>to all agile teams</w:t>
-      </w:r>
-      <w:r>
-        <w:t xml:space="preserve"> which resulted in a larger initiative to expand</w:t>
-      </w:r>
-      <w:r>
-        <w:t xml:space="preserve"> it</w:t>
-      </w:r>
-      <w:r>
-        <w:t xml:space="preserve"> to other software domains</w:t>
+        <w:rPr>
+          <w:b w:val="0"/>
+          <w:bCs w:val="0"/>
+        </w:rPr>
+        <w:t xml:space="preserve"> </w:t>
+      </w:r>
+      <w:r>
+        <w:rPr>
+          <w:b w:val="0"/>
+          <w:bCs w:val="0"/>
+        </w:rPr>
+        <w:t xml:space="preserve">Expanded </w:t>
+      </w:r>
+      <w:r>
+        <w:rPr>
+          <w:b w:val="0"/>
+          <w:bCs w:val="0"/>
+        </w:rPr>
+        <w:t xml:space="preserve">current </w:t>
+      </w:r>
+      <w:r>
+        <w:rPr>
+          <w:b w:val="0"/>
+          <w:bCs w:val="0"/>
+        </w:rPr>
+        <w:t xml:space="preserve">role to include </w:t>
+      </w:r>
+      <w:r>
+        <w:rPr>
+          <w:b w:val="0"/>
+          <w:bCs w:val="0"/>
+        </w:rPr>
+        <w:t xml:space="preserve">successful implementation of GitLab CI/CD </w:t>
+      </w:r>
+      <w:r>
+        <w:rPr>
+          <w:b w:val="0"/>
+          <w:bCs w:val="0"/>
+        </w:rPr>
+        <w:t xml:space="preserve">project pipelines </w:t>
+      </w:r>
+      <w:r>
+        <w:rPr>
+          <w:b w:val="0"/>
+          <w:bCs w:val="0"/>
+        </w:rPr>
+        <w:t>to</w:t>
+      </w:r>
+      <w:r>
+        <w:rPr>
+          <w:b w:val="0"/>
+          <w:bCs w:val="0"/>
+        </w:rPr>
+        <w:t xml:space="preserve"> automa</w:t>
+      </w:r>
+      <w:r>
+        <w:rPr>
+          <w:b w:val="0"/>
+          <w:bCs w:val="0"/>
+        </w:rPr>
+        <w:t>te</w:t>
+      </w:r>
+      <w:r>
+        <w:rPr>
+          <w:b w:val="0"/>
+          <w:bCs w:val="0"/>
+        </w:rPr>
+        <w:t xml:space="preserve"> </w:t>
+      </w:r>
+      <w:r>
+        <w:rPr>
+          <w:b w:val="0"/>
+          <w:bCs w:val="0"/>
+        </w:rPr>
+        <w:t>builds</w:t>
       </w:r>
     </w:p>
     <w:p>
@@ -791,21 +771,31 @@
           <w:tab w:val="right" w:pos="10800"/>
         </w:tabs>
         <w:ind w:left="180" w:hanging="180"/>
-      </w:pPr>
-      <w:r>
-        <w:t xml:space="preserve">Development of next-gen F-16 mission software </w:t>
-      </w:r>
-      <w:r>
-        <w:t>using</w:t>
+        <w:rPr>
+          <w:b/>
+          <w:bCs/>
+        </w:rPr>
+      </w:pPr>
+      <w:r>
+        <w:t xml:space="preserve">Demonstrated </w:t>
+      </w:r>
+      <w:r>
+        <w:t>pipeline</w:t>
       </w:r>
       <w:r>
         <w:t xml:space="preserve"> </w:t>
       </w:r>
       <w:r>
-        <w:t xml:space="preserve">Agile methodologies </w:t>
-      </w:r>
-      <w:r>
-        <w:t>in C++, Ada</w:t>
+        <w:t>to all agile teams</w:t>
+      </w:r>
+      <w:r>
+        <w:t xml:space="preserve"> which resulted in a larger initiative to expand</w:t>
+      </w:r>
+      <w:r>
+        <w:t xml:space="preserve"> it</w:t>
+      </w:r>
+      <w:r>
+        <w:t xml:space="preserve"> to other software domains</w:t>
       </w:r>
     </w:p>
     <w:p>
@@ -857,7 +847,13 @@
         <w:ind w:left="0"/>
       </w:pPr>
       <w:r>
-        <w:t xml:space="preserve">Software Engineering Contractor Intern @ </w:t>
+        <w:t>Software Engineer</w:t>
+      </w:r>
+      <w:r>
+        <w:t xml:space="preserve"> </w:t>
+      </w:r>
+      <w:r>
+        <w:t xml:space="preserve">@ </w:t>
       </w:r>
       <w:r>
         <w:t>NASA</w:t>
@@ -959,13 +955,8 @@
         <w:t>experience,</w:t>
       </w:r>
       <w:r>
-        <w:t xml:space="preserve"> </w:t>
-      </w:r>
-      <w:proofErr w:type="spellStart"/>
-      <w:r>
-        <w:t>Node.js</w:t>
-      </w:r>
-      <w:proofErr w:type="spellEnd"/>
+        <w:t xml:space="preserve"> Node.js</w:t>
+      </w:r>
       <w:r>
         <w:t xml:space="preserve"> web application, </w:t>
       </w:r>
@@ -992,7 +983,13 @@
         <w:rPr>
           <w:b/>
         </w:rPr>
-        <w:t>Systems/</w:t>
+        <w:t>System</w:t>
+      </w:r>
+      <w:r>
+        <w:rPr>
+          <w:b/>
+        </w:rPr>
+        <w:t xml:space="preserve">s </w:t>
       </w:r>
       <w:r>
         <w:rPr>
@@ -1004,7 +1001,7 @@
         <w:rPr>
           <w:b/>
         </w:rPr>
-        <w:t xml:space="preserve"> Engineering Intern</w:t>
+        <w:t xml:space="preserve"> Engineer</w:t>
       </w:r>
       <w:r>
         <w:rPr>
@@ -1190,7 +1187,7 @@
           <w:b/>
           <w:bCs/>
         </w:rPr>
-        <w:t>Current</w:t>
+        <w:t>May 2024</w:t>
       </w:r>
     </w:p>
     <w:p>
@@ -1206,19 +1203,19 @@
         <w:ind w:left="180" w:hanging="180"/>
       </w:pPr>
       <w:r>
-        <w:t xml:space="preserve">Extension of </w:t>
-      </w:r>
-      <w:r>
-        <w:t xml:space="preserve">Honors Senior Design Project written </w:t>
-      </w:r>
-      <w:r>
-        <w:t>in</w:t>
-      </w:r>
-      <w:r>
-        <w:t xml:space="preserve"> Julia</w:t>
-      </w:r>
-      <w:r>
-        <w:t xml:space="preserve"> to model nano-electronic devices</w:t>
+        <w:t xml:space="preserve">Developed </w:t>
+      </w:r>
+      <w:r>
+        <w:t>a FOSS</w:t>
+      </w:r>
+      <w:r>
+        <w:t xml:space="preserve"> simulation to </w:t>
+      </w:r>
+      <w:r>
+        <w:t>model nano-electronic devices</w:t>
+      </w:r>
+      <w:r>
+        <w:t xml:space="preserve"> in Julia, React</w:t>
       </w:r>
     </w:p>
     <w:p>
@@ -1462,7 +1459,7 @@
         </w:rPr>
         <w:t xml:space="preserve">Engineering </w:t>
       </w:r>
-      <w:hyperlink r:id="rId9" w:history="1">
+      <w:hyperlink r:id="rId10" w:history="1">
         <w:r>
           <w:rPr>
             <w:rStyle w:val="Hyperlink"/>
@@ -1690,20 +1687,17 @@
       <w:r>
         <w:t xml:space="preserve">, </w:t>
       </w:r>
-      <w:proofErr w:type="spellStart"/>
-      <w:r>
-        <w:t>React.js</w:t>
-      </w:r>
-      <w:proofErr w:type="spellEnd"/>
-      <w:r>
-        <w:t xml:space="preserve">, </w:t>
+      <w:r>
+        <w:t xml:space="preserve">React.js, </w:t>
       </w:r>
       <w:r>
         <w:t xml:space="preserve">OOD/OOP, </w:t>
       </w:r>
+      <w:proofErr w:type="gramStart"/>
       <w:r>
         <w:t>Full-stack</w:t>
       </w:r>
+      <w:proofErr w:type="gramEnd"/>
       <w:r>
         <w:t>/</w:t>
       </w:r>
@@ -1754,13 +1748,8 @@
         <w:t xml:space="preserve"> </w:t>
       </w:r>
       <w:r>
-        <w:t xml:space="preserve">Perl, Unity (VR), </w:t>
-      </w:r>
-      <w:proofErr w:type="spellStart"/>
-      <w:r>
-        <w:t>Jira</w:t>
-      </w:r>
-      <w:proofErr w:type="spellEnd"/>
+        <w:t>Perl, Unity (VR), Jira</w:t>
+      </w:r>
       <w:r>
         <w:t xml:space="preserve">, </w:t>
       </w:r>
@@ -1776,13 +1765,8 @@
       <w:r>
         <w:t>/</w:t>
       </w:r>
-      <w:proofErr w:type="spellStart"/>
-      <w:r>
-        <w:t>Kanban</w:t>
-      </w:r>
-      <w:proofErr w:type="spellEnd"/>
-      <w:r>
-        <w:t xml:space="preserve">, </w:t>
+      <w:r>
+        <w:t xml:space="preserve">Kanban, </w:t>
       </w:r>
       <w:r>
         <w:t xml:space="preserve">Ada, </w:t>
@@ -1800,23 +1784,7 @@
         <w:t xml:space="preserve">MongoDB, </w:t>
       </w:r>
       <w:r>
-        <w:t xml:space="preserve">MATLAB, PCB designing, Autodesk Eagle, Autodesk </w:t>
-      </w:r>
-      <w:proofErr w:type="spellStart"/>
-      <w:r>
-        <w:t>Revit</w:t>
-      </w:r>
-      <w:proofErr w:type="spellEnd"/>
-      <w:r>
-        <w:t xml:space="preserve">, </w:t>
-      </w:r>
-      <w:proofErr w:type="spellStart"/>
-      <w:r>
-        <w:t>Abaqus</w:t>
-      </w:r>
-      <w:proofErr w:type="spellEnd"/>
-      <w:r>
-        <w:t xml:space="preserve"> FEA</w:t>
+        <w:t>MATLAB, PCB designing, Autodesk Eagle, Autodesk Revit, Abaqus FEA</w:t>
       </w:r>
     </w:p>
     <w:p>
@@ -1948,7 +1916,7 @@
         </w:tabs>
         <w:ind w:left="180" w:hanging="180"/>
       </w:pPr>
-      <w:hyperlink r:id="rId10" w:history="1">
+      <w:hyperlink r:id="rId11" w:history="1">
         <w:r>
           <w:rPr>
             <w:rStyle w:val="Hyperlink"/>
@@ -2024,13 +1992,8 @@
         </w:tabs>
         <w:ind w:left="180" w:hanging="180"/>
       </w:pPr>
-      <w:proofErr w:type="spellStart"/>
-      <w:r>
-        <w:t>Kaggle</w:t>
-      </w:r>
-      <w:proofErr w:type="spellEnd"/>
-      <w:r>
-        <w:t xml:space="preserve"> Competition: </w:t>
+      <w:r>
+        <w:t xml:space="preserve">Kaggle Competition: </w:t>
       </w:r>
       <w:r>
         <w:t xml:space="preserve">Placed </w:t>
@@ -4622,29 +4585,28 @@
 </file>
 
 <file path=customXml/item1.xml><?xml version="1.0" encoding="utf-8"?>
-<b:Sources xmlns:b="http://schemas.openxmlformats.org/officeDocument/2006/bibliography" xmlns="http://schemas.openxmlformats.org/officeDocument/2006/bibliography" SelectedStyle="\APASixthEditionOfficeOnline.xsl" StyleName="APA" Version="6"/>
-</file>
-
-<file path=customXml/item2.xml><?xml version="1.0" encoding="utf-8"?>
 <go:gDocsCustomXmlDataStorage xmlns:go="http://customooxmlschemas.google.com/" xmlns:r="http://schemas.openxmlformats.org/officeDocument/2006/relationships" uri="GoogleDocsCustomDataVersion2">
   <go:docsCustomData xmlns:go="http://customooxmlschemas.google.com/" roundtripDataSignature="AMtx7mhWNkB0rBBW6YZC6UIGbtpsE9TFjQ==">CgMxLjA4AHIhMXhhNE1hR01iMVdKSERpQWdSLWdDVER3OUFRd3ZJUGd2</go:docsCustomData>
 </go:gDocsCustomXmlDataStorage>
 </file>
 
+<file path=customXml/item2.xml><?xml version="1.0" encoding="utf-8"?>
+<b:Sources xmlns:b="http://schemas.openxmlformats.org/officeDocument/2006/bibliography" xmlns="http://schemas.openxmlformats.org/officeDocument/2006/bibliography" SelectedStyle="\APASixthEditionOfficeOnline.xsl" StyleName="APA" Version="6"/>
+</file>
+
 <file path=customXml/itemProps1.xml><?xml version="1.0" encoding="utf-8"?>
-<ds:datastoreItem xmlns:ds="http://schemas.openxmlformats.org/officeDocument/2006/customXml" ds:itemID="{179D22FD-E76B-4A08-AC5B-6F902178E2E6}">
+<ds:datastoreItem xmlns:ds="http://schemas.openxmlformats.org/officeDocument/2006/customXml" ds:itemID="{11111111-1234-1234-1234-123412341234}">
   <ds:schemaRefs>
-    <ds:schemaRef ds:uri="http://schemas.openxmlformats.org/officeDocument/2006/bibliography"/>
-    <ds:schemaRef ds:uri="http://www.w3.org/2000/xmlns/"/>
+    <ds:schemaRef ds:uri="http://customooxmlschemas.google.com/"/>
+    <ds:schemaRef ds:uri="http://schemas.openxmlformats.org/officeDocument/2006/relationships"/>
   </ds:schemaRefs>
 </ds:datastoreItem>
 </file>
 
 <file path=customXml/itemProps2.xml><?xml version="1.0" encoding="utf-8"?>
-<ds:datastoreItem xmlns:ds="http://schemas.openxmlformats.org/officeDocument/2006/customXml" ds:itemID="{11111111-1234-1234-1234-123412341234}">
+<ds:datastoreItem xmlns:ds="http://schemas.openxmlformats.org/officeDocument/2006/customXml" ds:itemID="{179D22FD-E76B-4A08-AC5B-6F902178E2E6}">
   <ds:schemaRefs>
-    <ds:schemaRef ds:uri="http://customooxmlschemas.google.com/"/>
-    <ds:schemaRef ds:uri="http://www.w3.org/2000/xmlns/"/>
+    <ds:schemaRef ds:uri="http://schemas.openxmlformats.org/officeDocument/2006/bibliography"/>
   </ds:schemaRefs>
 </ds:datastoreItem>
 </file>
</xml_diff>

<commit_message>
Updated with Paycom experience, formatting with styles
</commit_message>
<xml_diff>
--- a/Som_Wakdikar_Resume.docx
+++ b/Som_Wakdikar_Resume.docx
@@ -1,6 +1,6 @@
 
 <file path=word/document.xml><?xml version="1.0" encoding="utf-8"?>
-<w:document xmlns:wpc="http://schemas.microsoft.com/office/word/2010/wordprocessingCanvas" xmlns:cx="http://schemas.microsoft.com/office/drawing/2014/chartex" xmlns:cx1="http://schemas.microsoft.com/office/drawing/2015/9/8/chartex" xmlns:cx2="http://schemas.microsoft.com/office/drawing/2015/10/21/chartex" xmlns:cx3="http://schemas.microsoft.com/office/drawing/2016/5/9/chartex" xmlns:cx4="http://schemas.microsoft.com/office/drawing/2016/5/10/chartex" xmlns:cx5="http://schemas.microsoft.com/office/drawing/2016/5/11/chartex" xmlns:cx6="http://schemas.microsoft.com/office/drawing/2016/5/12/chartex" xmlns:cx7="http://schemas.microsoft.com/office/drawing/2016/5/13/chartex" xmlns:cx8="http://schemas.microsoft.com/office/drawing/2016/5/14/chartex" xmlns:mc="http://schemas.openxmlformats.org/markup-compatibility/2006" xmlns:aink="http://schemas.microsoft.com/office/drawing/2016/ink" xmlns:am3d="http://schemas.microsoft.com/office/drawing/2017/model3d" xmlns:o="urn:schemas-microsoft-com:office:office" xmlns:oel="http://schemas.microsoft.com/office/2019/extlst" xmlns:r="http://schemas.openxmlformats.org/officeDocument/2006/relationships" xmlns:m="http://schemas.openxmlformats.org/officeDocument/2006/math" xmlns:v="urn:schemas-microsoft-com:vml" xmlns:wp14="http://schemas.microsoft.com/office/word/2010/wordprocessingDrawing" xmlns:wp="http://schemas.openxmlformats.org/drawingml/2006/wordprocessingDrawing" xmlns:w10="urn:schemas-microsoft-com:office:word" xmlns:w="http://schemas.openxmlformats.org/wordprocessingml/2006/main" xmlns:w14="http://schemas.microsoft.com/office/word/2010/wordml" xmlns:w15="http://schemas.microsoft.com/office/word/2012/wordml" xmlns:w16cex="http://schemas.microsoft.com/office/word/2018/wordml/cex" xmlns:w16cid="http://schemas.microsoft.com/office/word/2016/wordml/cid" xmlns:w16="http://schemas.microsoft.com/office/word/2018/wordml" xmlns:w16du="http://schemas.microsoft.com/office/word/2023/wordml/word16du" xmlns:w16sdtdh="http://schemas.microsoft.com/office/word/2020/wordml/sdtdatahash" xmlns:w16sdtfl="http://schemas.microsoft.com/office/word/2024/wordml/sdtformatlock" xmlns:w16se="http://schemas.microsoft.com/office/word/2015/wordml/symex" xmlns:wpg="http://schemas.microsoft.com/office/word/2010/wordprocessingGroup" xmlns:wpi="http://schemas.microsoft.com/office/word/2010/wordprocessingInk" xmlns:wne="http://schemas.microsoft.com/office/word/2006/wordml" xmlns:wps="http://schemas.microsoft.com/office/word/2010/wordprocessingShape" mc:Ignorable="w14 w15 w16se w16cid w16 w16cex w16sdtdh w16sdtfl w16du wp14">
+<w:document xmlns:wpc="http://schemas.microsoft.com/office/word/2010/wordprocessingCanvas" xmlns:cx="http://schemas.microsoft.com/office/drawing/2014/chartex" xmlns:cx1="http://schemas.microsoft.com/office/drawing/2015/9/8/chartex" xmlns:cx2="http://schemas.microsoft.com/office/drawing/2015/10/21/chartex" xmlns:cx3="http://schemas.microsoft.com/office/drawing/2016/5/9/chartex" xmlns:cx4="http://schemas.microsoft.com/office/drawing/2016/5/10/chartex" xmlns:cx5="http://schemas.microsoft.com/office/drawing/2016/5/11/chartex" xmlns:cx6="http://schemas.microsoft.com/office/drawing/2016/5/12/chartex" xmlns:cx7="http://schemas.microsoft.com/office/drawing/2016/5/13/chartex" xmlns:cx8="http://schemas.microsoft.com/office/drawing/2016/5/14/chartex" xmlns:mc="http://schemas.openxmlformats.org/markup-compatibility/2006" xmlns:aink="http://schemas.microsoft.com/office/drawing/2016/ink" xmlns:am3d="http://schemas.microsoft.com/office/drawing/2017/model3d" xmlns:o="urn:schemas-microsoft-com:office:office" xmlns:oel="http://schemas.microsoft.com/office/2019/extlst" xmlns:r="http://schemas.openxmlformats.org/officeDocument/2006/relationships" xmlns:m="http://schemas.openxmlformats.org/officeDocument/2006/math" xmlns:v="urn:schemas-microsoft-com:vml" xmlns:wp14="http://schemas.microsoft.com/office/word/2010/wordprocessingDrawing" xmlns:wp="http://schemas.openxmlformats.org/drawingml/2006/wordprocessingDrawing" xmlns:w10="urn:schemas-microsoft-com:office:word" xmlns:w="http://schemas.openxmlformats.org/wordprocessingml/2006/main" xmlns:w14="http://schemas.microsoft.com/office/word/2010/wordml" xmlns:w15="http://schemas.microsoft.com/office/word/2012/wordml" xmlns:w16cex="http://schemas.microsoft.com/office/word/2018/wordml/cex" xmlns:w16cid="http://schemas.microsoft.com/office/word/2016/wordml/cid" xmlns:w16="http://schemas.microsoft.com/office/word/2018/wordml" xmlns:w16du="http://schemas.microsoft.com/office/word/2023/wordml/word16du" xmlns:w16sdtdh="http://schemas.microsoft.com/office/word/2020/wordml/sdtdatahash" xmlns:w16se="http://schemas.microsoft.com/office/word/2015/wordml/symex" xmlns:wpg="http://schemas.microsoft.com/office/word/2010/wordprocessingGroup" xmlns:wpi="http://schemas.microsoft.com/office/word/2010/wordprocessingInk" xmlns:wne="http://schemas.microsoft.com/office/word/2006/wordml" xmlns:wps="http://schemas.microsoft.com/office/word/2010/wordprocessingShape" mc:Ignorable="w14 w15 w16se w16cid w16 w16cex w16sdtdh w16du wp14">
   <w:body>
     <w:p>
       <w:pPr>
@@ -9,9 +9,17 @@
           <w:tab w:val="right" w:pos="10800"/>
         </w:tabs>
         <w:ind w:left="2160"/>
-      </w:pPr>
-      <w:r>
-        <w:t>Som Wakdikar</w:t>
+        <w:rPr>
+          <w:b w:val="0"/>
+          <w:bCs w:val="0"/>
+        </w:rPr>
+      </w:pPr>
+      <w:r>
+        <w:rPr>
+          <w:b w:val="0"/>
+          <w:bCs w:val="0"/>
+        </w:rPr>
+        <w:t>SOM WAKDIKAR</w:t>
       </w:r>
     </w:p>
     <w:p>
@@ -29,39 +37,170 @@
         <w:spacing w:before="36"/>
         <w:ind w:left="2610" w:hanging="2610"/>
         <w:jc w:val="center"/>
+        <w:rPr>
+          <w:sz w:val="18"/>
+          <w:szCs w:val="18"/>
+        </w:rPr>
       </w:pPr>
       <w:hyperlink r:id="rId7" w:history="1">
         <w:r>
           <w:rPr>
             <w:rStyle w:val="Hyperlink"/>
+            <w:sz w:val="18"/>
+            <w:szCs w:val="18"/>
+            <w:u w:val="none"/>
           </w:rPr>
-          <w:t>linkedin.com/in/somwakdikar</w:t>
+          <w:t>somwakdikar11@gmail.com</w:t>
         </w:r>
       </w:hyperlink>
       <w:r>
-        <w:t xml:space="preserve"> | </w:t>
+        <w:rPr>
+          <w:sz w:val="18"/>
+          <w:szCs w:val="18"/>
+        </w:rPr>
+        <w:t xml:space="preserve">  •</w:t>
+      </w:r>
+      <w:r>
+        <w:rPr>
+          <w:sz w:val="18"/>
+          <w:szCs w:val="18"/>
+        </w:rPr>
+        <w:t xml:space="preserve"> </w:t>
+      </w:r>
+      <w:r>
+        <w:rPr>
+          <w:sz w:val="18"/>
+          <w:szCs w:val="18"/>
+        </w:rPr>
+        <w:t xml:space="preserve"> </w:t>
       </w:r>
       <w:hyperlink r:id="rId8" w:history="1">
         <w:r>
           <w:rPr>
             <w:rStyle w:val="Hyperlink"/>
+            <w:sz w:val="18"/>
+            <w:szCs w:val="18"/>
+            <w:u w:val="none"/>
           </w:rPr>
-          <w:t>somwakdikar@gmail.com</w:t>
+          <w:t>(469) 713-6779</w:t>
         </w:r>
       </w:hyperlink>
       <w:r>
-        <w:t xml:space="preserve"> | </w:t>
+        <w:rPr>
+          <w:sz w:val="18"/>
+          <w:szCs w:val="18"/>
+        </w:rPr>
+        <w:t xml:space="preserve"> </w:t>
+      </w:r>
+      <w:r>
+        <w:rPr>
+          <w:rStyle w:val="Hyperlink"/>
+          <w:sz w:val="18"/>
+          <w:szCs w:val="18"/>
+          <w:u w:val="none"/>
+        </w:rPr>
+        <w:t xml:space="preserve"> </w:t>
+      </w:r>
+      <w:r>
+        <w:rPr>
+          <w:sz w:val="18"/>
+          <w:szCs w:val="18"/>
+        </w:rPr>
+        <w:t>•</w:t>
+      </w:r>
+      <w:r>
+        <w:rPr>
+          <w:sz w:val="18"/>
+          <w:szCs w:val="18"/>
+        </w:rPr>
+        <w:t xml:space="preserve"> </w:t>
+      </w:r>
+      <w:r>
+        <w:rPr>
+          <w:sz w:val="18"/>
+          <w:szCs w:val="18"/>
+        </w:rPr>
+        <w:t xml:space="preserve"> </w:t>
       </w:r>
       <w:hyperlink r:id="rId9" w:history="1">
+        <w:r>
+          <w:rPr>
+            <w:rStyle w:val="Hyperlink"/>
+            <w:sz w:val="18"/>
+            <w:szCs w:val="18"/>
+            <w:u w:val="none"/>
+          </w:rPr>
+          <w:t>linkedin.com/in/</w:t>
+        </w:r>
         <w:proofErr w:type="spellStart"/>
         <w:r>
           <w:rPr>
             <w:rStyle w:val="Hyperlink"/>
+            <w:sz w:val="18"/>
+            <w:szCs w:val="18"/>
+            <w:u w:val="none"/>
+          </w:rPr>
+          <w:t>somwakdikar</w:t>
+        </w:r>
+        <w:proofErr w:type="spellEnd"/>
+        <w:r>
+          <w:rPr>
+            <w:rStyle w:val="Hyperlink"/>
+            <w:i/>
+            <w:iCs/>
+            <w:sz w:val="18"/>
+            <w:szCs w:val="18"/>
+            <w:u w:val="none"/>
+          </w:rPr>
+          <w:t xml:space="preserve"> (see recommendations)</w:t>
+        </w:r>
+      </w:hyperlink>
+      <w:r>
+        <w:rPr>
+          <w:sz w:val="18"/>
+          <w:szCs w:val="18"/>
+        </w:rPr>
+        <w:t xml:space="preserve"> </w:t>
+      </w:r>
+      <w:r>
+        <w:rPr>
+          <w:sz w:val="18"/>
+          <w:szCs w:val="18"/>
+        </w:rPr>
+        <w:t xml:space="preserve"> </w:t>
+      </w:r>
+      <w:r>
+        <w:rPr>
+          <w:sz w:val="18"/>
+          <w:szCs w:val="18"/>
+        </w:rPr>
+        <w:t>•</w:t>
+      </w:r>
+      <w:r>
+        <w:rPr>
+          <w:sz w:val="18"/>
+          <w:szCs w:val="18"/>
+        </w:rPr>
+        <w:t xml:space="preserve">  </w:t>
+      </w:r>
+      <w:hyperlink r:id="rId10" w:history="1">
+        <w:r>
+          <w:rPr>
+            <w:rStyle w:val="Hyperlink"/>
+            <w:sz w:val="18"/>
+            <w:szCs w:val="18"/>
+            <w:u w:val="none"/>
           </w:rPr>
           <w:t>somwakdikar.github.io</w:t>
         </w:r>
-        <w:proofErr w:type="spellEnd"/>
       </w:hyperlink>
+      <w:r>
+        <w:rPr>
+          <w:sz w:val="18"/>
+          <w:szCs w:val="18"/>
+        </w:rPr>
+        <w:t xml:space="preserve"> </w:t>
+      </w:r>
     </w:p>
     <w:p>
       <w:pPr>
@@ -78,25 +217,16 @@
     </w:p>
     <w:p>
       <w:pPr>
-        <w:pStyle w:val="Heading1"/>
-        <w:tabs>
-          <w:tab w:val="right" w:pos="10800"/>
-        </w:tabs>
-        <w:spacing w:before="80"/>
-        <w:ind w:left="0"/>
-        <w:rPr>
-          <w:u w:val="single"/>
-        </w:rPr>
+        <w:pStyle w:val="JobTitle"/>
       </w:pPr>
       <w:r>
         <w:rPr>
           <w:noProof/>
-          <w:u w:val="single"/>
         </w:rPr>
         <mc:AlternateContent>
           <mc:Choice Requires="wps">
             <w:drawing>
-              <wp:anchor distT="0" distB="0" distL="114300" distR="114300" simplePos="0" relativeHeight="251670528" behindDoc="0" locked="0" layoutInCell="1" allowOverlap="1" wp14:anchorId="05869400" wp14:editId="16E8899C">
+              <wp:anchor distT="0" distB="0" distL="114300" distR="114300" simplePos="0" relativeHeight="251682816" behindDoc="0" locked="0" layoutInCell="1" allowOverlap="1" wp14:anchorId="2EB79C79" wp14:editId="625745F0">
                 <wp:simplePos x="0" y="0"/>
                 <wp:positionH relativeFrom="margin">
                   <wp:align>left</wp:align>
@@ -105,9 +235,9 @@
                   <wp:posOffset>6985</wp:posOffset>
                 </wp:positionV>
                 <wp:extent cx="6831965" cy="17145"/>
-                <wp:effectExtent l="0" t="0" r="26035" b="20955"/>
+                <wp:effectExtent l="0" t="0" r="13335" b="20955"/>
                 <wp:wrapNone/>
-                <wp:docPr id="1097537165" name="Straight Connector 2"/>
+                <wp:docPr id="851992064" name="Straight Connector 2"/>
                 <wp:cNvGraphicFramePr/>
                 <a:graphic xmlns:a="http://schemas.openxmlformats.org/drawingml/2006/main">
                   <a:graphicData uri="http://schemas.microsoft.com/office/word/2010/wordprocessingShape">
@@ -121,7 +251,7 @@
                         <a:prstGeom prst="line">
                           <a:avLst/>
                         </a:prstGeom>
-                        <a:ln w="19050">
+                        <a:ln w="9525">
                           <a:solidFill>
                             <a:schemeClr val="tx1"/>
                           </a:solidFill>
@@ -156,7 +286,7 @@
           </mc:Choice>
           <mc:Fallback>
             <w:pict>
-              <v:line w14:anchorId="52D8FFA3" id="Straight Connector 2" o:spid="_x0000_s1026" style="position:absolute;flip:y;z-index:251670528;visibility:visible;mso-wrap-style:square;mso-width-percent:0;mso-height-percent:0;mso-wrap-distance-left:9pt;mso-wrap-distance-top:0;mso-wrap-distance-right:9pt;mso-wrap-distance-bottom:0;mso-position-horizontal:left;mso-position-horizontal-relative:margin;mso-position-vertical:absolute;mso-position-vertical-relative:text;mso-width-percent:0;mso-height-percent:0;mso-width-relative:margin;mso-height-relative:margin" from="0,.55pt" to="537.95pt,1.9pt" o:gfxdata="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" strokecolor="black [3213]" strokeweight="1.5pt">
+              <v:line w14:anchorId="1405195D" id="Straight Connector 2" o:spid="_x0000_s1026" style="position:absolute;flip:y;z-index:251682816;visibility:visible;mso-wrap-style:square;mso-width-percent:0;mso-height-percent:0;mso-wrap-distance-left:9pt;mso-wrap-distance-top:0;mso-wrap-distance-right:9pt;mso-wrap-distance-bottom:0;mso-position-horizontal:left;mso-position-horizontal-relative:margin;mso-position-vertical:absolute;mso-position-vertical-relative:text;mso-width-percent:0;mso-height-percent:0;mso-width-relative:margin;mso-height-relative:margin" from="0,.55pt" to="537.95pt,1.9pt" o:gfxdata="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" strokecolor="black [3213]">
                 <w10:wrap anchorx="margin"/>
               </v:line>
             </w:pict>
@@ -164,385 +294,95 @@
         </mc:AlternateContent>
       </w:r>
       <w:r>
-        <w:rPr>
-          <w:u w:val="single"/>
-        </w:rPr>
-        <w:t xml:space="preserve"> DevSecOps + Embedded</w:t>
-      </w:r>
-      <w:r>
-        <w:rPr>
-          <w:u w:val="single"/>
-        </w:rPr>
-        <w:t xml:space="preserve"> Software</w:t>
-      </w:r>
-      <w:r>
-        <w:rPr>
-          <w:u w:val="single"/>
-        </w:rPr>
-        <w:t xml:space="preserve"> </w:t>
-      </w:r>
-      <w:r>
-        <w:rPr>
-          <w:u w:val="single"/>
-        </w:rPr>
-        <w:t xml:space="preserve">Engineer @ Lockheed </w:t>
-      </w:r>
-      <w:r>
-        <w:rPr>
-          <w:u w:val="single"/>
-        </w:rPr>
-        <w:t>Martin</w:t>
+        <w:t xml:space="preserve">Paycom </w:t>
+      </w:r>
+      <w:r>
+        <w:t>|</w:t>
+      </w:r>
+      <w:r>
+        <w:t xml:space="preserve"> Software Developer</w:t>
       </w:r>
       <w:r>
         <w:tab/>
-      </w:r>
-      <w:r>
-        <w:rPr>
-          <w:u w:val="single"/>
-        </w:rPr>
-        <w:t>June 2024 – Current</w:t>
+        <w:t>Jun 2025 – Current</w:t>
       </w:r>
     </w:p>
     <w:p>
       <w:pPr>
-        <w:pStyle w:val="ListParagraph"/>
-        <w:numPr>
-          <w:ilvl w:val="0"/>
-          <w:numId w:val="3"/>
-        </w:numPr>
-        <w:tabs>
-          <w:tab w:val="right" w:pos="10800"/>
-        </w:tabs>
-        <w:ind w:left="180" w:hanging="180"/>
-      </w:pPr>
-      <w:r>
-        <w:t xml:space="preserve">Founded and integrated </w:t>
-      </w:r>
-      <w:r>
-        <w:rPr>
-          <w:b/>
-          <w:bCs/>
-        </w:rPr>
-        <w:t>CI/CD</w:t>
-      </w:r>
-      <w:r>
-        <w:t xml:space="preserve"> pipeline infrastructure </w:t>
-      </w:r>
-      <w:r>
-        <w:t>across</w:t>
-      </w:r>
-      <w:r>
-        <w:t xml:space="preserve"> Gitlab </w:t>
-      </w:r>
-      <w:r>
-        <w:t>with</w:t>
-      </w:r>
-      <w:r>
-        <w:t xml:space="preserve"> </w:t>
-      </w:r>
-      <w:r>
-        <w:rPr>
-          <w:b/>
-          <w:bCs/>
-        </w:rPr>
-        <w:t>Python</w:t>
-      </w:r>
-      <w:r>
-        <w:t xml:space="preserve"> </w:t>
-      </w:r>
-      <w:r>
-        <w:t xml:space="preserve">for </w:t>
-      </w:r>
-      <w:r>
-        <w:t xml:space="preserve">80+ engineers </w:t>
-      </w:r>
-      <w:r>
-        <w:t xml:space="preserve">across 10+ agile teams </w:t>
-      </w:r>
-      <w:r>
-        <w:t xml:space="preserve">to </w:t>
-      </w:r>
-      <w:r>
-        <w:t xml:space="preserve">automate </w:t>
-      </w:r>
-      <w:r>
-        <w:t>code compilation</w:t>
-      </w:r>
-      <w:r>
-        <w:t>, review</w:t>
-      </w:r>
-      <w:r>
-        <w:t>s</w:t>
-      </w:r>
-      <w:r>
-        <w:t xml:space="preserve">, and </w:t>
-      </w:r>
-      <w:r>
-        <w:t xml:space="preserve">unit </w:t>
-      </w:r>
-      <w:r>
-        <w:t>testing</w:t>
+        <w:pStyle w:val="TechStack"/>
+      </w:pPr>
+      <w:r>
+        <w:t xml:space="preserve">Full-stack, </w:t>
+      </w:r>
+      <w:r>
+        <w:t>PHP</w:t>
+      </w:r>
+      <w:r>
+        <w:t>, C#, React, SQL, JavaScript/TypeScript</w:t>
       </w:r>
     </w:p>
     <w:p>
       <w:pPr>
-        <w:pStyle w:val="ListParagraph"/>
-        <w:numPr>
-          <w:ilvl w:val="0"/>
-          <w:numId w:val="3"/>
-        </w:numPr>
-        <w:tabs>
-          <w:tab w:val="right" w:pos="10800"/>
-        </w:tabs>
-        <w:ind w:left="180" w:hanging="180"/>
-      </w:pPr>
-      <w:r>
-        <w:t xml:space="preserve">Led </w:t>
-      </w:r>
-      <w:r>
-        <w:rPr>
-          <w:b/>
-          <w:bCs/>
-        </w:rPr>
-        <w:t>all</w:t>
-      </w:r>
-      <w:r>
-        <w:t xml:space="preserve"> technical Agile team demos </w:t>
-      </w:r>
-      <w:r>
-        <w:t>highlighting</w:t>
-      </w:r>
-      <w:r>
-        <w:t xml:space="preserve"> CI/CD </w:t>
-      </w:r>
-      <w:r>
-        <w:t>infrastructure</w:t>
-      </w:r>
-      <w:r>
-        <w:rPr>
-          <w:b/>
-          <w:bCs/>
-        </w:rPr>
-        <w:t xml:space="preserve"> </w:t>
-      </w:r>
-      <w:r>
-        <w:t xml:space="preserve">and </w:t>
-      </w:r>
-      <w:r>
-        <w:t xml:space="preserve">new </w:t>
-      </w:r>
-      <w:r>
-        <w:t>features to generate 400+ header files for cross-process communication</w:t>
+        <w:pStyle w:val="JobDescription"/>
+      </w:pPr>
+      <w:r>
+        <w:t>Developed</w:t>
+      </w:r>
+      <w:r>
+        <w:t xml:space="preserve"> an employee salary attestation tracker for PTO </w:t>
+      </w:r>
+      <w:r>
+        <w:t xml:space="preserve">usage </w:t>
+      </w:r>
+      <w:r>
+        <w:t>and resolved critical cross-platform bug</w:t>
+      </w:r>
+      <w:r>
+        <w:t xml:space="preserve">s through collaboration with </w:t>
+      </w:r>
+      <w:r>
+        <w:t>Dev</w:t>
+      </w:r>
+      <w:r>
+        <w:t xml:space="preserve">, </w:t>
+      </w:r>
+      <w:r>
+        <w:t>QA, and Product teams</w:t>
+      </w:r>
+      <w:r>
+        <w:t xml:space="preserve">, ensuring an on-time deployment to </w:t>
+      </w:r>
+      <w:r>
+        <w:t>Prod servers</w:t>
       </w:r>
     </w:p>
     <w:p>
       <w:pPr>
-        <w:pStyle w:val="ListParagraph"/>
-        <w:numPr>
-          <w:ilvl w:val="0"/>
-          <w:numId w:val="3"/>
-        </w:numPr>
-        <w:tabs>
-          <w:tab w:val="right" w:pos="10800"/>
-        </w:tabs>
-        <w:ind w:left="180" w:hanging="180"/>
-      </w:pPr>
-      <w:r>
-        <w:t xml:space="preserve">Supporting build infrastructures and </w:t>
-      </w:r>
-      <w:r>
-        <w:t>other software Agile t</w:t>
-      </w:r>
-      <w:r>
-        <w:t>eams by containerizing</w:t>
+        <w:pStyle w:val="JobDescription"/>
+      </w:pPr>
+      <w:r>
+        <w:t>M</w:t>
+      </w:r>
+      <w:r>
+        <w:t>aintain</w:t>
+      </w:r>
+      <w:r>
+        <w:t>ed</w:t>
       </w:r>
       <w:r>
         <w:t xml:space="preserve"> </w:t>
       </w:r>
       <w:r>
-        <w:t xml:space="preserve">software and dependencies using </w:t>
-      </w:r>
-      <w:r>
-        <w:rPr>
-          <w:b/>
-          <w:bCs/>
-        </w:rPr>
-        <w:t>Docker</w:t>
-      </w:r>
-      <w:r>
-        <w:rPr>
-          <w:b/>
-          <w:bCs/>
-        </w:rPr>
-        <w:t>/</w:t>
-      </w:r>
-      <w:proofErr w:type="spellStart"/>
-      <w:r>
-        <w:rPr>
-          <w:b/>
-          <w:bCs/>
-        </w:rPr>
-        <w:t>Podman</w:t>
-      </w:r>
-      <w:proofErr w:type="spellEnd"/>
-      <w:r>
-        <w:rPr>
-          <w:b/>
-          <w:bCs/>
-        </w:rPr>
-        <w:t xml:space="preserve"> </w:t>
-      </w:r>
-      <w:r>
-        <w:t xml:space="preserve">for a </w:t>
-      </w:r>
-      <w:r>
-        <w:t>complete</w:t>
-      </w:r>
-      <w:r>
-        <w:t xml:space="preserve"> F-35 mission software build</w:t>
-      </w:r>
-    </w:p>
-    <w:p>
-      <w:pPr>
-        <w:pStyle w:val="ListParagraph"/>
-        <w:numPr>
-          <w:ilvl w:val="0"/>
-          <w:numId w:val="3"/>
-        </w:numPr>
-        <w:tabs>
-          <w:tab w:val="right" w:pos="10800"/>
-        </w:tabs>
-        <w:ind w:left="180" w:hanging="180"/>
-      </w:pPr>
-      <w:r>
-        <w:rPr>
-          <w:b/>
-          <w:bCs/>
-        </w:rPr>
-        <w:t>Embedded</w:t>
-      </w:r>
-      <w:r>
-        <w:t xml:space="preserve"> software development in </w:t>
-      </w:r>
-      <w:r>
-        <w:rPr>
-          <w:b/>
-          <w:bCs/>
-        </w:rPr>
-        <w:t>Object Oriented C++</w:t>
-      </w:r>
-      <w:r>
-        <w:t xml:space="preserve"> for the </w:t>
-      </w:r>
-      <w:r>
-        <w:t>next-</w:t>
-      </w:r>
-      <w:r>
-        <w:t>gen</w:t>
-      </w:r>
-      <w:r>
-        <w:t xml:space="preserve"> F-16 using </w:t>
-      </w:r>
-      <w:r>
-        <w:t xml:space="preserve">Agile </w:t>
-      </w:r>
-      <w:r>
-        <w:t>methodologies</w:t>
-      </w:r>
-    </w:p>
-    <w:p>
-      <w:pPr>
-        <w:pStyle w:val="ListParagraph"/>
-        <w:numPr>
-          <w:ilvl w:val="0"/>
-          <w:numId w:val="3"/>
-        </w:numPr>
-        <w:tabs>
-          <w:tab w:val="right" w:pos="10800"/>
-        </w:tabs>
-        <w:ind w:left="180" w:hanging="180"/>
-      </w:pPr>
-      <w:r>
-        <w:t xml:space="preserve">Built </w:t>
-      </w:r>
-      <w:r>
-        <w:t>tools</w:t>
-      </w:r>
-      <w:r>
-        <w:t xml:space="preserve"> using </w:t>
-      </w:r>
-      <w:r>
-        <w:rPr>
-          <w:b/>
-          <w:bCs/>
-        </w:rPr>
-        <w:t>Bash</w:t>
-      </w:r>
-      <w:r>
-        <w:t xml:space="preserve"> and </w:t>
-      </w:r>
-      <w:r>
-        <w:rPr>
-          <w:b/>
-          <w:bCs/>
-        </w:rPr>
-        <w:t>Python</w:t>
-      </w:r>
-      <w:r>
-        <w:t xml:space="preserve"> </w:t>
-      </w:r>
-      <w:r>
-        <w:t xml:space="preserve">to </w:t>
-      </w:r>
-      <w:r>
-        <w:t xml:space="preserve">generate </w:t>
-      </w:r>
-      <w:r>
-        <w:t>100</w:t>
-      </w:r>
-      <w:r>
-        <w:t>+ files and integrat</w:t>
-      </w:r>
-      <w:r>
-        <w:t>ing</w:t>
-      </w:r>
-      <w:r>
-        <w:t xml:space="preserve"> tools such as Clang LLVM, </w:t>
-      </w:r>
-      <w:r>
-        <w:t xml:space="preserve">GDB, </w:t>
-      </w:r>
-      <w:proofErr w:type="spellStart"/>
-      <w:r>
-        <w:t>CMake</w:t>
-      </w:r>
-      <w:proofErr w:type="spellEnd"/>
-      <w:r>
-        <w:t xml:space="preserve">, </w:t>
-      </w:r>
-      <w:r>
-        <w:t xml:space="preserve">Make, and g++ to </w:t>
-      </w:r>
-      <w:r>
-        <w:t>speed up</w:t>
-      </w:r>
-      <w:r>
-        <w:t xml:space="preserve"> </w:t>
-      </w:r>
-      <w:r>
-        <w:t xml:space="preserve">repetitive </w:t>
-      </w:r>
-      <w:r>
-        <w:t>code development and code reviews</w:t>
-      </w:r>
-      <w:r>
-        <w:t xml:space="preserve"> by </w:t>
-      </w:r>
-      <w:r>
-        <w:t>33</w:t>
-      </w:r>
-      <w:r>
-        <w:t>%</w:t>
+        <w:t>full-stack features for client-facing Accrual</w:t>
+      </w:r>
+      <w:r>
+        <w:t xml:space="preserve"> Processing </w:t>
+      </w:r>
+      <w:r>
+        <w:t>SPAs</w:t>
+      </w:r>
+      <w:r>
+        <w:t>, improving efficiency and user experience</w:t>
       </w:r>
     </w:p>
     <w:p>
@@ -553,121 +393,177 @@
         </w:tabs>
         <w:spacing w:before="80"/>
         <w:ind w:left="0"/>
-        <w:rPr>
-          <w:u w:val="single"/>
-        </w:rPr>
-      </w:pPr>
-      <w:r>
-        <w:rPr>
-          <w:u w:val="single"/>
-        </w:rPr>
-        <w:t>Software Engineer</w:t>
-      </w:r>
-      <w:r>
-        <w:rPr>
-          <w:u w:val="single"/>
-        </w:rPr>
+      </w:pPr>
+      <w:r>
+        <w:t xml:space="preserve">Lockheed Martin </w:t>
+      </w:r>
+      <w:r>
+        <w:t xml:space="preserve">| </w:t>
+      </w:r>
+      <w:r>
+        <w:t xml:space="preserve">DevSecOps </w:t>
+      </w:r>
+      <w:r>
+        <w:t>&amp;</w:t>
+      </w:r>
+      <w:r>
+        <w:t xml:space="preserve"> Embedded</w:t>
+      </w:r>
+      <w:r>
+        <w:t xml:space="preserve"> Software</w:t>
+      </w:r>
+      <w:r>
         <w:t xml:space="preserve"> </w:t>
       </w:r>
       <w:r>
-        <w:rPr>
-          <w:u w:val="single"/>
-        </w:rPr>
-        <w:t xml:space="preserve">@ </w:t>
-      </w:r>
-      <w:r>
-        <w:rPr>
-          <w:u w:val="single"/>
-        </w:rPr>
-        <w:t>NASA</w:t>
+        <w:t>Engineer</w:t>
       </w:r>
       <w:r>
         <w:tab/>
-      </w:r>
-      <w:r>
-        <w:rPr>
-          <w:u w:val="single"/>
-        </w:rPr>
-        <w:t>Jan</w:t>
-      </w:r>
-      <w:r>
-        <w:rPr>
-          <w:u w:val="single"/>
-        </w:rPr>
-        <w:t xml:space="preserve"> 2023 – Aug 2023</w:t>
+        <w:t xml:space="preserve">Jun 2024 – </w:t>
+      </w:r>
+      <w:r>
+        <w:t>Jun 2025</w:t>
       </w:r>
     </w:p>
     <w:p>
       <w:pPr>
-        <w:pStyle w:val="ListParagraph"/>
-        <w:numPr>
-          <w:ilvl w:val="0"/>
-          <w:numId w:val="3"/>
-        </w:numPr>
-        <w:tabs>
-          <w:tab w:val="right" w:pos="10800"/>
-        </w:tabs>
-        <w:ind w:left="180" w:hanging="180"/>
-      </w:pPr>
-      <w:r>
-        <w:t>Deployed</w:t>
-      </w:r>
-      <w:r>
-        <w:t xml:space="preserve"> a</w:t>
-      </w:r>
-      <w:r>
-        <w:t xml:space="preserve">n unconventional </w:t>
-      </w:r>
-      <w:r>
-        <w:t xml:space="preserve">solution to provide </w:t>
-      </w:r>
-      <w:r>
-        <w:t>the f</w:t>
-      </w:r>
-      <w:r>
-        <w:t xml:space="preserve">light </w:t>
-      </w:r>
-      <w:r>
-        <w:t>c</w:t>
-      </w:r>
-      <w:r>
-        <w:t>ontrol</w:t>
-      </w:r>
-      <w:r>
-        <w:t xml:space="preserve"> team</w:t>
+        <w:pStyle w:val="TechStack"/>
+      </w:pPr>
+      <w:r>
+        <w:t>Python</w:t>
+      </w:r>
+      <w:r>
+        <w:t>,</w:t>
+      </w:r>
+      <w:r>
+        <w:t xml:space="preserve"> Linux</w:t>
+      </w:r>
+      <w:r>
+        <w:t xml:space="preserve">, </w:t>
+      </w:r>
+      <w:r>
+        <w:t>Unix</w:t>
+      </w:r>
+      <w:r>
+        <w:t>,</w:t>
+      </w:r>
+      <w:r>
+        <w:t xml:space="preserve"> C</w:t>
+      </w:r>
+      <w:r>
+        <w:t xml:space="preserve">, </w:t>
+      </w:r>
+      <w:r>
+        <w:t>C++</w:t>
+      </w:r>
+      <w:r>
+        <w:t>,</w:t>
+      </w:r>
+      <w:r>
+        <w:t xml:space="preserve"> OOD, OOP,</w:t>
+      </w:r>
+      <w:r>
+        <w:t xml:space="preserve"> Bash</w:t>
+      </w:r>
+      <w:r>
+        <w:t xml:space="preserve">, </w:t>
+      </w:r>
+      <w:r>
+        <w:t>Shell</w:t>
+      </w:r>
+      <w:r>
+        <w:t>,</w:t>
+      </w:r>
+      <w:r>
+        <w:t xml:space="preserve"> CI/CD</w:t>
+      </w:r>
+      <w:r>
+        <w:t xml:space="preserve">, </w:t>
+      </w:r>
+      <w:r>
+        <w:t>Docker/Podman</w:t>
+      </w:r>
+      <w:r>
+        <w:t>, Agile Scrum/Kanban, Perl</w:t>
+      </w:r>
+    </w:p>
+    <w:p>
+      <w:pPr>
+        <w:pStyle w:val="JobDescription"/>
+      </w:pPr>
+      <w:r>
+        <w:t xml:space="preserve">Founded </w:t>
+      </w:r>
+      <w:r>
+        <w:t>Gitlab</w:t>
       </w:r>
       <w:r>
         <w:t xml:space="preserve"> </w:t>
       </w:r>
       <w:r>
-        <w:t>a real-time video feed from the</w:t>
-      </w:r>
-      <w:r>
-        <w:t xml:space="preserve"> Boeing</w:t>
+        <w:t>CI/CD pipeline</w:t>
+      </w:r>
+      <w:r>
+        <w:t>s</w:t>
+      </w:r>
+      <w:r>
+        <w:t xml:space="preserve"> across 1</w:t>
+      </w:r>
+      <w:r>
+        <w:t>1</w:t>
+      </w:r>
+      <w:r>
+        <w:t xml:space="preserve"> agile teams</w:t>
+      </w:r>
+      <w:r>
+        <w:t xml:space="preserve">, automating </w:t>
+      </w:r>
+      <w:r>
+        <w:t xml:space="preserve">deployment, </w:t>
+      </w:r>
+      <w:r>
+        <w:t>compilation</w:t>
+      </w:r>
+      <w:r>
+        <w:t xml:space="preserve">, </w:t>
+      </w:r>
+      <w:r>
+        <w:t xml:space="preserve">and </w:t>
+      </w:r>
+      <w:r>
+        <w:t>testing</w:t>
+      </w:r>
+      <w:r>
+        <w:t>;</w:t>
       </w:r>
       <w:r>
         <w:t xml:space="preserve"> </w:t>
       </w:r>
-      <w:proofErr w:type="spellStart"/>
-      <w:r>
-        <w:t>Starliner</w:t>
-      </w:r>
-      <w:proofErr w:type="spellEnd"/>
-      <w:r>
-        <w:t xml:space="preserve"> sensor</w:t>
-      </w:r>
-      <w:r>
-        <w:t xml:space="preserve"> suite</w:t>
-      </w:r>
-      <w:r>
-        <w:t xml:space="preserve"> using </w:t>
+      <w:r>
+        <w:t xml:space="preserve">led </w:t>
       </w:r>
       <w:r>
         <w:rPr>
-          <w:b/>
-          <w:bCs/>
+          <w:i/>
+          <w:iCs/>
         </w:rPr>
-        <w:t>Python</w:t>
+        <w:t>all</w:t>
+      </w:r>
+      <w:r>
+        <w:t xml:space="preserve"> technical</w:t>
+      </w:r>
+      <w:r>
+        <w:t xml:space="preserve"> </w:t>
+      </w:r>
+      <w:r>
+        <w:t xml:space="preserve">demos </w:t>
+      </w:r>
+      <w:r>
+        <w:t>regarding pipeline</w:t>
+      </w:r>
+      <w:r>
+        <w:t xml:space="preserve"> infrastructure</w:t>
       </w:r>
       <w:r>
         <w:rPr>
@@ -677,703 +573,556 @@
         <w:t xml:space="preserve"> </w:t>
       </w:r>
       <w:r>
-        <w:t>and computer vision</w:t>
-      </w:r>
-      <w:r>
-        <w:t>, earning an award for outstanding contributions</w:t>
+        <w:t>and features to generate cross-process communication</w:t>
+      </w:r>
+      <w:r>
+        <w:t xml:space="preserve"> files</w:t>
       </w:r>
     </w:p>
     <w:p>
       <w:pPr>
-        <w:pStyle w:val="ListParagraph"/>
-        <w:numPr>
-          <w:ilvl w:val="0"/>
-          <w:numId w:val="3"/>
-        </w:numPr>
-        <w:tabs>
-          <w:tab w:val="right" w:pos="10800"/>
-        </w:tabs>
-        <w:ind w:left="180" w:hanging="180"/>
-      </w:pPr>
-      <w:r>
-        <w:t>Developed</w:t>
-      </w:r>
-      <w:r>
-        <w:t xml:space="preserve"> a </w:t>
-      </w:r>
-      <w:r>
-        <w:rPr>
-          <w:b/>
-          <w:bCs/>
-        </w:rPr>
-        <w:t xml:space="preserve">Python </w:t>
-      </w:r>
-      <w:r>
-        <w:rPr>
-          <w:b/>
-          <w:bCs/>
-        </w:rPr>
-        <w:t>Media</w:t>
-      </w:r>
-      <w:r>
-        <w:rPr>
-          <w:b/>
-          <w:bCs/>
-        </w:rPr>
-        <w:t>Wiki</w:t>
-      </w:r>
-      <w:r>
-        <w:t xml:space="preserve"> </w:t>
-      </w:r>
-      <w:r>
-        <w:t>extension</w:t>
-      </w:r>
-      <w:r>
-        <w:t xml:space="preserve"> in </w:t>
-      </w:r>
-      <w:r>
-        <w:t>headless</w:t>
-      </w:r>
-      <w:r>
-        <w:t xml:space="preserve"> </w:t>
-      </w:r>
-      <w:r>
-        <w:t xml:space="preserve">Linux </w:t>
-      </w:r>
-      <w:r>
-        <w:t xml:space="preserve">interfacing with </w:t>
-      </w:r>
-      <w:r>
-        <w:t xml:space="preserve">PHP </w:t>
-      </w:r>
-      <w:r>
-        <w:t>and a</w:t>
-      </w:r>
-      <w:r>
-        <w:t xml:space="preserve"> </w:t>
-      </w:r>
-      <w:r>
-        <w:t>SQL database</w:t>
-      </w:r>
-      <w:r>
-        <w:t xml:space="preserve"> </w:t>
-      </w:r>
-      <w:r>
-        <w:t xml:space="preserve">so an </w:t>
-      </w:r>
-      <w:r>
-        <w:t>astronaut</w:t>
-      </w:r>
-      <w:r>
-        <w:t xml:space="preserve"> can</w:t>
-      </w:r>
-      <w:r>
-        <w:t xml:space="preserve"> access </w:t>
-      </w:r>
-      <w:r>
-        <w:t xml:space="preserve">the </w:t>
-      </w:r>
-      <w:r>
-        <w:t>Artemis II</w:t>
-      </w:r>
-      <w:r>
-        <w:t xml:space="preserve"> ITAR compliant training</w:t>
+        <w:pStyle w:val="JobDescription"/>
+      </w:pPr>
+      <w:r>
+        <w:t>Streamlined F-35 mission software development by automating builds with CI/CD pipelines, containerized environments</w:t>
+      </w:r>
+      <w:r>
+        <w:t xml:space="preserve"> for various OS</w:t>
+      </w:r>
+      <w:r>
+        <w:t xml:space="preserve">, </w:t>
+      </w:r>
+      <w:proofErr w:type="spellStart"/>
+      <w:r>
+        <w:t>Makefiles</w:t>
+      </w:r>
+      <w:proofErr w:type="spellEnd"/>
+      <w:r>
+        <w:t>, and RPM packaging</w:t>
       </w:r>
     </w:p>
     <w:p>
       <w:pPr>
-        <w:pStyle w:val="ListParagraph"/>
-        <w:numPr>
-          <w:ilvl w:val="0"/>
-          <w:numId w:val="3"/>
-        </w:numPr>
-        <w:tabs>
-          <w:tab w:val="right" w:pos="10800"/>
-        </w:tabs>
-        <w:ind w:left="180" w:hanging="180"/>
-      </w:pPr>
-      <w:r>
-        <w:t>Rectified</w:t>
-      </w:r>
-      <w:r>
-        <w:t xml:space="preserve"> discrepancies </w:t>
-      </w:r>
-      <w:r>
-        <w:t>for computed telemetry data and</w:t>
-      </w:r>
-      <w:r>
-        <w:t xml:space="preserve"> </w:t>
-      </w:r>
-      <w:r>
-        <w:t>flight</w:t>
-      </w:r>
-      <w:r>
-        <w:t xml:space="preserve"> displays </w:t>
-      </w:r>
-      <w:r>
-        <w:t xml:space="preserve">through detailed analysis and debugging of </w:t>
-      </w:r>
-      <w:r>
-        <w:t>Python</w:t>
-      </w:r>
-      <w:r>
-        <w:t>3</w:t>
-      </w:r>
-      <w:r>
-        <w:t xml:space="preserve"> cod</w:t>
-      </w:r>
-      <w:r>
-        <w:t xml:space="preserve">e, </w:t>
-      </w:r>
-      <w:r>
-        <w:t>the</w:t>
-      </w:r>
-      <w:r>
-        <w:t xml:space="preserve"> deployment architecture</w:t>
-      </w:r>
-      <w:r>
-        <w:t xml:space="preserve"> in Linux</w:t>
-      </w:r>
-      <w:r>
-        <w:t>, and other proprietary</w:t>
-      </w:r>
-      <w:r>
-        <w:t xml:space="preserve"> GUI</w:t>
-      </w:r>
-      <w:r>
-        <w:t xml:space="preserve"> code</w:t>
+        <w:pStyle w:val="JobDescription"/>
+      </w:pPr>
+      <w:r>
+        <w:t>Refactored legacy Ada code into Object</w:t>
+      </w:r>
+      <w:r>
+        <w:t>-</w:t>
+      </w:r>
+      <w:r>
+        <w:t>Oriented C++ for the</w:t>
+      </w:r>
+      <w:r>
+        <w:t xml:space="preserve"> F-16</w:t>
+      </w:r>
+      <w:r>
+        <w:t xml:space="preserve"> fighter, </w:t>
+      </w:r>
+      <w:r>
+        <w:t>improving the code arc</w:t>
+      </w:r>
+      <w:r>
+        <w:t>hi</w:t>
+      </w:r>
+      <w:r>
+        <w:t>tecture’s maintainability and scalability for future development</w:t>
       </w:r>
     </w:p>
     <w:p>
       <w:pPr>
-        <w:pStyle w:val="ListParagraph"/>
-        <w:numPr>
-          <w:ilvl w:val="0"/>
-          <w:numId w:val="3"/>
-        </w:numPr>
-        <w:tabs>
-          <w:tab w:val="right" w:pos="10800"/>
-        </w:tabs>
-        <w:ind w:left="180" w:hanging="180"/>
+        <w:pStyle w:val="JobDescription"/>
+      </w:pPr>
+      <w:r>
+        <w:t>Built</w:t>
+      </w:r>
+      <w:r>
+        <w:t xml:space="preserve"> automation</w:t>
+      </w:r>
+      <w:r>
+        <w:t xml:space="preserve"> </w:t>
+      </w:r>
+      <w:r>
+        <w:t>tools</w:t>
+      </w:r>
+      <w:r>
+        <w:t xml:space="preserve"> </w:t>
+      </w:r>
+      <w:r>
+        <w:t xml:space="preserve">in </w:t>
+      </w:r>
+      <w:r>
+        <w:t>Python</w:t>
+      </w:r>
+      <w:r>
+        <w:t xml:space="preserve">/Bash </w:t>
+      </w:r>
+      <w:r>
+        <w:t>integrat</w:t>
+      </w:r>
+      <w:r>
+        <w:t>ing</w:t>
+      </w:r>
+      <w:r>
+        <w:t xml:space="preserve"> tools such as Clang LLVM, </w:t>
+      </w:r>
+      <w:r>
+        <w:t xml:space="preserve">GDB, CMake, </w:t>
+      </w:r>
+      <w:r>
+        <w:t xml:space="preserve">Make, and g++ to </w:t>
+      </w:r>
+      <w:r>
+        <w:t xml:space="preserve">reduce </w:t>
+      </w:r>
+      <w:r>
+        <w:t xml:space="preserve">repetitive </w:t>
+      </w:r>
+      <w:r>
+        <w:t xml:space="preserve">code development and </w:t>
+      </w:r>
+      <w:r>
+        <w:t xml:space="preserve">code </w:t>
+      </w:r>
+      <w:r>
+        <w:t>reviews</w:t>
+      </w:r>
+      <w:r>
+        <w:t xml:space="preserve"> by </w:t>
+      </w:r>
+      <w:r>
+        <w:t>~</w:t>
+      </w:r>
+      <w:r>
+        <w:t>33</w:t>
+      </w:r>
+      <w:r>
+        <w:t>%</w:t>
+      </w:r>
+    </w:p>
+    <w:p>
+      <w:pPr>
+        <w:pStyle w:val="JobTitle"/>
+      </w:pPr>
+      <w:r>
+        <w:t xml:space="preserve">NASA | </w:t>
+      </w:r>
+      <w:r>
+        <w:t xml:space="preserve">Software </w:t>
+      </w:r>
+      <w:r>
+        <w:t>Engineer</w:t>
+      </w:r>
+      <w:r>
+        <w:tab/>
+      </w:r>
+      <w:r>
+        <w:t>Jan</w:t>
+      </w:r>
+      <w:r>
+        <w:t xml:space="preserve"> 2023 – Aug 2023</w:t>
+      </w:r>
+    </w:p>
+    <w:p>
+      <w:pPr>
+        <w:pStyle w:val="TechStack"/>
+      </w:pPr>
+      <w:r>
+        <w:t>Python,</w:t>
+      </w:r>
+      <w:r>
+        <w:t xml:space="preserve"> Linux</w:t>
+      </w:r>
+      <w:r>
+        <w:t xml:space="preserve">, </w:t>
+      </w:r>
+      <w:r>
+        <w:t>Unix</w:t>
+      </w:r>
+      <w:r>
+        <w:t>,</w:t>
+      </w:r>
+      <w:r>
+        <w:t xml:space="preserve"> Bash</w:t>
+      </w:r>
+      <w:r>
+        <w:t xml:space="preserve">, </w:t>
+      </w:r>
+      <w:r>
+        <w:t>Shell</w:t>
+      </w:r>
+      <w:r>
+        <w:t xml:space="preserve">, </w:t>
+      </w:r>
+      <w:proofErr w:type="spellStart"/>
+      <w:r>
+        <w:t>MediaWiki</w:t>
+      </w:r>
+      <w:proofErr w:type="spellEnd"/>
+      <w:r>
+        <w:t xml:space="preserve">, React, </w:t>
+      </w:r>
+      <w:r>
+        <w:t>Node.js</w:t>
+      </w:r>
+      <w:r>
+        <w:t xml:space="preserve">, </w:t>
+      </w:r>
+      <w:r>
+        <w:t>PHP</w:t>
+      </w:r>
+      <w:r>
+        <w:t>, SQL, Unity VR</w:t>
+      </w:r>
+      <w:r>
+        <w:t>, Computer Vision</w:t>
+      </w:r>
+    </w:p>
+    <w:p>
+      <w:pPr>
+        <w:pStyle w:val="JobDescription"/>
+      </w:pPr>
+      <w:r>
+        <w:t>Developed</w:t>
+      </w:r>
+      <w:r>
+        <w:t xml:space="preserve"> a </w:t>
+      </w:r>
+      <w:r>
+        <w:t xml:space="preserve">Python and computer vision solution to provide </w:t>
+      </w:r>
+      <w:r>
+        <w:t xml:space="preserve">a </w:t>
+      </w:r>
+      <w:r>
+        <w:t xml:space="preserve">real-time video feed for </w:t>
+      </w:r>
+      <w:r>
+        <w:t xml:space="preserve">Starliner </w:t>
+      </w:r>
+      <w:r>
+        <w:t>flight control team, earning an award for outstanding contributions</w:t>
+      </w:r>
+    </w:p>
+    <w:p>
+      <w:pPr>
+        <w:pStyle w:val="JobDescription"/>
+      </w:pPr>
+      <w:r>
+        <w:t xml:space="preserve">Built a Python </w:t>
+      </w:r>
+      <w:proofErr w:type="spellStart"/>
+      <w:r>
+        <w:t>MediaWiki</w:t>
+      </w:r>
+      <w:proofErr w:type="spellEnd"/>
+      <w:r>
+        <w:t xml:space="preserve"> extension on Linux with SQL/PHP integration for ITAR-compliant Artemis mission </w:t>
+      </w:r>
+      <w:proofErr w:type="gramStart"/>
+      <w:r>
+        <w:t>training;</w:t>
+      </w:r>
+      <w:proofErr w:type="gramEnd"/>
+      <w:r>
+        <w:t xml:space="preserve"> debugged telemetry and flight display issues across </w:t>
+      </w:r>
+      <w:r>
+        <w:t xml:space="preserve">the deployed architecture, </w:t>
+      </w:r>
+      <w:r>
+        <w:t>Python and proprietary GUI systems</w:t>
+      </w:r>
+    </w:p>
+    <w:p>
+      <w:pPr>
+        <w:pStyle w:val="JobDescription"/>
       </w:pPr>
       <w:r>
         <w:rPr>
-          <w:rFonts w:eastAsia="Times New Roman"/>
-          <w:color w:val="000000"/>
           <w:shd w:val="clear" w:color="auto" w:fill="FFFFFF"/>
         </w:rPr>
         <w:t xml:space="preserve">Pioneered a </w:t>
       </w:r>
       <w:r>
         <w:rPr>
-          <w:rFonts w:eastAsia="Times New Roman"/>
-          <w:b/>
-          <w:bCs/>
-          <w:color w:val="000000"/>
           <w:shd w:val="clear" w:color="auto" w:fill="FFFFFF"/>
         </w:rPr>
-        <w:t xml:space="preserve">React + </w:t>
-      </w:r>
-      <w:proofErr w:type="spellStart"/>
+        <w:t xml:space="preserve">React + Node.js web </w:t>
+      </w:r>
       <w:r>
         <w:rPr>
-          <w:rFonts w:eastAsia="Times New Roman"/>
-          <w:b/>
-          <w:bCs/>
-          <w:color w:val="000000"/>
-          <w:shd w:val="clear" w:color="auto" w:fill="FFFFFF"/>
-        </w:rPr>
-        <w:t>Node.js</w:t>
-      </w:r>
-      <w:proofErr w:type="spellEnd"/>
-      <w:r>
-        <w:rPr>
-          <w:rFonts w:eastAsia="Times New Roman"/>
-          <w:color w:val="000000"/>
-          <w:shd w:val="clear" w:color="auto" w:fill="FFFFFF"/>
-        </w:rPr>
-        <w:t xml:space="preserve"> web </w:t>
-      </w:r>
-      <w:r>
-        <w:rPr>
-          <w:rFonts w:eastAsia="Times New Roman"/>
-          <w:color w:val="000000"/>
           <w:shd w:val="clear" w:color="auto" w:fill="FFFFFF"/>
         </w:rPr>
         <w:t>app</w:t>
       </w:r>
       <w:r>
         <w:rPr>
-          <w:rFonts w:eastAsia="Times New Roman"/>
-          <w:color w:val="000000"/>
           <w:shd w:val="clear" w:color="auto" w:fill="FFFFFF"/>
         </w:rPr>
-        <w:t xml:space="preserve"> for new hire trainings</w:t>
+        <w:t xml:space="preserve"> for new hire training</w:t>
       </w:r>
       <w:r>
         <w:rPr>
-          <w:rFonts w:eastAsia="Times New Roman"/>
-          <w:color w:val="000000"/>
-          <w:shd w:val="clear" w:color="auto" w:fill="FFFFFF"/>
-        </w:rPr>
-        <w:t xml:space="preserve"> and a</w:t>
-      </w:r>
-      <w:r>
-        <w:rPr>
-          <w:rFonts w:eastAsia="Times New Roman"/>
-          <w:b/>
-          <w:bCs/>
-          <w:color w:val="000000"/>
           <w:shd w:val="clear" w:color="auto" w:fill="FFFFFF"/>
         </w:rPr>
         <w:t xml:space="preserve"> </w:t>
       </w:r>
       <w:r>
         <w:rPr>
-          <w:rFonts w:eastAsia="Times New Roman"/>
-          <w:b/>
-          <w:bCs/>
-          <w:color w:val="000000"/>
           <w:shd w:val="clear" w:color="auto" w:fill="FFFFFF"/>
         </w:rPr>
-        <w:t>Unity VR</w:t>
+        <w:t>and a</w:t>
       </w:r>
       <w:r>
         <w:rPr>
-          <w:rFonts w:eastAsia="Times New Roman"/>
-          <w:color w:val="000000"/>
           <w:shd w:val="clear" w:color="auto" w:fill="FFFFFF"/>
         </w:rPr>
         <w:t xml:space="preserve"> </w:t>
       </w:r>
       <w:r>
         <w:rPr>
-          <w:rFonts w:eastAsia="Times New Roman"/>
-          <w:color w:val="000000"/>
           <w:shd w:val="clear" w:color="auto" w:fill="FFFFFF"/>
         </w:rPr>
-        <w:t xml:space="preserve">experience used for </w:t>
+        <w:t xml:space="preserve">Unity VR </w:t>
       </w:r>
       <w:r>
         <w:rPr>
-          <w:rFonts w:eastAsia="Times New Roman"/>
-          <w:color w:val="000000"/>
+          <w:shd w:val="clear" w:color="auto" w:fill="FFFFFF"/>
+        </w:rPr>
+        <w:t xml:space="preserve">experience for </w:t>
+      </w:r>
+      <w:r>
+        <w:rPr>
           <w:shd w:val="clear" w:color="auto" w:fill="FFFFFF"/>
         </w:rPr>
         <w:t xml:space="preserve">ISS </w:t>
       </w:r>
       <w:r>
         <w:rPr>
-          <w:rFonts w:eastAsia="Times New Roman"/>
-          <w:color w:val="000000"/>
           <w:shd w:val="clear" w:color="auto" w:fill="FFFFFF"/>
         </w:rPr>
         <w:t>astronaut training</w:t>
       </w:r>
-      <w:r>
-        <w:rPr>
-          <w:rFonts w:eastAsia="Times New Roman"/>
-          <w:color w:val="000000"/>
-          <w:shd w:val="clear" w:color="auto" w:fill="FFFFFF"/>
-        </w:rPr>
-        <w:t>s</w:t>
-      </w:r>
     </w:p>
     <w:p>
       <w:pPr>
-        <w:pStyle w:val="Heading1"/>
-        <w:tabs>
-          <w:tab w:val="right" w:pos="10800"/>
-        </w:tabs>
-        <w:spacing w:before="80"/>
-        <w:ind w:left="0"/>
-        <w:rPr>
-          <w:u w:val="single"/>
-        </w:rPr>
-      </w:pPr>
-      <w:r>
-        <w:rPr>
-          <w:u w:val="single"/>
-        </w:rPr>
-        <w:t>Nano-electronic Software Researcher @ University of Texas</w:t>
+        <w:pStyle w:val="JobTitle"/>
+      </w:pPr>
+      <w:r>
+        <w:t xml:space="preserve">University of Texas </w:t>
+      </w:r>
+      <w:r>
+        <w:t xml:space="preserve">| </w:t>
+      </w:r>
+      <w:r>
+        <w:t>Nano-electronic Software Researcher</w:t>
       </w:r>
       <w:r>
         <w:tab/>
-      </w:r>
-      <w:r>
-        <w:rPr>
-          <w:u w:val="single"/>
-        </w:rPr>
-        <w:t>August 2023 – May 2024</w:t>
+        <w:t>Au</w:t>
+      </w:r>
+      <w:r>
+        <w:t xml:space="preserve">g </w:t>
+      </w:r>
+      <w:r>
+        <w:t>2023 – May 2024</w:t>
       </w:r>
     </w:p>
     <w:p>
       <w:pPr>
-        <w:pStyle w:val="ListParagraph"/>
-        <w:numPr>
-          <w:ilvl w:val="0"/>
-          <w:numId w:val="3"/>
-        </w:numPr>
-        <w:tabs>
-          <w:tab w:val="right" w:pos="10800"/>
-        </w:tabs>
-        <w:ind w:left="180" w:hanging="180"/>
-      </w:pPr>
-      <w:r>
-        <w:t xml:space="preserve">Developed </w:t>
-      </w:r>
-      <w:r>
-        <w:t xml:space="preserve">a </w:t>
-      </w:r>
-      <w:r>
-        <w:t>FOSS</w:t>
-      </w:r>
-      <w:r>
-        <w:t xml:space="preserve"> simulation to </w:t>
-      </w:r>
-      <w:r>
-        <w:t>model nano-electronic devices</w:t>
-      </w:r>
-      <w:r>
-        <w:t xml:space="preserve"> in </w:t>
-      </w:r>
-      <w:r>
-        <w:rPr>
-          <w:b/>
-          <w:bCs/>
-        </w:rPr>
-        <w:t>Julia</w:t>
-      </w:r>
-      <w:r>
-        <w:rPr>
-          <w:b/>
-          <w:bCs/>
-        </w:rPr>
-        <w:t xml:space="preserve"> (Backend) </w:t>
-      </w:r>
-      <w:r>
-        <w:t>and</w:t>
-      </w:r>
-      <w:r>
-        <w:rPr>
-          <w:b/>
-          <w:bCs/>
-        </w:rPr>
-        <w:t xml:space="preserve"> </w:t>
-      </w:r>
-      <w:r>
-        <w:rPr>
-          <w:b/>
-          <w:bCs/>
-        </w:rPr>
-        <w:t>React</w:t>
-      </w:r>
-      <w:r>
-        <w:rPr>
-          <w:b/>
-          <w:bCs/>
-        </w:rPr>
-        <w:t xml:space="preserve"> (Frontend)</w:t>
+        <w:pStyle w:val="TechStack"/>
+      </w:pPr>
+      <w:r>
+        <w:t>Julia, CI/CD DevOps with GitHub</w:t>
+      </w:r>
+      <w:r>
+        <w:t>,</w:t>
+      </w:r>
+      <w:r>
+        <w:t xml:space="preserve"> OOP,</w:t>
+      </w:r>
+      <w:r>
+        <w:t xml:space="preserve"> React</w:t>
       </w:r>
     </w:p>
     <w:p>
       <w:pPr>
-        <w:pStyle w:val="ListParagraph"/>
-        <w:numPr>
-          <w:ilvl w:val="0"/>
-          <w:numId w:val="3"/>
-        </w:numPr>
-        <w:tabs>
-          <w:tab w:val="right" w:pos="10800"/>
-        </w:tabs>
-        <w:ind w:left="180" w:hanging="180"/>
-      </w:pPr>
-      <w:r>
-        <w:t xml:space="preserve">Researched and implemented </w:t>
-      </w:r>
-      <w:r>
-        <w:t xml:space="preserve">high performance matrix inversion routines in </w:t>
-      </w:r>
-      <w:r>
-        <w:rPr>
-          <w:b/>
-          <w:bCs/>
-        </w:rPr>
-        <w:t>Julia</w:t>
-      </w:r>
-      <w:r>
-        <w:t xml:space="preserve">, reducing Big-O complexity and enabling inversion of </w:t>
-      </w:r>
-      <w:r>
-        <w:t xml:space="preserve">structured </w:t>
-      </w:r>
-      <w:r>
-        <w:t>1M</w:t>
-      </w:r>
-      <w:r>
-        <w:t xml:space="preserve"> x </w:t>
-      </w:r>
-      <w:r>
-        <w:t>1M</w:t>
-      </w:r>
-      <w:r>
-        <w:t xml:space="preserve">+ dimensional </w:t>
-      </w:r>
-      <w:r>
-        <w:t>matrices</w:t>
+        <w:pStyle w:val="JobDescription"/>
+      </w:pPr>
+      <w:r>
+        <w:t>Researched and o</w:t>
+      </w:r>
+      <w:r>
+        <w:t>ptimized matrix inversion routines for structured 1M×1M+ matrices, reducing computational requirements enough to run on a standard laptop instead of a supercomputer</w:t>
+      </w:r>
+      <w:r>
+        <w:t>, cutting costs</w:t>
       </w:r>
     </w:p>
     <w:p>
       <w:pPr>
-        <w:pStyle w:val="ListParagraph"/>
-        <w:numPr>
-          <w:ilvl w:val="0"/>
-          <w:numId w:val="3"/>
-        </w:numPr>
-        <w:tabs>
-          <w:tab w:val="right" w:pos="10800"/>
-        </w:tabs>
-        <w:ind w:left="180" w:hanging="180"/>
-      </w:pPr>
-      <w:r>
-        <w:t>Refactored codebase with</w:t>
+        <w:pStyle w:val="JobDescription"/>
+      </w:pPr>
+      <w:r>
+        <w:t xml:space="preserve">Registered </w:t>
+      </w:r>
+      <w:r>
+        <w:t xml:space="preserve">a </w:t>
+      </w:r>
+      <w:r>
+        <w:t>FOSS</w:t>
+      </w:r>
+      <w:r>
+        <w:t xml:space="preserve"> simulation to </w:t>
+      </w:r>
+      <w:r>
+        <w:t>model</w:t>
+      </w:r>
+      <w:r>
+        <w:t xml:space="preserve"> nano-electronic </w:t>
+      </w:r>
+      <w:r>
+        <w:t>devices</w:t>
       </w:r>
       <w:r>
         <w:t xml:space="preserve"> </w:t>
       </w:r>
       <w:r>
-        <w:t xml:space="preserve">Object Oriented programming </w:t>
-      </w:r>
-      <w:r>
-        <w:t>techniques</w:t>
-      </w:r>
-      <w:r>
-        <w:t xml:space="preserve">, implemented </w:t>
-      </w:r>
-      <w:r>
-        <w:t>CI</w:t>
-      </w:r>
-      <w:r>
-        <w:t xml:space="preserve"> pipelines </w:t>
-      </w:r>
-      <w:r>
-        <w:t>using GitH</w:t>
-      </w:r>
-      <w:r>
-        <w:t>ub</w:t>
-      </w:r>
-      <w:r>
-        <w:t xml:space="preserve"> Actions</w:t>
+        <w:t>(</w:t>
+      </w:r>
+      <w:r>
+        <w:t>Julia</w:t>
+      </w:r>
+      <w:r>
+        <w:t>/</w:t>
+      </w:r>
+      <w:r>
+        <w:t>React</w:t>
+      </w:r>
+      <w:r>
+        <w:t>), modularized software with OOP</w:t>
+      </w:r>
+      <w:r>
+        <w:t>, implemented CI pipelines to run tests and automatically generate documentation from code comments</w:t>
       </w:r>
     </w:p>
     <w:p>
       <w:pPr>
-        <w:tabs>
-          <w:tab w:val="right" w:pos="10800"/>
-        </w:tabs>
-        <w:spacing w:before="80"/>
-        <w:rPr>
-          <w:b/>
-          <w:bCs/>
-          <w:u w:val="single"/>
-        </w:rPr>
-      </w:pPr>
-      <w:r>
-        <w:rPr>
-          <w:b/>
-          <w:u w:val="single"/>
-        </w:rPr>
-        <w:t xml:space="preserve">Propulsion Team Leader </w:t>
-      </w:r>
-      <w:r>
-        <w:rPr>
-          <w:b/>
-          <w:u w:val="single"/>
-        </w:rPr>
-        <w:t>@ U</w:t>
-      </w:r>
-      <w:r>
-        <w:rPr>
-          <w:b/>
-          <w:u w:val="single"/>
-        </w:rPr>
-        <w:t>niversity of Texas</w:t>
+        <w:pStyle w:val="JobTitle"/>
+      </w:pPr>
+      <w:r>
+        <w:t xml:space="preserve">University of Texas </w:t>
+      </w:r>
+      <w:r>
+        <w:t xml:space="preserve">| </w:t>
+      </w:r>
+      <w:r>
+        <w:t>Propulsion Team Leader</w:t>
+      </w:r>
+      <w:r>
+        <w:t xml:space="preserve"> | Design, Build, Fly</w:t>
       </w:r>
       <w:r>
         <w:tab/>
       </w:r>
       <w:r>
-        <w:rPr>
-          <w:b/>
-          <w:bCs/>
-          <w:u w:val="single"/>
-        </w:rPr>
         <w:t>Aug 2021 – Jan 2023</w:t>
       </w:r>
     </w:p>
     <w:p>
       <w:pPr>
-        <w:pStyle w:val="ListParagraph"/>
-        <w:numPr>
-          <w:ilvl w:val="0"/>
-          <w:numId w:val="3"/>
-        </w:numPr>
-        <w:tabs>
-          <w:tab w:val="right" w:pos="10800"/>
-        </w:tabs>
-        <w:ind w:left="180" w:hanging="180"/>
-      </w:pPr>
-      <w:r>
-        <w:t>Led the Design, Build, Fly team</w:t>
-      </w:r>
-      <w:r>
-        <w:t xml:space="preserve"> that placed top 10</w:t>
-      </w:r>
-      <w:r>
-        <w:rPr>
-          <w:vertAlign w:val="superscript"/>
-        </w:rPr>
-        <w:t>th</w:t>
+        <w:pStyle w:val="JobDescription"/>
+      </w:pPr>
+      <w:r>
+        <w:t>Led the team</w:t>
+      </w:r>
+      <w:r>
+        <w:t xml:space="preserve"> t</w:t>
+      </w:r>
+      <w:r>
+        <w:t>o a</w:t>
       </w:r>
       <w:r>
         <w:t xml:space="preserve"> </w:t>
       </w:r>
-      <w:r>
-        <w:t xml:space="preserve">to </w:t>
-      </w:r>
-      <w:bookmarkStart w:id="0" w:name="_Int_enVSOjYB"/>
-      <w:r>
-        <w:t>optimize</w:t>
-      </w:r>
-      <w:bookmarkEnd w:id="0"/>
-      <w:r>
-        <w:t xml:space="preserve"> the</w:t>
-      </w:r>
-      <w:r>
-        <w:t xml:space="preserve"> propulsion system using data analysis</w:t>
+      <w:proofErr w:type="gramStart"/>
+      <w:r>
+        <w:t>top</w:t>
+      </w:r>
+      <w:r>
+        <w:t>-10</w:t>
+      </w:r>
+      <w:proofErr w:type="gramEnd"/>
+      <w:r>
+        <w:t xml:space="preserve"> finish,</w:t>
+      </w:r>
+      <w:r>
+        <w:t xml:space="preserve"> </w:t>
+      </w:r>
+      <w:r>
+        <w:t>optimiz</w:t>
+      </w:r>
+      <w:r>
+        <w:t xml:space="preserve">ing </w:t>
+      </w:r>
+      <w:r>
+        <w:t>the</w:t>
+      </w:r>
+      <w:r>
+        <w:t xml:space="preserve"> propulsion </w:t>
+      </w:r>
+      <w:r>
+        <w:t>system and engineering a critical fix to the deployment system</w:t>
       </w:r>
     </w:p>
     <w:p>
       <w:pPr>
-        <w:pStyle w:val="ListParagraph"/>
-        <w:numPr>
-          <w:ilvl w:val="0"/>
-          <w:numId w:val="3"/>
-        </w:numPr>
-        <w:tabs>
-          <w:tab w:val="right" w:pos="10800"/>
-        </w:tabs>
-        <w:ind w:left="180" w:hanging="180"/>
-      </w:pPr>
-      <w:r>
-        <w:t>Singlehandedly e</w:t>
-      </w:r>
-      <w:r>
-        <w:t xml:space="preserve">ngineered an urgent solution </w:t>
-      </w:r>
-      <w:r>
-        <w:t xml:space="preserve">to </w:t>
-      </w:r>
-      <w:r>
-        <w:t xml:space="preserve">the aircraft </w:t>
-      </w:r>
-      <w:r>
-        <w:t xml:space="preserve">deployment system </w:t>
-      </w:r>
-      <w:r>
-        <w:t>after</w:t>
+        <w:pStyle w:val="JobTitle"/>
+      </w:pPr>
+      <w:r>
+        <w:t xml:space="preserve">TAMS | </w:t>
+      </w:r>
+      <w:r>
+        <w:t xml:space="preserve">Civil </w:t>
+      </w:r>
+      <w:r>
+        <w:t>E</w:t>
+      </w:r>
+      <w:r>
+        <w:t>ngineering</w:t>
       </w:r>
       <w:r>
         <w:t xml:space="preserve"> </w:t>
       </w:r>
       <w:r>
-        <w:t xml:space="preserve">design </w:t>
-      </w:r>
-      <w:r>
-        <w:t>plans</w:t>
-      </w:r>
-      <w:r>
-        <w:t xml:space="preserve"> </w:t>
-      </w:r>
-      <w:r>
-        <w:t xml:space="preserve">had </w:t>
-      </w:r>
-      <w:r>
-        <w:t>failed</w:t>
+        <w:t>Research</w:t>
+      </w:r>
+      <w:r>
+        <w:rPr>
+          <w:rStyle w:val="Hyperlink"/>
+          <w:color w:val="auto"/>
+          <w:u w:val="none"/>
+        </w:rPr>
+        <w:t>e</w:t>
+      </w:r>
+      <w:r>
+        <w:rPr>
+          <w:rStyle w:val="Hyperlink"/>
+          <w:color w:val="auto"/>
+          <w:u w:val="none"/>
+        </w:rPr>
+        <w:t>r</w:t>
+      </w:r>
+      <w:r>
+        <w:tab/>
+        <w:t>Dec 2020 – Aug 2021</w:t>
       </w:r>
     </w:p>
     <w:p>
       <w:pPr>
-        <w:tabs>
-          <w:tab w:val="right" w:pos="10800"/>
-        </w:tabs>
-        <w:spacing w:before="80"/>
-        <w:rPr>
-          <w:b/>
-          <w:bCs/>
-          <w:u w:val="single"/>
-        </w:rPr>
-      </w:pPr>
-      <w:r>
-        <w:rPr>
-          <w:b/>
-          <w:u w:val="single"/>
-        </w:rPr>
-        <w:t>Civil E</w:t>
-      </w:r>
-      <w:r>
-        <w:rPr>
-          <w:b/>
-          <w:u w:val="single"/>
-        </w:rPr>
-        <w:t xml:space="preserve">ngineering </w:t>
-      </w:r>
-      <w:hyperlink r:id="rId10" w:history="1">
-        <w:r>
-          <w:rPr>
-            <w:rStyle w:val="Hyperlink"/>
-            <w:b/>
-          </w:rPr>
-          <w:t>Research</w:t>
-        </w:r>
-      </w:hyperlink>
-      <w:r>
-        <w:rPr>
-          <w:rStyle w:val="Hyperlink"/>
-          <w:b/>
-        </w:rPr>
-        <w:t>er</w:t>
-      </w:r>
-      <w:r>
-        <w:rPr>
-          <w:b/>
-          <w:u w:val="single"/>
-        </w:rPr>
-        <w:t xml:space="preserve"> @ TAMS</w:t>
-      </w:r>
-      <w:r>
-        <w:tab/>
-      </w:r>
-      <w:r>
-        <w:rPr>
-          <w:b/>
-          <w:bCs/>
-          <w:u w:val="single"/>
-        </w:rPr>
-        <w:t>Dec 2020 – Aug 2021</w:t>
-      </w:r>
-    </w:p>
-    <w:p>
-      <w:pPr>
-        <w:pStyle w:val="ListParagraph"/>
-        <w:numPr>
-          <w:ilvl w:val="0"/>
-          <w:numId w:val="3"/>
-        </w:numPr>
-        <w:tabs>
-          <w:tab w:val="right" w:pos="10800"/>
-        </w:tabs>
-        <w:ind w:left="180" w:hanging="180"/>
+        <w:pStyle w:val="JobDescription"/>
       </w:pPr>
       <w:r>
         <w:t>Stress/strain analysis</w:t>
@@ -1385,15 +1134,7 @@
         <w:t>ar walls</w:t>
       </w:r>
       <w:r>
-        <w:t xml:space="preserve"> using </w:t>
-      </w:r>
-      <w:proofErr w:type="spellStart"/>
-      <w:r>
-        <w:t>Abaqus</w:t>
-      </w:r>
-      <w:proofErr w:type="spellEnd"/>
-      <w:r>
-        <w:t xml:space="preserve"> FEA</w:t>
+        <w:t xml:space="preserve"> using Abaqus FEA</w:t>
       </w:r>
       <w:r>
         <w:t xml:space="preserve">; </w:t>
@@ -1405,13 +1146,8 @@
         <w:t>apartment</w:t>
       </w:r>
       <w:r>
-        <w:t xml:space="preserve"> using Autodesk </w:t>
-      </w:r>
-      <w:proofErr w:type="spellStart"/>
-      <w:r>
-        <w:t>Revit</w:t>
-      </w:r>
-      <w:proofErr w:type="spellEnd"/>
+        <w:t xml:space="preserve"> using Autodesk Revit</w:t>
+      </w:r>
       <w:r>
         <w:tab/>
       </w:r>
@@ -1431,23 +1167,7 @@
     </w:p>
     <w:p>
       <w:pPr>
-        <w:pBdr>
-          <w:top w:val="nil"/>
-          <w:left w:val="nil"/>
-          <w:bottom w:val="nil"/>
-          <w:right w:val="nil"/>
-          <w:between w:val="nil"/>
-        </w:pBdr>
-        <w:tabs>
-          <w:tab w:val="right" w:pos="10800"/>
-        </w:tabs>
-        <w:spacing w:before="4"/>
-        <w:rPr>
-          <w:b/>
-          <w:color w:val="000000"/>
-          <w:sz w:val="11"/>
-          <w:szCs w:val="11"/>
-        </w:rPr>
+        <w:pStyle w:val="JobTitle"/>
       </w:pPr>
       <w:r>
         <w:rPr>
@@ -1456,7 +1176,7 @@
         <mc:AlternateContent>
           <mc:Choice Requires="wps">
             <w:drawing>
-              <wp:anchor distT="0" distB="0" distL="114300" distR="114300" simplePos="0" relativeHeight="251680768" behindDoc="0" locked="0" layoutInCell="1" allowOverlap="1" wp14:anchorId="5DBCF995" wp14:editId="35BFA01F">
+              <wp:anchor distT="0" distB="0" distL="114300" distR="114300" simplePos="0" relativeHeight="251680768" behindDoc="0" locked="0" layoutInCell="1" allowOverlap="1" wp14:anchorId="5DBCF995" wp14:editId="2F6597B4">
                 <wp:simplePos x="0" y="0"/>
                 <wp:positionH relativeFrom="margin">
                   <wp:align>left</wp:align>
@@ -1465,7 +1185,7 @@
                   <wp:posOffset>6985</wp:posOffset>
                 </wp:positionV>
                 <wp:extent cx="6831965" cy="17145"/>
-                <wp:effectExtent l="0" t="0" r="26035" b="20955"/>
+                <wp:effectExtent l="0" t="0" r="13335" b="20955"/>
                 <wp:wrapNone/>
                 <wp:docPr id="587769573" name="Straight Connector 2"/>
                 <wp:cNvGraphicFramePr/>
@@ -1481,7 +1201,7 @@
                         <a:prstGeom prst="line">
                           <a:avLst/>
                         </a:prstGeom>
-                        <a:ln w="19050">
+                        <a:ln w="9525">
                           <a:solidFill>
                             <a:schemeClr val="tx1"/>
                           </a:solidFill>
@@ -1516,7 +1236,7 @@
           </mc:Choice>
           <mc:Fallback>
             <w:pict>
-              <v:line w14:anchorId="17E6F0B3" id="Straight Connector 2" o:spid="_x0000_s1026" style="position:absolute;flip:y;z-index:251680768;visibility:visible;mso-wrap-style:square;mso-width-percent:0;mso-height-percent:0;mso-wrap-distance-left:9pt;mso-wrap-distance-top:0;mso-wrap-distance-right:9pt;mso-wrap-distance-bottom:0;mso-position-horizontal:left;mso-position-horizontal-relative:margin;mso-position-vertical:absolute;mso-position-vertical-relative:text;mso-width-percent:0;mso-height-percent:0;mso-width-relative:margin;mso-height-relative:margin" from="0,.55pt" to="537.95pt,1.9pt" o:gfxdata="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" strokecolor="black [3213]" strokeweight="1.5pt">
+              <v:line w14:anchorId="56915DF6" id="Straight Connector 2" o:spid="_x0000_s1026" style="position:absolute;flip:y;z-index:251680768;visibility:visible;mso-wrap-style:square;mso-width-percent:0;mso-height-percent:0;mso-wrap-distance-left:9pt;mso-wrap-distance-top:0;mso-wrap-distance-right:9pt;mso-wrap-distance-bottom:0;mso-position-horizontal:left;mso-position-horizontal-relative:margin;mso-position-vertical:absolute;mso-position-vertical-relative:text;mso-width-percent:0;mso-height-percent:0;mso-width-relative:margin;mso-height-relative:margin" from="0,.55pt" to="537.95pt,1.9pt" o:gfxdata="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" strokecolor="black [3213]">
                 <w10:wrap anchorx="margin"/>
               </v:line>
             </w:pict>
@@ -1524,189 +1244,113 @@
         </mc:AlternateContent>
       </w:r>
       <w:r>
-        <w:rPr>
-          <w:b/>
-          <w:color w:val="000000"/>
-          <w:sz w:val="11"/>
-          <w:szCs w:val="11"/>
-        </w:rPr>
-        <w:t xml:space="preserve"> </w:t>
+        <w:t xml:space="preserve">B.S. Electrical &amp; </w:t>
+      </w:r>
+      <w:r>
+        <w:t>Computer</w:t>
+      </w:r>
+      <w:r>
+        <w:t xml:space="preserve"> Engineering, The University of Texas at Austin, Austin TX</w:t>
+      </w:r>
+      <w:r>
+        <w:tab/>
+      </w:r>
+      <w:r>
+        <w:t>Aug 2021 – May 2024</w:t>
       </w:r>
     </w:p>
     <w:p>
       <w:pPr>
-        <w:tabs>
-          <w:tab w:val="right" w:pos="10800"/>
-        </w:tabs>
-        <w:rPr>
-          <w:b/>
-          <w:u w:val="single"/>
-        </w:rPr>
-      </w:pPr>
-      <w:r>
-        <w:rPr>
-          <w:b/>
-          <w:u w:val="single"/>
-        </w:rPr>
-        <w:t>B.S. Electrical &amp; Computer Engineering, The University of Texas at Austin, Austin TX</w:t>
-      </w:r>
-      <w:r>
-        <w:rPr>
-          <w:b/>
-        </w:rPr>
-        <w:tab/>
-      </w:r>
-      <w:r>
-        <w:rPr>
-          <w:b/>
-          <w:u w:val="single"/>
-        </w:rPr>
-        <w:t>Aug 2021 – May 2024</w:t>
+        <w:pStyle w:val="JobDescription"/>
+      </w:pPr>
+      <w:r>
+        <w:t xml:space="preserve">GPA: </w:t>
+      </w:r>
+      <w:r>
+        <w:t xml:space="preserve">4.0/4.0, graduated </w:t>
+      </w:r>
+      <w:r>
+        <w:t xml:space="preserve">early </w:t>
+      </w:r>
+      <w:r>
+        <w:t>in 2 years with High Honors</w:t>
       </w:r>
     </w:p>
     <w:p>
       <w:pPr>
-        <w:pStyle w:val="ListParagraph"/>
-        <w:numPr>
-          <w:ilvl w:val="0"/>
-          <w:numId w:val="3"/>
-        </w:numPr>
-        <w:tabs>
-          <w:tab w:val="right" w:pos="10800"/>
-        </w:tabs>
-        <w:ind w:left="180" w:hanging="180"/>
-      </w:pPr>
-      <w:r>
-        <w:t xml:space="preserve">GPA: </w:t>
-      </w:r>
-      <w:r>
-        <w:t xml:space="preserve">4.0/4.0, graduated </w:t>
-      </w:r>
-      <w:r>
-        <w:t xml:space="preserve">early </w:t>
-      </w:r>
-      <w:r>
-        <w:t>in 2 years with High Honors</w:t>
+        <w:pStyle w:val="JobDescription"/>
+      </w:pPr>
+      <w:r>
+        <w:t>Technical Core</w:t>
+      </w:r>
+      <w:r>
+        <w:t xml:space="preserve">s: </w:t>
+      </w:r>
+      <w:r>
+        <w:t>Software Engineering</w:t>
+      </w:r>
+      <w:r>
+        <w:t xml:space="preserve">, </w:t>
+      </w:r>
+      <w:r>
+        <w:t>Computer Architecture</w:t>
+      </w:r>
+      <w:r>
+        <w:t xml:space="preserve"> &amp; </w:t>
+      </w:r>
+      <w:r>
+        <w:t>Embedded Systems</w:t>
       </w:r>
     </w:p>
     <w:p>
       <w:pPr>
-        <w:pStyle w:val="ListParagraph"/>
-        <w:numPr>
-          <w:ilvl w:val="0"/>
-          <w:numId w:val="3"/>
-        </w:numPr>
-        <w:tabs>
-          <w:tab w:val="right" w:pos="10800"/>
-        </w:tabs>
-        <w:ind w:left="180" w:hanging="180"/>
-      </w:pPr>
-      <w:r>
-        <w:t>Technical Core</w:t>
-      </w:r>
-      <w:r>
-        <w:t>/</w:t>
-      </w:r>
-      <w:r>
-        <w:t>Focus</w:t>
-      </w:r>
-      <w:r>
-        <w:t xml:space="preserve"> in </w:t>
-      </w:r>
-      <w:r>
-        <w:t>Software Engineering and Design</w:t>
-      </w:r>
-      <w:r>
-        <w:t xml:space="preserve"> +</w:t>
-      </w:r>
-      <w:r>
-        <w:t xml:space="preserve"> Computer Architecture and Embedded Systems</w:t>
+        <w:pStyle w:val="JobTitle"/>
+      </w:pPr>
+      <w:r>
+        <w:t xml:space="preserve">Honors Diploma, </w:t>
+      </w:r>
+      <w:r>
+        <w:t>TAMS</w:t>
+      </w:r>
+      <w:r>
+        <w:t xml:space="preserve">, </w:t>
+      </w:r>
+      <w:r>
+        <w:t>Denton</w:t>
+      </w:r>
+      <w:r>
+        <w:t xml:space="preserve"> TX</w:t>
+      </w:r>
+      <w:r>
+        <w:tab/>
+      </w:r>
+      <w:r>
+        <w:t>Aug 2019 – May 2021</w:t>
       </w:r>
     </w:p>
     <w:p>
       <w:pPr>
-        <w:tabs>
-          <w:tab w:val="right" w:pos="10800"/>
-        </w:tabs>
-        <w:spacing w:before="80"/>
-        <w:rPr>
-          <w:u w:val="single"/>
-        </w:rPr>
-      </w:pPr>
-      <w:r>
-        <w:rPr>
-          <w:b/>
-          <w:u w:val="single"/>
-        </w:rPr>
-        <w:t xml:space="preserve">Honors Diploma, </w:t>
-      </w:r>
-      <w:r>
-        <w:rPr>
-          <w:b/>
-          <w:u w:val="single"/>
-        </w:rPr>
-        <w:t>TAMS</w:t>
-      </w:r>
-      <w:r>
-        <w:rPr>
-          <w:b/>
-          <w:u w:val="single"/>
-        </w:rPr>
-        <w:t>, Denton TX</w:t>
-      </w:r>
-      <w:r>
-        <w:rPr>
-          <w:b/>
-        </w:rPr>
-        <w:tab/>
-      </w:r>
-      <w:r>
-        <w:rPr>
-          <w:b/>
-          <w:u w:val="single"/>
-        </w:rPr>
-        <w:t>Aug 2019 – May 2021</w:t>
+        <w:pStyle w:val="JobDescription"/>
+      </w:pPr>
+      <w:r>
+        <w:t xml:space="preserve">GPA: 4.0/4.0, </w:t>
+      </w:r>
+      <w:r>
+        <w:t>E</w:t>
+      </w:r>
+      <w:r>
+        <w:t>arly college residential program for</w:t>
+      </w:r>
+      <w:r>
+        <w:t xml:space="preserve"> </w:t>
+      </w:r>
+      <w:r>
+        <w:t>high-school students</w:t>
       </w:r>
     </w:p>
     <w:p>
       <w:pPr>
-        <w:pStyle w:val="ListParagraph"/>
-        <w:numPr>
-          <w:ilvl w:val="0"/>
-          <w:numId w:val="3"/>
-        </w:numPr>
-        <w:tabs>
-          <w:tab w:val="right" w:pos="10800"/>
-        </w:tabs>
-        <w:ind w:left="180" w:hanging="180"/>
-      </w:pPr>
-      <w:r>
-        <w:t xml:space="preserve">GPA: 4.0/4.0, </w:t>
-      </w:r>
-      <w:r>
-        <w:t>E</w:t>
-      </w:r>
-      <w:r>
-        <w:t>arly college residential program for</w:t>
-      </w:r>
-      <w:r>
-        <w:t xml:space="preserve"> </w:t>
-      </w:r>
-      <w:r>
-        <w:t>high-school students</w:t>
-      </w:r>
-    </w:p>
-    <w:p>
-      <w:pPr>
-        <w:pStyle w:val="ListParagraph"/>
-        <w:numPr>
-          <w:ilvl w:val="0"/>
-          <w:numId w:val="3"/>
-        </w:numPr>
-        <w:tabs>
-          <w:tab w:val="right" w:pos="10800"/>
-        </w:tabs>
-        <w:ind w:left="180" w:hanging="180"/>
+        <w:pStyle w:val="JobDescription"/>
       </w:pPr>
       <w:r>
         <w:t>Awarded for exceptional academic performance and completing 475 community service hours</w:t>
@@ -1722,48 +1366,24 @@
         <w:ind w:left="0"/>
       </w:pPr>
       <w:r>
-        <w:t>SKILLS</w:t>
-      </w:r>
-    </w:p>
-    <w:p>
-      <w:pPr>
-        <w:pBdr>
-          <w:top w:val="nil"/>
-          <w:left w:val="nil"/>
-          <w:bottom w:val="nil"/>
-          <w:right w:val="nil"/>
-          <w:between w:val="nil"/>
-        </w:pBdr>
-        <w:tabs>
-          <w:tab w:val="right" w:pos="10800"/>
-        </w:tabs>
-        <w:spacing w:before="4"/>
-        <w:rPr>
-          <w:b/>
-          <w:color w:val="000000"/>
-          <w:sz w:val="11"/>
-          <w:szCs w:val="11"/>
-        </w:rPr>
-      </w:pPr>
-      <w:r>
         <w:rPr>
           <w:noProof/>
         </w:rPr>
         <mc:AlternateContent>
           <mc:Choice Requires="wps">
             <w:drawing>
-              <wp:anchor distT="0" distB="0" distL="114300" distR="114300" simplePos="0" relativeHeight="251676672" behindDoc="0" locked="0" layoutInCell="1" allowOverlap="1" wp14:anchorId="6C3827BA" wp14:editId="4158F412">
+              <wp:anchor distT="0" distB="0" distL="114300" distR="114300" simplePos="0" relativeHeight="251684864" behindDoc="0" locked="0" layoutInCell="1" allowOverlap="1" wp14:anchorId="11A926B4" wp14:editId="5976C679">
                 <wp:simplePos x="0" y="0"/>
                 <wp:positionH relativeFrom="margin">
-                  <wp:align>left</wp:align>
+                  <wp:posOffset>0</wp:posOffset>
                 </wp:positionH>
                 <wp:positionV relativeFrom="paragraph">
-                  <wp:posOffset>6985</wp:posOffset>
+                  <wp:posOffset>233045</wp:posOffset>
                 </wp:positionV>
                 <wp:extent cx="6831965" cy="17145"/>
-                <wp:effectExtent l="0" t="0" r="26035" b="20955"/>
+                <wp:effectExtent l="0" t="0" r="13335" b="20955"/>
                 <wp:wrapNone/>
-                <wp:docPr id="100711683" name="Straight Connector 2"/>
+                <wp:docPr id="572577325" name="Straight Connector 2"/>
                 <wp:cNvGraphicFramePr/>
                 <a:graphic xmlns:a="http://schemas.openxmlformats.org/drawingml/2006/main">
                   <a:graphicData uri="http://schemas.microsoft.com/office/word/2010/wordprocessingShape">
@@ -1777,7 +1397,7 @@
                         <a:prstGeom prst="line">
                           <a:avLst/>
                         </a:prstGeom>
-                        <a:ln w="19050">
+                        <a:ln w="9525">
                           <a:solidFill>
                             <a:schemeClr val="tx1"/>
                           </a:solidFill>
@@ -1812,7 +1432,7 @@
           </mc:Choice>
           <mc:Fallback>
             <w:pict>
-              <v:line w14:anchorId="4DA41D10" id="Straight Connector 2" o:spid="_x0000_s1026" style="position:absolute;flip:y;z-index:251676672;visibility:visible;mso-wrap-style:square;mso-width-percent:0;mso-height-percent:0;mso-wrap-distance-left:9pt;mso-wrap-distance-top:0;mso-wrap-distance-right:9pt;mso-wrap-distance-bottom:0;mso-position-horizontal:left;mso-position-horizontal-relative:margin;mso-position-vertical:absolute;mso-position-vertical-relative:text;mso-width-percent:0;mso-height-percent:0;mso-width-relative:margin;mso-height-relative:margin" from="0,.55pt" to="537.95pt,1.9pt" o:gfxdata="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" strokecolor="black [3213]" strokeweight="1.5pt">
+              <v:line w14:anchorId="5C68CEE6" id="Straight Connector 2" o:spid="_x0000_s1026" style="position:absolute;flip:y;z-index:251684864;visibility:visible;mso-wrap-style:square;mso-width-percent:0;mso-height-percent:0;mso-wrap-distance-left:9pt;mso-wrap-distance-top:0;mso-wrap-distance-right:9pt;mso-wrap-distance-bottom:0;mso-position-horizontal:absolute;mso-position-horizontal-relative:margin;mso-position-vertical:absolute;mso-position-vertical-relative:text;mso-width-percent:0;mso-height-percent:0;mso-width-relative:margin;mso-height-relative:margin" from="0,18.35pt" to="537.95pt,19.7pt" o:gfxdata="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" strokecolor="black [3213]">
                 <w10:wrap anchorx="margin"/>
               </v:line>
             </w:pict>
@@ -1820,280 +1440,26 @@
         </mc:AlternateContent>
       </w:r>
       <w:r>
-        <w:rPr>
-          <w:b/>
-          <w:color w:val="000000"/>
-          <w:sz w:val="11"/>
-          <w:szCs w:val="11"/>
-        </w:rPr>
-        <w:t xml:space="preserve"> </w:t>
+        <w:t>PROJECTS</w:t>
       </w:r>
     </w:p>
     <w:p>
       <w:pPr>
-        <w:pStyle w:val="ListParagraph"/>
-        <w:numPr>
-          <w:ilvl w:val="0"/>
-          <w:numId w:val="3"/>
-        </w:numPr>
-        <w:tabs>
-          <w:tab w:val="right" w:pos="10800"/>
-        </w:tabs>
-        <w:ind w:left="180" w:hanging="180"/>
-      </w:pPr>
-      <w:r>
-        <w:t xml:space="preserve">Python, </w:t>
-      </w:r>
-      <w:r>
-        <w:t>Linux</w:t>
-      </w:r>
-      <w:r>
-        <w:t>/Unix,</w:t>
-      </w:r>
-      <w:r>
-        <w:t xml:space="preserve"> C/C++,</w:t>
-      </w:r>
-      <w:r>
-        <w:t xml:space="preserve"> </w:t>
-      </w:r>
-      <w:r>
-        <w:t>Bash/Shell</w:t>
-      </w:r>
-      <w:r>
-        <w:t xml:space="preserve">, CI/CD </w:t>
-      </w:r>
-      <w:r>
-        <w:t xml:space="preserve">DevOps </w:t>
-      </w:r>
-      <w:r>
-        <w:t>with</w:t>
-      </w:r>
-      <w:r>
-        <w:t xml:space="preserve"> GitHub/GitLab</w:t>
-      </w:r>
-      <w:r>
-        <w:t xml:space="preserve">, </w:t>
-      </w:r>
-      <w:r>
-        <w:t>Java</w:t>
-      </w:r>
-      <w:r>
-        <w:t xml:space="preserve">, </w:t>
-      </w:r>
-      <w:r>
-        <w:t>SQL</w:t>
-      </w:r>
-      <w:r>
-        <w:t xml:space="preserve">/NoSQL, </w:t>
-      </w:r>
-      <w:r>
-        <w:t xml:space="preserve">Containerization with </w:t>
-      </w:r>
-      <w:r>
-        <w:t>Docker/</w:t>
-      </w:r>
-      <w:proofErr w:type="spellStart"/>
-      <w:r>
-        <w:t>Podman</w:t>
-      </w:r>
-      <w:proofErr w:type="spellEnd"/>
-      <w:r>
-        <w:t>,</w:t>
-      </w:r>
-      <w:r>
-        <w:t xml:space="preserve"> </w:t>
-      </w:r>
-      <w:r>
-        <w:t xml:space="preserve">Julia, </w:t>
-      </w:r>
-      <w:r>
-        <w:t>Perl,</w:t>
-      </w:r>
-      <w:r>
-        <w:t xml:space="preserve"> </w:t>
-      </w:r>
-      <w:r>
-        <w:t>JavaScript</w:t>
-      </w:r>
-      <w:r>
-        <w:t xml:space="preserve">, </w:t>
-      </w:r>
-      <w:proofErr w:type="spellStart"/>
-      <w:r>
-        <w:t>React.js</w:t>
-      </w:r>
-      <w:proofErr w:type="spellEnd"/>
-      <w:r>
-        <w:t xml:space="preserve">, </w:t>
-      </w:r>
-      <w:r>
-        <w:t xml:space="preserve">OOD/OOP, </w:t>
-      </w:r>
-      <w:r>
-        <w:t>Full-stack</w:t>
-      </w:r>
-      <w:r>
-        <w:t xml:space="preserve">, </w:t>
-      </w:r>
-      <w:proofErr w:type="spellStart"/>
-      <w:r>
-        <w:t>Node.js</w:t>
-      </w:r>
-      <w:proofErr w:type="spellEnd"/>
-      <w:r>
-        <w:t xml:space="preserve">, </w:t>
-      </w:r>
-      <w:r>
-        <w:t>Agile Scrum/</w:t>
-      </w:r>
-      <w:proofErr w:type="spellStart"/>
-      <w:r>
-        <w:t>Kanban</w:t>
-      </w:r>
-      <w:proofErr w:type="spellEnd"/>
-      <w:r>
-        <w:t xml:space="preserve"> </w:t>
-      </w:r>
-    </w:p>
-    <w:p>
-      <w:pPr>
-        <w:pStyle w:val="Heading1"/>
-        <w:tabs>
-          <w:tab w:val="right" w:pos="10800"/>
-        </w:tabs>
-        <w:spacing w:before="120"/>
-        <w:ind w:left="0"/>
-      </w:pPr>
-      <w:r>
-        <w:t>PROJECTS</w:t>
-      </w:r>
-    </w:p>
-    <w:p>
-      <w:pPr>
-        <w:pBdr>
-          <w:top w:val="nil"/>
-          <w:left w:val="nil"/>
-          <w:bottom w:val="nil"/>
-          <w:right w:val="nil"/>
-          <w:between w:val="nil"/>
-        </w:pBdr>
-        <w:tabs>
-          <w:tab w:val="right" w:pos="10800"/>
-        </w:tabs>
-        <w:spacing w:before="4"/>
-        <w:rPr>
-          <w:b/>
-          <w:color w:val="000000"/>
-          <w:sz w:val="11"/>
-          <w:szCs w:val="11"/>
-        </w:rPr>
-      </w:pPr>
-      <w:r>
-        <w:rPr>
-          <w:noProof/>
-        </w:rPr>
-        <mc:AlternateContent>
-          <mc:Choice Requires="wps">
-            <w:drawing>
-              <wp:anchor distT="0" distB="0" distL="114300" distR="114300" simplePos="0" relativeHeight="251678720" behindDoc="0" locked="0" layoutInCell="1" allowOverlap="1" wp14:anchorId="0BEEAFFC" wp14:editId="5EE207B3">
-                <wp:simplePos x="0" y="0"/>
-                <wp:positionH relativeFrom="margin">
-                  <wp:align>left</wp:align>
-                </wp:positionH>
-                <wp:positionV relativeFrom="paragraph">
-                  <wp:posOffset>6985</wp:posOffset>
-                </wp:positionV>
-                <wp:extent cx="6831965" cy="17145"/>
-                <wp:effectExtent l="0" t="0" r="26035" b="20955"/>
-                <wp:wrapNone/>
-                <wp:docPr id="139406254" name="Straight Connector 2"/>
-                <wp:cNvGraphicFramePr/>
-                <a:graphic xmlns:a="http://schemas.openxmlformats.org/drawingml/2006/main">
-                  <a:graphicData uri="http://schemas.microsoft.com/office/word/2010/wordprocessingShape">
-                    <wps:wsp>
-                      <wps:cNvCnPr/>
-                      <wps:spPr>
-                        <a:xfrm flipV="1">
-                          <a:off x="0" y="0"/>
-                          <a:ext cx="6831965" cy="17145"/>
-                        </a:xfrm>
-                        <a:prstGeom prst="line">
-                          <a:avLst/>
-                        </a:prstGeom>
-                        <a:ln w="19050">
-                          <a:solidFill>
-                            <a:schemeClr val="tx1"/>
-                          </a:solidFill>
-                        </a:ln>
-                      </wps:spPr>
-                      <wps:style>
-                        <a:lnRef idx="1">
-                          <a:schemeClr val="accent1"/>
-                        </a:lnRef>
-                        <a:fillRef idx="0">
-                          <a:schemeClr val="accent1"/>
-                        </a:fillRef>
-                        <a:effectRef idx="0">
-                          <a:schemeClr val="accent1"/>
-                        </a:effectRef>
-                        <a:fontRef idx="minor">
-                          <a:schemeClr val="tx1"/>
-                        </a:fontRef>
-                      </wps:style>
-                      <wps:bodyPr/>
-                    </wps:wsp>
-                  </a:graphicData>
-                </a:graphic>
-                <wp14:sizeRelH relativeFrom="margin">
-                  <wp14:pctWidth>0</wp14:pctWidth>
-                </wp14:sizeRelH>
-                <wp14:sizeRelV relativeFrom="margin">
-                  <wp14:pctHeight>0</wp14:pctHeight>
-                </wp14:sizeRelV>
-              </wp:anchor>
-            </w:drawing>
-          </mc:Choice>
-          <mc:Fallback>
-            <w:pict>
-              <v:line w14:anchorId="562FCA90" id="Straight Connector 2" o:spid="_x0000_s1026" style="position:absolute;flip:y;z-index:251678720;visibility:visible;mso-wrap-style:square;mso-width-percent:0;mso-height-percent:0;mso-wrap-distance-left:9pt;mso-wrap-distance-top:0;mso-wrap-distance-right:9pt;mso-wrap-distance-bottom:0;mso-position-horizontal:left;mso-position-horizontal-relative:margin;mso-position-vertical:absolute;mso-position-vertical-relative:text;mso-width-percent:0;mso-height-percent:0;mso-width-relative:margin;mso-height-relative:margin" from="0,.55pt" to="537.95pt,1.9pt" o:gfxdata="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" strokecolor="black [3213]" strokeweight="1.5pt">
-                <w10:wrap anchorx="margin"/>
-              </v:line>
-            </w:pict>
-          </mc:Fallback>
-        </mc:AlternateContent>
-      </w:r>
-      <w:r>
-        <w:rPr>
-          <w:b/>
-          <w:color w:val="000000"/>
-          <w:sz w:val="11"/>
-          <w:szCs w:val="11"/>
-        </w:rPr>
-        <w:t xml:space="preserve"> </w:t>
-      </w:r>
-    </w:p>
-    <w:p>
-      <w:pPr>
-        <w:pStyle w:val="ListParagraph"/>
-        <w:numPr>
-          <w:ilvl w:val="0"/>
-          <w:numId w:val="3"/>
-        </w:numPr>
-        <w:tabs>
-          <w:tab w:val="right" w:pos="10800"/>
-        </w:tabs>
-        <w:ind w:left="180" w:hanging="180"/>
+        <w:pStyle w:val="JobDescription"/>
+        <w:spacing w:before="80"/>
       </w:pPr>
       <w:hyperlink r:id="rId11" w:history="1">
         <w:r>
           <w:rPr>
             <w:rStyle w:val="Hyperlink"/>
+            <w:u w:val="none"/>
           </w:rPr>
           <w:t>Fine</w:t>
         </w:r>
         <w:r>
           <w:rPr>
             <w:rStyle w:val="Hyperlink"/>
+            <w:u w:val="none"/>
           </w:rPr>
           <w:t>-tuning an LLM</w:t>
         </w:r>
@@ -2105,27 +1471,12 @@
         <w:t xml:space="preserve">Successfully </w:t>
       </w:r>
       <w:r>
-        <w:t xml:space="preserve">achieved a </w:t>
-      </w:r>
-      <w:r>
-        <w:rPr>
-          <w:b/>
-          <w:bCs/>
-        </w:rPr>
-        <w:t>higher accuracy</w:t>
-      </w:r>
-      <w:r>
-        <w:rPr>
-          <w:b/>
-          <w:bCs/>
-        </w:rPr>
+        <w:t>achieved a higher accuracy</w:t>
+      </w:r>
+      <w:r>
         <w:t xml:space="preserve"> than GPT 3.5</w:t>
       </w:r>
       <w:r>
-        <w:rPr>
-          <w:b/>
-          <w:bCs/>
-        </w:rPr>
         <w:t xml:space="preserve"> Turbo</w:t>
       </w:r>
       <w:r>
@@ -2134,15 +1485,7 @@
     </w:p>
     <w:p>
       <w:pPr>
-        <w:pStyle w:val="ListParagraph"/>
-        <w:numPr>
-          <w:ilvl w:val="0"/>
-          <w:numId w:val="3"/>
-        </w:numPr>
-        <w:tabs>
-          <w:tab w:val="right" w:pos="10800"/>
-        </w:tabs>
-        <w:ind w:left="180" w:hanging="180"/>
+        <w:pStyle w:val="JobDescription"/>
       </w:pPr>
       <w:r>
         <w:t>H</w:t>
@@ -2166,15 +1509,7 @@
         <w:t xml:space="preserve">React, </w:t>
       </w:r>
       <w:r>
-        <w:t xml:space="preserve">MongoDB, </w:t>
-      </w:r>
-      <w:proofErr w:type="spellStart"/>
-      <w:r>
-        <w:t>Heroku</w:t>
-      </w:r>
-      <w:proofErr w:type="spellEnd"/>
-      <w:r>
-        <w:t>, Flask, and JavaScript to</w:t>
+        <w:t>MongoDB, Heroku, Flask, and JavaScript to</w:t>
       </w:r>
       <w:r>
         <w:t xml:space="preserve"> create a</w:t>
@@ -2194,76 +1529,28 @@
     </w:p>
     <w:p>
       <w:pPr>
-        <w:pStyle w:val="ListParagraph"/>
-        <w:numPr>
-          <w:ilvl w:val="0"/>
-          <w:numId w:val="3"/>
-        </w:numPr>
-        <w:tabs>
-          <w:tab w:val="right" w:pos="10800"/>
-        </w:tabs>
-        <w:ind w:left="180" w:hanging="180"/>
+        <w:pStyle w:val="JobDescription"/>
       </w:pPr>
       <w:hyperlink r:id="rId12" w:history="1">
-        <w:proofErr w:type="spellStart"/>
         <w:r>
           <w:rPr>
             <w:rStyle w:val="Hyperlink"/>
+            <w:u w:val="none"/>
           </w:rPr>
-          <w:t>Kaggle</w:t>
-        </w:r>
-        <w:proofErr w:type="spellEnd"/>
-        <w:r>
-          <w:rPr>
-            <w:rStyle w:val="Hyperlink"/>
-          </w:rPr>
-          <w:t xml:space="preserve"> Competition</w:t>
+          <w:t>Kaggle Competition</w:t>
         </w:r>
       </w:hyperlink>
       <w:r>
         <w:t xml:space="preserve">: </w:t>
       </w:r>
       <w:r>
-        <w:rPr>
-          <w:b/>
-          <w:bCs/>
-        </w:rPr>
         <w:t>Ranked</w:t>
       </w:r>
       <w:r>
-        <w:rPr>
-          <w:b/>
-          <w:bCs/>
-        </w:rPr>
         <w:t xml:space="preserve"> </w:t>
       </w:r>
       <w:r>
-        <w:rPr>
-          <w:b/>
-          <w:bCs/>
-        </w:rPr>
-        <w:t>2</w:t>
-      </w:r>
-      <w:r>
-        <w:rPr>
-          <w:b/>
-          <w:bCs/>
-          <w:vertAlign w:val="superscript"/>
-        </w:rPr>
-        <w:t>nd</w:t>
-      </w:r>
-      <w:r>
-        <w:rPr>
-          <w:b/>
-          <w:bCs/>
-        </w:rPr>
-        <w:t>/104</w:t>
-      </w:r>
-      <w:r>
-        <w:rPr>
-          <w:vertAlign w:val="superscript"/>
-        </w:rPr>
-        <w:t xml:space="preserve"> </w:t>
+        <w:t xml:space="preserve">2nd/104 </w:t>
       </w:r>
       <w:r>
         <w:t xml:space="preserve">in </w:t>
@@ -2286,15 +1573,7 @@
     </w:p>
     <w:p>
       <w:pPr>
-        <w:pStyle w:val="ListParagraph"/>
-        <w:numPr>
-          <w:ilvl w:val="0"/>
-          <w:numId w:val="3"/>
-        </w:numPr>
-        <w:tabs>
-          <w:tab w:val="right" w:pos="10800"/>
-        </w:tabs>
-        <w:ind w:left="180" w:hanging="180"/>
+        <w:pStyle w:val="JobDescription"/>
       </w:pPr>
       <w:r>
         <w:t>Weather Application</w:t>
@@ -2312,7 +1591,13 @@
         <w:t xml:space="preserve"> and tested on a</w:t>
       </w:r>
       <w:r>
-        <w:t>n android</w:t>
+        <w:t xml:space="preserve">n </w:t>
+      </w:r>
+      <w:r>
+        <w:t>A</w:t>
+      </w:r>
+      <w:r>
+        <w:t>ndroid</w:t>
       </w:r>
       <w:r>
         <w:t xml:space="preserve"> smartphone</w:t>
@@ -2320,15 +1605,7 @@
     </w:p>
     <w:p>
       <w:pPr>
-        <w:pStyle w:val="ListParagraph"/>
-        <w:numPr>
-          <w:ilvl w:val="0"/>
-          <w:numId w:val="3"/>
-        </w:numPr>
-        <w:tabs>
-          <w:tab w:val="right" w:pos="10800"/>
-        </w:tabs>
-        <w:ind w:left="180" w:hanging="180"/>
+        <w:pStyle w:val="JobDescription"/>
       </w:pPr>
       <w:r>
         <w:t xml:space="preserve">Embedded </w:t>
@@ -2340,59 +1617,27 @@
         <w:t>ystems</w:t>
       </w:r>
       <w:r>
-        <w:t xml:space="preserve"> (</w:t>
-      </w:r>
-      <w:r>
-        <w:t>2</w:t>
-      </w:r>
-      <w:r>
-        <w:t>x</w:t>
-      </w:r>
-      <w:r>
-        <w:t>)</w:t>
-      </w:r>
-      <w:r>
         <w:t xml:space="preserve">: </w:t>
       </w:r>
       <w:r>
-        <w:t>C</w:t>
-      </w:r>
-      <w:r>
-        <w:t>ommunicat</w:t>
-      </w:r>
-      <w:r>
-        <w:t xml:space="preserve">ion </w:t>
-      </w:r>
-      <w:r>
-        <w:t xml:space="preserve">between two devices using RF technology; </w:t>
-      </w:r>
-      <w:r>
-        <w:t>engineered</w:t>
-      </w:r>
-      <w:r>
-        <w:t xml:space="preserve"> a </w:t>
-      </w:r>
-      <w:r>
-        <w:t>video</w:t>
-      </w:r>
-      <w:r>
-        <w:t xml:space="preserve"> game</w:t>
-      </w:r>
-      <w:r>
-        <w:t xml:space="preserve"> </w:t>
+        <w:t xml:space="preserve">Engineered </w:t>
+      </w:r>
+      <w:r>
+        <w:t xml:space="preserve">RF communication between two devices and developed a </w:t>
+      </w:r>
+      <w:r>
+        <w:t>two</w:t>
+      </w:r>
+      <w:r>
+        <w:t xml:space="preserve">-player </w:t>
+      </w:r>
+      <w:r>
+        <w:t>video game</w:t>
       </w:r>
     </w:p>
     <w:p>
       <w:pPr>
-        <w:pStyle w:val="ListParagraph"/>
-        <w:numPr>
-          <w:ilvl w:val="0"/>
-          <w:numId w:val="3"/>
-        </w:numPr>
-        <w:tabs>
-          <w:tab w:val="right" w:pos="10800"/>
-        </w:tabs>
-        <w:ind w:left="180" w:hanging="180"/>
+        <w:pStyle w:val="JobDescription"/>
       </w:pPr>
       <w:r>
         <w:t xml:space="preserve">Earthquake </w:t>
@@ -2401,10 +1646,7 @@
         <w:t xml:space="preserve">Damage </w:t>
       </w:r>
       <w:r>
-        <w:t>Prediction</w:t>
-      </w:r>
-      <w:r>
-        <w:t xml:space="preserve">: </w:t>
+        <w:t xml:space="preserve">Prediction: </w:t>
       </w:r>
       <w:r>
         <w:t>Python machine learning</w:t>
@@ -2427,7 +1669,7 @@
     </w:p>
     <w:sectPr>
       <w:pgSz w:w="12240" w:h="15840"/>
-      <w:pgMar w:top="360" w:right="720" w:bottom="360" w:left="720" w:header="720" w:footer="720" w:gutter="0"/>
+      <w:pgMar w:top="720" w:right="720" w:bottom="720" w:left="720" w:header="720" w:footer="720" w:gutter="0"/>
       <w:pgNumType w:start="1"/>
       <w:cols w:space="720"/>
       <w:docGrid w:linePitch="299"/>
@@ -2438,18 +1680,14 @@
 
 <file path=word/intelligence2.xml><?xml version="1.0" encoding="utf-8"?>
 <int2:intelligence xmlns:int2="http://schemas.microsoft.com/office/intelligence/2020/intelligence" xmlns:oel="http://schemas.microsoft.com/office/2019/extlst">
-  <int2:observations>
-    <int2:bookmark int2:bookmarkName="_Int_enVSOjYB" int2:invalidationBookmarkName="" int2:hashCode="uPsXLfYWhFmPt4" int2:id="bYQwwXr5">
-      <int2:state int2:value="Rejected" int2:type="AugLoop_Text_Critique"/>
-    </int2:bookmark>
-  </int2:observations>
+  <int2:observations/>
   <int2:intelligenceSettings/>
   <int2:onDemandWorkflows/>
 </int2:intelligence>
 </file>
 
 <file path=word/numbering.xml><?xml version="1.0" encoding="utf-8"?>
-<w:numbering xmlns:wpc="http://schemas.microsoft.com/office/word/2010/wordprocessingCanvas" xmlns:cx="http://schemas.microsoft.com/office/drawing/2014/chartex" xmlns:cx1="http://schemas.microsoft.com/office/drawing/2015/9/8/chartex" xmlns:cx2="http://schemas.microsoft.com/office/drawing/2015/10/21/chartex" xmlns:cx3="http://schemas.microsoft.com/office/drawing/2016/5/9/chartex" xmlns:cx4="http://schemas.microsoft.com/office/drawing/2016/5/10/chartex" xmlns:cx5="http://schemas.microsoft.com/office/drawing/2016/5/11/chartex" xmlns:cx6="http://schemas.microsoft.com/office/drawing/2016/5/12/chartex" xmlns:cx7="http://schemas.microsoft.com/office/drawing/2016/5/13/chartex" xmlns:cx8="http://schemas.microsoft.com/office/drawing/2016/5/14/chartex" xmlns:mc="http://schemas.openxmlformats.org/markup-compatibility/2006" xmlns:aink="http://schemas.microsoft.com/office/drawing/2016/ink" xmlns:am3d="http://schemas.microsoft.com/office/drawing/2017/model3d" xmlns:o="urn:schemas-microsoft-com:office:office" xmlns:oel="http://schemas.microsoft.com/office/2019/extlst" xmlns:r="http://schemas.openxmlformats.org/officeDocument/2006/relationships" xmlns:m="http://schemas.openxmlformats.org/officeDocument/2006/math" xmlns:v="urn:schemas-microsoft-com:vml" xmlns:wp14="http://schemas.microsoft.com/office/word/2010/wordprocessingDrawing" xmlns:wp="http://schemas.openxmlformats.org/drawingml/2006/wordprocessingDrawing" xmlns:w10="urn:schemas-microsoft-com:office:word" xmlns:w="http://schemas.openxmlformats.org/wordprocessingml/2006/main" xmlns:w14="http://schemas.microsoft.com/office/word/2010/wordml" xmlns:w15="http://schemas.microsoft.com/office/word/2012/wordml" xmlns:w16cex="http://schemas.microsoft.com/office/word/2018/wordml/cex" xmlns:w16cid="http://schemas.microsoft.com/office/word/2016/wordml/cid" xmlns:w16="http://schemas.microsoft.com/office/word/2018/wordml" xmlns:w16du="http://schemas.microsoft.com/office/word/2023/wordml/word16du" xmlns:w16sdtdh="http://schemas.microsoft.com/office/word/2020/wordml/sdtdatahash" xmlns:w16sdtfl="http://schemas.microsoft.com/office/word/2024/wordml/sdtformatlock" xmlns:w16se="http://schemas.microsoft.com/office/word/2015/wordml/symex" xmlns:wpg="http://schemas.microsoft.com/office/word/2010/wordprocessingGroup" xmlns:wpi="http://schemas.microsoft.com/office/word/2010/wordprocessingInk" xmlns:wne="http://schemas.microsoft.com/office/word/2006/wordml" xmlns:wps="http://schemas.microsoft.com/office/word/2010/wordprocessingShape" mc:Ignorable="w14 w15 w16se w16cid w16 w16cex w16sdtdh w16sdtfl w16du wp14">
+<w:numbering xmlns:wpc="http://schemas.microsoft.com/office/word/2010/wordprocessingCanvas" xmlns:cx="http://schemas.microsoft.com/office/drawing/2014/chartex" xmlns:cx1="http://schemas.microsoft.com/office/drawing/2015/9/8/chartex" xmlns:cx2="http://schemas.microsoft.com/office/drawing/2015/10/21/chartex" xmlns:cx3="http://schemas.microsoft.com/office/drawing/2016/5/9/chartex" xmlns:cx4="http://schemas.microsoft.com/office/drawing/2016/5/10/chartex" xmlns:cx5="http://schemas.microsoft.com/office/drawing/2016/5/11/chartex" xmlns:cx6="http://schemas.microsoft.com/office/drawing/2016/5/12/chartex" xmlns:cx7="http://schemas.microsoft.com/office/drawing/2016/5/13/chartex" xmlns:cx8="http://schemas.microsoft.com/office/drawing/2016/5/14/chartex" xmlns:mc="http://schemas.openxmlformats.org/markup-compatibility/2006" xmlns:aink="http://schemas.microsoft.com/office/drawing/2016/ink" xmlns:am3d="http://schemas.microsoft.com/office/drawing/2017/model3d" xmlns:o="urn:schemas-microsoft-com:office:office" xmlns:oel="http://schemas.microsoft.com/office/2019/extlst" xmlns:r="http://schemas.openxmlformats.org/officeDocument/2006/relationships" xmlns:m="http://schemas.openxmlformats.org/officeDocument/2006/math" xmlns:v="urn:schemas-microsoft-com:vml" xmlns:wp14="http://schemas.microsoft.com/office/word/2010/wordprocessingDrawing" xmlns:wp="http://schemas.openxmlformats.org/drawingml/2006/wordprocessingDrawing" xmlns:w10="urn:schemas-microsoft-com:office:word" xmlns:w="http://schemas.openxmlformats.org/wordprocessingml/2006/main" xmlns:w14="http://schemas.microsoft.com/office/word/2010/wordml" xmlns:w15="http://schemas.microsoft.com/office/word/2012/wordml" xmlns:w16cex="http://schemas.microsoft.com/office/word/2018/wordml/cex" xmlns:w16cid="http://schemas.microsoft.com/office/word/2016/wordml/cid" xmlns:w16="http://schemas.microsoft.com/office/word/2018/wordml" xmlns:w16du="http://schemas.microsoft.com/office/word/2023/wordml/word16du" xmlns:w16sdtdh="http://schemas.microsoft.com/office/word/2020/wordml/sdtdatahash" xmlns:w16se="http://schemas.microsoft.com/office/word/2015/wordml/symex" xmlns:wpg="http://schemas.microsoft.com/office/word/2010/wordprocessingGroup" xmlns:wpi="http://schemas.microsoft.com/office/word/2010/wordprocessingInk" xmlns:wne="http://schemas.microsoft.com/office/word/2006/wordml" xmlns:wps="http://schemas.microsoft.com/office/word/2010/wordprocessingShape" mc:Ignorable="w14 w15 w16se w16cid w16 w16cex w16sdtdh w16du wp14">
   <w:abstractNum w:abstractNumId="0" w15:restartNumberingAfterBreak="0">
     <w:nsid w:val="04154680"/>
     <w:multiLevelType w:val="hybridMultilevel"/>
@@ -2904,10 +2142,11 @@
   <w:abstractNum w:abstractNumId="4" w15:restartNumberingAfterBreak="0">
     <w:nsid w:val="2FB204B5"/>
     <w:multiLevelType w:val="hybridMultilevel"/>
-    <w:tmpl w:val="ABA424E0"/>
-    <w:lvl w:ilvl="0" w:tplc="04090001">
-      <w:start w:val="1"/>
-      <w:numFmt w:val="bullet"/>
+    <w:tmpl w:val="5C9E706A"/>
+    <w:lvl w:ilvl="0" w:tplc="FA08CB70">
+      <w:start w:val="1"/>
+      <w:numFmt w:val="bullet"/>
+      <w:pStyle w:val="JobDescription"/>
       <w:lvlText w:val=""/>
       <w:lvlJc w:val="left"/>
       <w:pPr>
@@ -3016,6 +2255,155 @@
     </w:lvl>
   </w:abstractNum>
   <w:abstractNum w:abstractNumId="5" w15:restartNumberingAfterBreak="0">
+    <w:nsid w:val="32C86892"/>
+    <w:multiLevelType w:val="multilevel"/>
+    <w:tmpl w:val="FC004B18"/>
+    <w:lvl w:ilvl="0">
+      <w:start w:val="1"/>
+      <w:numFmt w:val="bullet"/>
+      <w:lvlText w:val=""/>
+      <w:lvlJc w:val="left"/>
+      <w:pPr>
+        <w:tabs>
+          <w:tab w:val="num" w:pos="720"/>
+        </w:tabs>
+        <w:ind w:left="720" w:hanging="360"/>
+      </w:pPr>
+      <w:rPr>
+        <w:rFonts w:ascii="Symbol" w:hAnsi="Symbol" w:hint="default"/>
+        <w:sz w:val="20"/>
+      </w:rPr>
+    </w:lvl>
+    <w:lvl w:ilvl="1" w:tentative="1">
+      <w:start w:val="1"/>
+      <w:numFmt w:val="bullet"/>
+      <w:lvlText w:val="o"/>
+      <w:lvlJc w:val="left"/>
+      <w:pPr>
+        <w:tabs>
+          <w:tab w:val="num" w:pos="1440"/>
+        </w:tabs>
+        <w:ind w:left="1440" w:hanging="360"/>
+      </w:pPr>
+      <w:rPr>
+        <w:rFonts w:ascii="Courier New" w:hAnsi="Courier New" w:hint="default"/>
+        <w:sz w:val="20"/>
+      </w:rPr>
+    </w:lvl>
+    <w:lvl w:ilvl="2" w:tentative="1">
+      <w:start w:val="1"/>
+      <w:numFmt w:val="bullet"/>
+      <w:lvlText w:val=""/>
+      <w:lvlJc w:val="left"/>
+      <w:pPr>
+        <w:tabs>
+          <w:tab w:val="num" w:pos="2160"/>
+        </w:tabs>
+        <w:ind w:left="2160" w:hanging="360"/>
+      </w:pPr>
+      <w:rPr>
+        <w:rFonts w:ascii="Wingdings" w:hAnsi="Wingdings" w:hint="default"/>
+        <w:sz w:val="20"/>
+      </w:rPr>
+    </w:lvl>
+    <w:lvl w:ilvl="3" w:tentative="1">
+      <w:start w:val="1"/>
+      <w:numFmt w:val="bullet"/>
+      <w:lvlText w:val=""/>
+      <w:lvlJc w:val="left"/>
+      <w:pPr>
+        <w:tabs>
+          <w:tab w:val="num" w:pos="2880"/>
+        </w:tabs>
+        <w:ind w:left="2880" w:hanging="360"/>
+      </w:pPr>
+      <w:rPr>
+        <w:rFonts w:ascii="Wingdings" w:hAnsi="Wingdings" w:hint="default"/>
+        <w:sz w:val="20"/>
+      </w:rPr>
+    </w:lvl>
+    <w:lvl w:ilvl="4" w:tentative="1">
+      <w:start w:val="1"/>
+      <w:numFmt w:val="bullet"/>
+      <w:lvlText w:val=""/>
+      <w:lvlJc w:val="left"/>
+      <w:pPr>
+        <w:tabs>
+          <w:tab w:val="num" w:pos="3600"/>
+        </w:tabs>
+        <w:ind w:left="3600" w:hanging="360"/>
+      </w:pPr>
+      <w:rPr>
+        <w:rFonts w:ascii="Wingdings" w:hAnsi="Wingdings" w:hint="default"/>
+        <w:sz w:val="20"/>
+      </w:rPr>
+    </w:lvl>
+    <w:lvl w:ilvl="5" w:tentative="1">
+      <w:start w:val="1"/>
+      <w:numFmt w:val="bullet"/>
+      <w:lvlText w:val=""/>
+      <w:lvlJc w:val="left"/>
+      <w:pPr>
+        <w:tabs>
+          <w:tab w:val="num" w:pos="4320"/>
+        </w:tabs>
+        <w:ind w:left="4320" w:hanging="360"/>
+      </w:pPr>
+      <w:rPr>
+        <w:rFonts w:ascii="Wingdings" w:hAnsi="Wingdings" w:hint="default"/>
+        <w:sz w:val="20"/>
+      </w:rPr>
+    </w:lvl>
+    <w:lvl w:ilvl="6" w:tentative="1">
+      <w:start w:val="1"/>
+      <w:numFmt w:val="bullet"/>
+      <w:lvlText w:val=""/>
+      <w:lvlJc w:val="left"/>
+      <w:pPr>
+        <w:tabs>
+          <w:tab w:val="num" w:pos="5040"/>
+        </w:tabs>
+        <w:ind w:left="5040" w:hanging="360"/>
+      </w:pPr>
+      <w:rPr>
+        <w:rFonts w:ascii="Wingdings" w:hAnsi="Wingdings" w:hint="default"/>
+        <w:sz w:val="20"/>
+      </w:rPr>
+    </w:lvl>
+    <w:lvl w:ilvl="7" w:tentative="1">
+      <w:start w:val="1"/>
+      <w:numFmt w:val="bullet"/>
+      <w:lvlText w:val=""/>
+      <w:lvlJc w:val="left"/>
+      <w:pPr>
+        <w:tabs>
+          <w:tab w:val="num" w:pos="5760"/>
+        </w:tabs>
+        <w:ind w:left="5760" w:hanging="360"/>
+      </w:pPr>
+      <w:rPr>
+        <w:rFonts w:ascii="Wingdings" w:hAnsi="Wingdings" w:hint="default"/>
+        <w:sz w:val="20"/>
+      </w:rPr>
+    </w:lvl>
+    <w:lvl w:ilvl="8" w:tentative="1">
+      <w:start w:val="1"/>
+      <w:numFmt w:val="bullet"/>
+      <w:lvlText w:val=""/>
+      <w:lvlJc w:val="left"/>
+      <w:pPr>
+        <w:tabs>
+          <w:tab w:val="num" w:pos="6480"/>
+        </w:tabs>
+        <w:ind w:left="6480" w:hanging="360"/>
+      </w:pPr>
+      <w:rPr>
+        <w:rFonts w:ascii="Wingdings" w:hAnsi="Wingdings" w:hint="default"/>
+        <w:sz w:val="20"/>
+      </w:rPr>
+    </w:lvl>
+  </w:abstractNum>
+  <w:abstractNum w:abstractNumId="6" w15:restartNumberingAfterBreak="0">
     <w:nsid w:val="36BF7E2B"/>
     <w:multiLevelType w:val="hybridMultilevel"/>
     <w:tmpl w:val="D7E621AC"/>
@@ -3128,7 +2516,7 @@
       </w:rPr>
     </w:lvl>
   </w:abstractNum>
-  <w:abstractNum w:abstractNumId="6" w15:restartNumberingAfterBreak="0">
+  <w:abstractNum w:abstractNumId="7" w15:restartNumberingAfterBreak="0">
     <w:nsid w:val="57B03097"/>
     <w:multiLevelType w:val="hybridMultilevel"/>
     <w:tmpl w:val="C15689A6"/>
@@ -3241,7 +2629,7 @@
       </w:rPr>
     </w:lvl>
   </w:abstractNum>
-  <w:abstractNum w:abstractNumId="7" w15:restartNumberingAfterBreak="0">
+  <w:abstractNum w:abstractNumId="8" w15:restartNumberingAfterBreak="0">
     <w:nsid w:val="6AF32CB7"/>
     <w:multiLevelType w:val="hybridMultilevel"/>
     <w:tmpl w:val="41F4B34E"/>
@@ -3354,7 +2742,7 @@
       </w:rPr>
     </w:lvl>
   </w:abstractNum>
-  <w:abstractNum w:abstractNumId="8" w15:restartNumberingAfterBreak="0">
+  <w:abstractNum w:abstractNumId="9" w15:restartNumberingAfterBreak="0">
     <w:nsid w:val="6C5301F2"/>
     <w:multiLevelType w:val="hybridMultilevel"/>
     <w:tmpl w:val="963ADB34"/>
@@ -3467,7 +2855,7 @@
       </w:rPr>
     </w:lvl>
   </w:abstractNum>
-  <w:abstractNum w:abstractNumId="9" w15:restartNumberingAfterBreak="0">
+  <w:abstractNum w:abstractNumId="10" w15:restartNumberingAfterBreak="0">
     <w:nsid w:val="73B41FB9"/>
     <w:multiLevelType w:val="hybridMultilevel"/>
     <w:tmpl w:val="82FC688C"/>
@@ -3580,7 +2968,7 @@
       </w:rPr>
     </w:lvl>
   </w:abstractNum>
-  <w:abstractNum w:abstractNumId="10" w15:restartNumberingAfterBreak="0">
+  <w:abstractNum w:abstractNumId="11" w15:restartNumberingAfterBreak="0">
     <w:nsid w:val="782F7F06"/>
     <w:multiLevelType w:val="hybridMultilevel"/>
     <w:tmpl w:val="6A0E1B4A"/>
@@ -3692,7 +3080,7 @@
       </w:rPr>
     </w:lvl>
   </w:abstractNum>
-  <w:abstractNum w:abstractNumId="11" w15:restartNumberingAfterBreak="0">
+  <w:abstractNum w:abstractNumId="12" w15:restartNumberingAfterBreak="0">
     <w:nsid w:val="7A433C5C"/>
     <w:multiLevelType w:val="hybridMultilevel"/>
     <w:tmpl w:val="999EC840"/>
@@ -3806,46 +3194,49 @@
     </w:lvl>
   </w:abstractNum>
   <w:num w:numId="1" w16cid:durableId="1009060810">
-    <w:abstractNumId w:val="9"/>
+    <w:abstractNumId w:val="10"/>
   </w:num>
   <w:num w:numId="2" w16cid:durableId="122240339">
-    <w:abstractNumId w:val="5"/>
+    <w:abstractNumId w:val="6"/>
   </w:num>
   <w:num w:numId="3" w16cid:durableId="1082292101">
     <w:abstractNumId w:val="4"/>
   </w:num>
   <w:num w:numId="4" w16cid:durableId="1619600237">
-    <w:abstractNumId w:val="6"/>
+    <w:abstractNumId w:val="7"/>
   </w:num>
   <w:num w:numId="5" w16cid:durableId="1783962495">
     <w:abstractNumId w:val="1"/>
   </w:num>
   <w:num w:numId="6" w16cid:durableId="2139370241">
-    <w:abstractNumId w:val="8"/>
+    <w:abstractNumId w:val="9"/>
   </w:num>
   <w:num w:numId="7" w16cid:durableId="1960722549">
     <w:abstractNumId w:val="3"/>
   </w:num>
   <w:num w:numId="8" w16cid:durableId="1674650837">
-    <w:abstractNumId w:val="10"/>
+    <w:abstractNumId w:val="11"/>
   </w:num>
   <w:num w:numId="9" w16cid:durableId="1731734696">
     <w:abstractNumId w:val="0"/>
   </w:num>
   <w:num w:numId="10" w16cid:durableId="569578382">
-    <w:abstractNumId w:val="7"/>
+    <w:abstractNumId w:val="8"/>
   </w:num>
   <w:num w:numId="11" w16cid:durableId="415632120">
-    <w:abstractNumId w:val="11"/>
+    <w:abstractNumId w:val="12"/>
   </w:num>
   <w:num w:numId="12" w16cid:durableId="691608891">
     <w:abstractNumId w:val="2"/>
+  </w:num>
+  <w:num w:numId="13" w16cid:durableId="695499117">
+    <w:abstractNumId w:val="5"/>
   </w:num>
 </w:numbering>
 </file>
 
 <file path=word/styles.xml><?xml version="1.0" encoding="utf-8"?>
-<w:styles xmlns:mc="http://schemas.openxmlformats.org/markup-compatibility/2006" xmlns:r="http://schemas.openxmlformats.org/officeDocument/2006/relationships" xmlns:w="http://schemas.openxmlformats.org/wordprocessingml/2006/main" xmlns:w14="http://schemas.microsoft.com/office/word/2010/wordml" xmlns:w15="http://schemas.microsoft.com/office/word/2012/wordml" xmlns:w16cex="http://schemas.microsoft.com/office/word/2018/wordml/cex" xmlns:w16cid="http://schemas.microsoft.com/office/word/2016/wordml/cid" xmlns:w16="http://schemas.microsoft.com/office/word/2018/wordml" xmlns:w16du="http://schemas.microsoft.com/office/word/2023/wordml/word16du" xmlns:w16sdtdh="http://schemas.microsoft.com/office/word/2020/wordml/sdtdatahash" xmlns:w16sdtfl="http://schemas.microsoft.com/office/word/2024/wordml/sdtformatlock" xmlns:w16se="http://schemas.microsoft.com/office/word/2015/wordml/symex" mc:Ignorable="w14 w15 w16se w16cid w16 w16cex w16sdtdh w16sdtfl w16du">
+<w:styles xmlns:mc="http://schemas.openxmlformats.org/markup-compatibility/2006" xmlns:r="http://schemas.openxmlformats.org/officeDocument/2006/relationships" xmlns:w="http://schemas.openxmlformats.org/wordprocessingml/2006/main" xmlns:w14="http://schemas.microsoft.com/office/word/2010/wordml" xmlns:w15="http://schemas.microsoft.com/office/word/2012/wordml" xmlns:w16cex="http://schemas.microsoft.com/office/word/2018/wordml/cex" xmlns:w16cid="http://schemas.microsoft.com/office/word/2016/wordml/cid" xmlns:w16="http://schemas.microsoft.com/office/word/2018/wordml" xmlns:w16du="http://schemas.microsoft.com/office/word/2023/wordml/word16du" xmlns:w16sdtdh="http://schemas.microsoft.com/office/word/2020/wordml/sdtdatahash" xmlns:w16se="http://schemas.microsoft.com/office/word/2015/wordml/symex" mc:Ignorable="w14 w15 w16se w16cid w16 w16cex w16sdtdh w16du">
   <w:docDefaults>
     <w:rPrDefault>
       <w:rPr>
@@ -4360,7 +3751,6 @@
   <w:style w:type="character" w:default="1" w:styleId="DefaultParagraphFont">
     <w:name w:val="Default Paragraph Font"/>
     <w:uiPriority w:val="1"/>
-    <w:semiHidden/>
     <w:unhideWhenUsed/>
   </w:style>
   <w:style w:type="table" w:default="1" w:styleId="TableNormal">
@@ -4497,6 +3887,75 @@
     <w:rPr>
       <w:color w:val="800080" w:themeColor="followedHyperlink"/>
       <w:u w:val="single"/>
+    </w:rPr>
+  </w:style>
+  <w:style w:type="paragraph" w:customStyle="1" w:styleId="JobTitle">
+    <w:name w:val="Job Title"/>
+    <w:basedOn w:val="Heading1"/>
+    <w:qFormat/>
+    <w:rsid w:val="00AF74EC"/>
+    <w:pPr>
+      <w:tabs>
+        <w:tab w:val="right" w:pos="10800"/>
+      </w:tabs>
+      <w:spacing w:before="80"/>
+      <w:ind w:left="0"/>
+    </w:pPr>
+  </w:style>
+  <w:style w:type="paragraph" w:customStyle="1" w:styleId="JobDescription">
+    <w:name w:val="Job Description"/>
+    <w:basedOn w:val="ListParagraph"/>
+    <w:qFormat/>
+    <w:rsid w:val="006A1B55"/>
+    <w:pPr>
+      <w:numPr>
+        <w:numId w:val="3"/>
+      </w:numPr>
+      <w:tabs>
+        <w:tab w:val="right" w:pos="10800"/>
+      </w:tabs>
+      <w:spacing w:after="20" w:line="240" w:lineRule="auto"/>
+      <w:ind w:left="468" w:hanging="180"/>
+    </w:pPr>
+    <w:rPr>
+      <w:sz w:val="21"/>
+    </w:rPr>
+  </w:style>
+  <w:style w:type="paragraph" w:customStyle="1" w:styleId="TechStack">
+    <w:name w:val="Tech Stack"/>
+    <w:basedOn w:val="Heading1"/>
+    <w:qFormat/>
+    <w:rsid w:val="00A65DF7"/>
+    <w:pPr>
+      <w:tabs>
+        <w:tab w:val="right" w:pos="10800"/>
+      </w:tabs>
+      <w:ind w:left="0"/>
+    </w:pPr>
+    <w:rPr>
+      <w:b w:val="0"/>
+      <w:bCs w:val="0"/>
+      <w:i/>
+      <w:iCs/>
+      <w:sz w:val="18"/>
+      <w:szCs w:val="18"/>
+    </w:rPr>
+  </w:style>
+  <w:style w:type="paragraph" w:styleId="NormalWeb">
+    <w:name w:val="Normal (Web)"/>
+    <w:basedOn w:val="Normal"/>
+    <w:uiPriority w:val="99"/>
+    <w:semiHidden/>
+    <w:unhideWhenUsed/>
+    <w:rsid w:val="001F5562"/>
+    <w:pPr>
+      <w:widowControl/>
+      <w:spacing w:before="100" w:beforeAutospacing="1" w:after="100" w:afterAutospacing="1"/>
+    </w:pPr>
+    <w:rPr>
+      <w:rFonts w:ascii="Times New Roman" w:eastAsia="Times New Roman" w:hAnsi="Times New Roman" w:cs="Times New Roman"/>
+      <w:sz w:val="24"/>
+      <w:szCs w:val="24"/>
     </w:rPr>
   </w:style>
 </w:styles>
@@ -4786,29 +4245,28 @@
 </file>
 
 <file path=customXml/item1.xml><?xml version="1.0" encoding="utf-8"?>
-<b:Sources xmlns:b="http://schemas.openxmlformats.org/officeDocument/2006/bibliography" xmlns="http://schemas.openxmlformats.org/officeDocument/2006/bibliography" SelectedStyle="\APASixthEditionOfficeOnline.xsl" StyleName="APA" Version="6"/>
-</file>
-
-<file path=customXml/item2.xml><?xml version="1.0" encoding="utf-8"?>
 <go:gDocsCustomXmlDataStorage xmlns:go="http://customooxmlschemas.google.com/" xmlns:r="http://schemas.openxmlformats.org/officeDocument/2006/relationships" uri="GoogleDocsCustomDataVersion2">
   <go:docsCustomData xmlns:go="http://customooxmlschemas.google.com/" roundtripDataSignature="AMtx7mhWNkB0rBBW6YZC6UIGbtpsE9TFjQ==">CgMxLjA4AHIhMXhhNE1hR01iMVdKSERpQWdSLWdDVER3OUFRd3ZJUGd2</go:docsCustomData>
 </go:gDocsCustomXmlDataStorage>
 </file>
 
+<file path=customXml/item2.xml><?xml version="1.0" encoding="utf-8"?>
+<b:Sources xmlns:b="http://schemas.openxmlformats.org/officeDocument/2006/bibliography" xmlns="http://schemas.openxmlformats.org/officeDocument/2006/bibliography" SelectedStyle="\APASixthEditionOfficeOnline.xsl" StyleName="APA" Version="6"/>
+</file>
+
 <file path=customXml/itemProps1.xml><?xml version="1.0" encoding="utf-8"?>
-<ds:datastoreItem xmlns:ds="http://schemas.openxmlformats.org/officeDocument/2006/customXml" ds:itemID="{179D22FD-E76B-4A08-AC5B-6F902178E2E6}">
+<ds:datastoreItem xmlns:ds="http://schemas.openxmlformats.org/officeDocument/2006/customXml" ds:itemID="{11111111-1234-1234-1234-123412341234}">
   <ds:schemaRefs>
-    <ds:schemaRef ds:uri="http://schemas.openxmlformats.org/officeDocument/2006/bibliography"/>
-    <ds:schemaRef ds:uri="http://www.w3.org/2000/xmlns/"/>
+    <ds:schemaRef ds:uri="http://customooxmlschemas.google.com/"/>
+    <ds:schemaRef ds:uri="http://schemas.openxmlformats.org/officeDocument/2006/relationships"/>
   </ds:schemaRefs>
 </ds:datastoreItem>
 </file>
 
 <file path=customXml/itemProps2.xml><?xml version="1.0" encoding="utf-8"?>
-<ds:datastoreItem xmlns:ds="http://schemas.openxmlformats.org/officeDocument/2006/customXml" ds:itemID="{11111111-1234-1234-1234-123412341234}">
+<ds:datastoreItem xmlns:ds="http://schemas.openxmlformats.org/officeDocument/2006/customXml" ds:itemID="{179D22FD-E76B-4A08-AC5B-6F902178E2E6}">
   <ds:schemaRefs>
-    <ds:schemaRef ds:uri="http://customooxmlschemas.google.com/"/>
-    <ds:schemaRef ds:uri="http://www.w3.org/2000/xmlns/"/>
+    <ds:schemaRef ds:uri="http://schemas.openxmlformats.org/officeDocument/2006/bibliography"/>
   </ds:schemaRefs>
 </ds:datastoreItem>
 </file>
</xml_diff>